<commit_message>
Added part 4.2, 4, 3, 4.4, 5.1 | left with 5.2 and 4.2 to complete
</commit_message>
<xml_diff>
--- a/ReportAnup.docx
+++ b/ReportAnup.docx
@@ -43,14 +43,28 @@
       </w:pPr>
     </w:p>
     <w:p>
+      <w:pPr>
+        <w:rPr>
+          <w:b/>
+        </w:rPr>
+      </w:pPr>
+    </w:p>
+    <w:p>
+      <w:pPr>
+        <w:rPr>
+          <w:b/>
+        </w:rPr>
+      </w:pPr>
+    </w:p>
+    <w:p>
       <w:r>
         <w:rPr>
           <w:noProof/>
         </w:rPr>
         <w:drawing>
-          <wp:inline distT="0" distB="0" distL="0" distR="0" wp14:anchorId="51270B64" wp14:editId="61ECD9E3">
+          <wp:inline distT="0" distB="0" distL="0" distR="0" wp14:anchorId="51270B64" wp14:editId="2BDB22C2">
             <wp:extent cx="4686300" cy="4978400"/>
-            <wp:effectExtent l="0" t="0" r="12700" b="0"/>
+            <wp:effectExtent l="25400" t="25400" r="38100" b="25400"/>
             <wp:docPr id="2" name="Picture 2"/>
             <wp:cNvGraphicFramePr>
               <a:graphicFrameLocks xmlns:a="http://schemas.openxmlformats.org/drawingml/2006/main" noChangeAspect="1"/>
@@ -82,6 +96,11 @@
                     <a:prstGeom prst="rect">
                       <a:avLst/>
                     </a:prstGeom>
+                    <a:ln>
+                      <a:solidFill>
+                        <a:srgbClr val="000000"/>
+                      </a:solidFill>
+                    </a:ln>
                   </pic:spPr>
                 </pic:pic>
               </a:graphicData>
@@ -91,9 +110,6 @@
       </w:r>
     </w:p>
     <w:p/>
-    <w:p/>
-    <w:p/>
-    <w:p/>
     <w:p>
       <w:pPr>
         <w:jc w:val="center"/>
@@ -122,9 +138,9 @@
         </w:rPr>
         <w:lastRenderedPageBreak/>
         <w:drawing>
-          <wp:inline distT="0" distB="0" distL="0" distR="0" wp14:anchorId="566FBC25" wp14:editId="1791B9C0">
+          <wp:inline distT="0" distB="0" distL="0" distR="0" wp14:anchorId="566FBC25" wp14:editId="359EE59A">
             <wp:extent cx="5486400" cy="3120390"/>
-            <wp:effectExtent l="0" t="0" r="0" b="3810"/>
+            <wp:effectExtent l="25400" t="25400" r="25400" b="29210"/>
             <wp:docPr id="3" name="Picture 3"/>
             <wp:cNvGraphicFramePr>
               <a:graphicFrameLocks xmlns:a="http://schemas.openxmlformats.org/drawingml/2006/main" noChangeAspect="1"/>
@@ -156,6 +172,11 @@
                     <a:prstGeom prst="rect">
                       <a:avLst/>
                     </a:prstGeom>
+                    <a:ln>
+                      <a:solidFill>
+                        <a:schemeClr val="tx1"/>
+                      </a:solidFill>
+                    </a:ln>
                   </pic:spPr>
                 </pic:pic>
               </a:graphicData>
@@ -194,9 +215,9 @@
           <w:noProof/>
         </w:rPr>
         <w:drawing>
-          <wp:inline distT="0" distB="0" distL="0" distR="0" wp14:anchorId="4C8FBA37" wp14:editId="40E7A40D">
+          <wp:inline distT="0" distB="0" distL="0" distR="0" wp14:anchorId="4C8FBA37" wp14:editId="442509E5">
             <wp:extent cx="5486400" cy="5211445"/>
-            <wp:effectExtent l="0" t="0" r="0" b="0"/>
+            <wp:effectExtent l="25400" t="25400" r="25400" b="20955"/>
             <wp:docPr id="4" name="Picture 4"/>
             <wp:cNvGraphicFramePr>
               <a:graphicFrameLocks xmlns:a="http://schemas.openxmlformats.org/drawingml/2006/main" noChangeAspect="1"/>
@@ -228,6 +249,11 @@
                     <a:prstGeom prst="rect">
                       <a:avLst/>
                     </a:prstGeom>
+                    <a:ln>
+                      <a:solidFill>
+                        <a:srgbClr val="000000"/>
+                      </a:solidFill>
+                    </a:ln>
                   </pic:spPr>
                 </pic:pic>
               </a:graphicData>
@@ -278,9 +304,9 @@
           <w:noProof/>
         </w:rPr>
         <w:drawing>
-          <wp:inline distT="0" distB="0" distL="0" distR="0" wp14:anchorId="118D58EC" wp14:editId="7699132C">
+          <wp:inline distT="0" distB="0" distL="0" distR="0" wp14:anchorId="118D58EC" wp14:editId="0C87E65B">
             <wp:extent cx="5486400" cy="3238500"/>
-            <wp:effectExtent l="0" t="0" r="0" b="12700"/>
+            <wp:effectExtent l="25400" t="25400" r="25400" b="38100"/>
             <wp:docPr id="5" name="Picture 5"/>
             <wp:cNvGraphicFramePr>
               <a:graphicFrameLocks xmlns:a="http://schemas.openxmlformats.org/drawingml/2006/main" noChangeAspect="1"/>
@@ -312,6 +338,11 @@
                     <a:prstGeom prst="rect">
                       <a:avLst/>
                     </a:prstGeom>
+                    <a:ln>
+                      <a:solidFill>
+                        <a:srgbClr val="000000"/>
+                      </a:solidFill>
+                    </a:ln>
                   </pic:spPr>
                 </pic:pic>
               </a:graphicData>
@@ -339,9 +370,9 @@
           <w:noProof/>
         </w:rPr>
         <w:drawing>
-          <wp:inline distT="0" distB="0" distL="0" distR="0" wp14:anchorId="69817D16" wp14:editId="27A8A9CF">
+          <wp:inline distT="0" distB="0" distL="0" distR="0" wp14:anchorId="69817D16" wp14:editId="22F52210">
             <wp:extent cx="5486400" cy="3429000"/>
-            <wp:effectExtent l="0" t="0" r="0" b="0"/>
+            <wp:effectExtent l="25400" t="25400" r="25400" b="25400"/>
             <wp:docPr id="7" name="Picture 7"/>
             <wp:cNvGraphicFramePr>
               <a:graphicFrameLocks xmlns:a="http://schemas.openxmlformats.org/drawingml/2006/main" noChangeAspect="1"/>
@@ -373,6 +404,11 @@
                     <a:prstGeom prst="rect">
                       <a:avLst/>
                     </a:prstGeom>
+                    <a:ln>
+                      <a:solidFill>
+                        <a:srgbClr val="000000"/>
+                      </a:solidFill>
+                    </a:ln>
                   </pic:spPr>
                 </pic:pic>
               </a:graphicData>
@@ -390,9 +426,9 @@
           <w:noProof/>
         </w:rPr>
         <w:drawing>
-          <wp:inline distT="0" distB="0" distL="0" distR="0" wp14:anchorId="0C87247F" wp14:editId="378FDBC0">
+          <wp:inline distT="0" distB="0" distL="0" distR="0" wp14:anchorId="0C87247F" wp14:editId="7AEF4C1E">
             <wp:extent cx="5486400" cy="2919730"/>
-            <wp:effectExtent l="0" t="0" r="0" b="1270"/>
+            <wp:effectExtent l="25400" t="25400" r="25400" b="26670"/>
             <wp:docPr id="9" name="Picture 9"/>
             <wp:cNvGraphicFramePr>
               <a:graphicFrameLocks xmlns:a="http://schemas.openxmlformats.org/drawingml/2006/main" noChangeAspect="1"/>
@@ -424,6 +460,11 @@
                     <a:prstGeom prst="rect">
                       <a:avLst/>
                     </a:prstGeom>
+                    <a:ln>
+                      <a:solidFill>
+                        <a:srgbClr val="000000"/>
+                      </a:solidFill>
+                    </a:ln>
                   </pic:spPr>
                 </pic:pic>
               </a:graphicData>
@@ -443,9 +484,9 @@
     <w:p>
       <w:r>
         <w:drawing>
-          <wp:inline distT="0" distB="0" distL="0" distR="0" wp14:anchorId="24EE36C2" wp14:editId="61B77A6E">
+          <wp:inline distT="0" distB="0" distL="0" distR="0" wp14:anchorId="24EE36C2" wp14:editId="6BB523AD">
             <wp:extent cx="5486400" cy="5786120"/>
-            <wp:effectExtent l="0" t="0" r="0" b="5080"/>
+            <wp:effectExtent l="25400" t="25400" r="25400" b="30480"/>
             <wp:docPr id="1" name="Picture 1"/>
             <wp:cNvGraphicFramePr>
               <a:graphicFrameLocks xmlns:a="http://schemas.openxmlformats.org/drawingml/2006/main" noChangeAspect="1"/>
@@ -477,6 +518,11 @@
                     <a:prstGeom prst="rect">
                       <a:avLst/>
                     </a:prstGeom>
+                    <a:ln>
+                      <a:solidFill>
+                        <a:srgbClr val="000000"/>
+                      </a:solidFill>
+                    </a:ln>
                   </pic:spPr>
                 </pic:pic>
               </a:graphicData>
@@ -505,9 +551,9 @@
           <w:noProof/>
         </w:rPr>
         <w:drawing>
-          <wp:inline distT="0" distB="0" distL="0" distR="0" wp14:anchorId="56E0B283" wp14:editId="052D42A8">
+          <wp:inline distT="0" distB="0" distL="0" distR="0" wp14:anchorId="56E0B283" wp14:editId="267F0EEB">
             <wp:extent cx="5943600" cy="3987800"/>
-            <wp:effectExtent l="0" t="0" r="0" b="0"/>
+            <wp:effectExtent l="25400" t="25400" r="25400" b="25400"/>
             <wp:docPr id="6" name="Picture 6"/>
             <wp:cNvGraphicFramePr>
               <a:graphicFrameLocks xmlns:a="http://schemas.openxmlformats.org/drawingml/2006/main" noChangeAspect="1"/>
@@ -539,6 +585,11 @@
                     <a:prstGeom prst="rect">
                       <a:avLst/>
                     </a:prstGeom>
+                    <a:ln>
+                      <a:solidFill>
+                        <a:srgbClr val="000000"/>
+                      </a:solidFill>
+                    </a:ln>
                   </pic:spPr>
                 </pic:pic>
               </a:graphicData>
@@ -671,6 +722,11 @@
     </w:p>
     <w:p>
       <w:pPr>
+        <w:pStyle w:val="ListParagraph"/>
+        <w:numPr>
+          <w:ilvl w:val="0"/>
+          <w:numId w:val="6"/>
+        </w:numPr>
         <w:tabs>
           <w:tab w:val="left" w:pos="3380"/>
         </w:tabs>
@@ -681,6 +737,124 @@
     </w:p>
     <w:p>
       <w:pPr>
+        <w:pStyle w:val="ListParagraph"/>
+        <w:numPr>
+          <w:ilvl w:val="0"/>
+          <w:numId w:val="6"/>
+        </w:numPr>
+        <w:tabs>
+          <w:tab w:val="left" w:pos="3380"/>
+        </w:tabs>
+      </w:pPr>
+      <w:r>
+        <w:t>User flow</w:t>
+      </w:r>
+    </w:p>
+    <w:p>
+      <w:pPr>
+        <w:tabs>
+          <w:tab w:val="left" w:pos="3380"/>
+        </w:tabs>
+      </w:pPr>
+      <w:r>
+        <w:t xml:space="preserve">There are two scopes to the user flow: </w:t>
+      </w:r>
+    </w:p>
+    <w:p>
+      <w:pPr>
+        <w:pStyle w:val="ListParagraph"/>
+        <w:numPr>
+          <w:ilvl w:val="0"/>
+          <w:numId w:val="10"/>
+        </w:numPr>
+        <w:tabs>
+          <w:tab w:val="left" w:pos="3380"/>
+        </w:tabs>
+      </w:pPr>
+      <w:r>
+        <w:t xml:space="preserve">User can log on to the web application and see the analytics regarding different algorithms implemented. That analytics include the accuracy comparison for </w:t>
+      </w:r>
+      <w:r>
+        <w:t>different algorithms combined with different factors. Also we are showing comparison related to the predicted values and actual values.</w:t>
+      </w:r>
+    </w:p>
+    <w:p>
+      <w:pPr>
+        <w:pStyle w:val="ListParagraph"/>
+        <w:numPr>
+          <w:ilvl w:val="0"/>
+          <w:numId w:val="10"/>
+        </w:numPr>
+        <w:tabs>
+          <w:tab w:val="left" w:pos="3380"/>
+        </w:tabs>
+      </w:pPr>
+      <w:r>
+        <w:t>The second scope is the Rest API consumption. The different parameters and results are shown in section 4.5 System API design and logic design.  For our application we are taking the threshold magnitude value and the city name. The result of this API call is:</w:t>
+      </w:r>
+    </w:p>
+    <w:p>
+      <w:pPr>
+        <w:pStyle w:val="ListParagraph"/>
+        <w:numPr>
+          <w:ilvl w:val="0"/>
+          <w:numId w:val="12"/>
+        </w:numPr>
+        <w:tabs>
+          <w:tab w:val="left" w:pos="3380"/>
+        </w:tabs>
+      </w:pPr>
+      <w:r>
+        <w:t>Place – The same place with detailed information</w:t>
+      </w:r>
+    </w:p>
+    <w:p>
+      <w:pPr>
+        <w:pStyle w:val="ListParagraph"/>
+        <w:numPr>
+          <w:ilvl w:val="0"/>
+          <w:numId w:val="12"/>
+        </w:numPr>
+        <w:tabs>
+          <w:tab w:val="left" w:pos="3380"/>
+        </w:tabs>
+      </w:pPr>
+      <w:r>
+        <w:t>Radius – the default radius is 100 km</w:t>
+      </w:r>
+    </w:p>
+    <w:p>
+      <w:pPr>
+        <w:pStyle w:val="ListParagraph"/>
+        <w:numPr>
+          <w:ilvl w:val="0"/>
+          <w:numId w:val="12"/>
+        </w:numPr>
+        <w:tabs>
+          <w:tab w:val="left" w:pos="3380"/>
+        </w:tabs>
+      </w:pPr>
+      <w:r>
+        <w:t>Window – The window is the period for which the forecast is the result</w:t>
+      </w:r>
+    </w:p>
+    <w:p>
+      <w:pPr>
+        <w:pStyle w:val="ListParagraph"/>
+        <w:numPr>
+          <w:ilvl w:val="0"/>
+          <w:numId w:val="12"/>
+        </w:numPr>
+        <w:tabs>
+          <w:tab w:val="left" w:pos="3380"/>
+        </w:tabs>
+      </w:pPr>
+      <w:r>
+        <w:t xml:space="preserve">Probability – Probability is the probability of the earthquake at least once. </w:t>
+      </w:r>
+    </w:p>
+    <w:p>
+      <w:pPr>
         <w:tabs>
           <w:tab w:val="left" w:pos="3380"/>
         </w:tabs>
@@ -710,156 +884,1041 @@
         </w:tabs>
       </w:pPr>
       <w:r>
-        <w:t xml:space="preserve">I think, It </w:t>
-      </w:r>
-      <w:proofErr w:type="gramStart"/>
-      <w:r>
-        <w:t>doesn’t  apply</w:t>
-      </w:r>
-      <w:proofErr w:type="gramEnd"/>
-      <w:r>
-        <w:t xml:space="preserve"> to our project</w:t>
-      </w:r>
-    </w:p>
-    <w:p>
-      <w:pPr>
-        <w:tabs>
-          <w:tab w:val="left" w:pos="3380"/>
-        </w:tabs>
-      </w:pPr>
-    </w:p>
-    <w:p>
-      <w:pPr>
-        <w:tabs>
-          <w:tab w:val="left" w:pos="3380"/>
-        </w:tabs>
-      </w:pPr>
-    </w:p>
-    <w:p>
-      <w:pPr>
-        <w:tabs>
-          <w:tab w:val="left" w:pos="3380"/>
-        </w:tabs>
-      </w:pPr>
-    </w:p>
-    <w:p>
-      <w:pPr>
-        <w:tabs>
-          <w:tab w:val="left" w:pos="3380"/>
-        </w:tabs>
-      </w:pPr>
-    </w:p>
-    <w:p>
-      <w:pPr>
-        <w:tabs>
-          <w:tab w:val="left" w:pos="3380"/>
-        </w:tabs>
-      </w:pPr>
-    </w:p>
-    <w:p>
-      <w:pPr>
-        <w:tabs>
-          <w:tab w:val="left" w:pos="3380"/>
-        </w:tabs>
-      </w:pPr>
-    </w:p>
-    <w:p>
-      <w:pPr>
-        <w:tabs>
-          <w:tab w:val="left" w:pos="3380"/>
-        </w:tabs>
-      </w:pPr>
-    </w:p>
-    <w:p>
-      <w:pPr>
-        <w:tabs>
-          <w:tab w:val="left" w:pos="3380"/>
-        </w:tabs>
-      </w:pPr>
-    </w:p>
-    <w:p>
-      <w:pPr>
-        <w:tabs>
-          <w:tab w:val="left" w:pos="3380"/>
-        </w:tabs>
-      </w:pPr>
-    </w:p>
-    <w:p>
-      <w:pPr>
-        <w:tabs>
-          <w:tab w:val="left" w:pos="3380"/>
-        </w:tabs>
-      </w:pPr>
-    </w:p>
-    <w:p>
-      <w:pPr>
-        <w:tabs>
-          <w:tab w:val="left" w:pos="3380"/>
-        </w:tabs>
-      </w:pPr>
-    </w:p>
-    <w:p>
-      <w:pPr>
-        <w:tabs>
-          <w:tab w:val="left" w:pos="3380"/>
-        </w:tabs>
-      </w:pPr>
-    </w:p>
-    <w:p>
-      <w:pPr>
-        <w:tabs>
-          <w:tab w:val="left" w:pos="3380"/>
-        </w:tabs>
-      </w:pPr>
-    </w:p>
-    <w:p>
-      <w:pPr>
-        <w:tabs>
-          <w:tab w:val="left" w:pos="3380"/>
-        </w:tabs>
-      </w:pPr>
-    </w:p>
-    <w:p>
-      <w:pPr>
-        <w:tabs>
-          <w:tab w:val="left" w:pos="3380"/>
-        </w:tabs>
-      </w:pPr>
-    </w:p>
-    <w:p>
-      <w:pPr>
-        <w:tabs>
-          <w:tab w:val="left" w:pos="3380"/>
-        </w:tabs>
-      </w:pPr>
-    </w:p>
-    <w:p>
-      <w:pPr>
-        <w:tabs>
-          <w:tab w:val="left" w:pos="3380"/>
-        </w:tabs>
-      </w:pPr>
-    </w:p>
-    <w:p>
-      <w:pPr>
-        <w:tabs>
-          <w:tab w:val="left" w:pos="3380"/>
-        </w:tabs>
-      </w:pPr>
-    </w:p>
-    <w:p>
-      <w:pPr>
-        <w:tabs>
-          <w:tab w:val="left" w:pos="3380"/>
-        </w:tabs>
-      </w:pPr>
-    </w:p>
-    <w:p>
-      <w:pPr>
-        <w:tabs>
-          <w:tab w:val="left" w:pos="3380"/>
-        </w:tabs>
-      </w:pPr>
+        <w:t xml:space="preserve">Get </w:t>
+      </w:r>
+      <w:proofErr w:type="spellStart"/>
+      <w:r>
+        <w:t>EarthquakeP</w:t>
+      </w:r>
+      <w:r>
+        <w:t>robability</w:t>
+      </w:r>
+      <w:proofErr w:type="spellEnd"/>
+      <w:r>
+        <w:t xml:space="preserve"> </w:t>
+      </w:r>
+      <w:r>
+        <w:t xml:space="preserve">API </w:t>
+      </w:r>
+    </w:p>
+    <w:p>
+      <w:pPr>
+        <w:tabs>
+          <w:tab w:val="left" w:pos="3380"/>
+        </w:tabs>
+      </w:pPr>
+    </w:p>
+    <w:p>
+      <w:pPr>
+        <w:tabs>
+          <w:tab w:val="left" w:pos="3380"/>
+        </w:tabs>
+      </w:pPr>
+      <w:r>
+        <w:t xml:space="preserve">For a specific location </w:t>
+      </w:r>
+      <w:r>
+        <w:t>the Earthquake</w:t>
+      </w:r>
+      <w:r>
+        <w:t xml:space="preserve"> probability API returns:</w:t>
+      </w:r>
+    </w:p>
+    <w:p>
+      <w:pPr>
+        <w:pStyle w:val="ListParagraph"/>
+        <w:numPr>
+          <w:ilvl w:val="0"/>
+          <w:numId w:val="7"/>
+        </w:numPr>
+        <w:tabs>
+          <w:tab w:val="left" w:pos="3380"/>
+        </w:tabs>
+      </w:pPr>
+      <w:r>
+        <w:t xml:space="preserve">Latitude and longitude of the location </w:t>
+      </w:r>
+    </w:p>
+    <w:p>
+      <w:pPr>
+        <w:pStyle w:val="ListParagraph"/>
+        <w:numPr>
+          <w:ilvl w:val="0"/>
+          <w:numId w:val="7"/>
+        </w:numPr>
+        <w:tabs>
+          <w:tab w:val="left" w:pos="3380"/>
+        </w:tabs>
+      </w:pPr>
+      <w:r>
+        <w:t xml:space="preserve">The current expected rate of earthquakes of specified magnitude over a specific time window </w:t>
+      </w:r>
+    </w:p>
+    <w:p>
+      <w:pPr>
+        <w:pStyle w:val="ListParagraph"/>
+        <w:numPr>
+          <w:ilvl w:val="0"/>
+          <w:numId w:val="7"/>
+        </w:numPr>
+        <w:tabs>
+          <w:tab w:val="left" w:pos="3380"/>
+        </w:tabs>
+      </w:pPr>
+      <w:r>
+        <w:t xml:space="preserve">The current expected probability of experiencing at least one such earthquake </w:t>
+      </w:r>
+    </w:p>
+    <w:p>
+      <w:pPr>
+        <w:tabs>
+          <w:tab w:val="left" w:pos="3380"/>
+        </w:tabs>
+      </w:pPr>
+    </w:p>
+    <w:p>
+      <w:pPr>
+        <w:tabs>
+          <w:tab w:val="left" w:pos="3380"/>
+        </w:tabs>
+      </w:pPr>
+      <w:r>
+        <w:t xml:space="preserve">The parameters to the API are: </w:t>
+      </w:r>
+    </w:p>
+    <w:p>
+      <w:pPr>
+        <w:tabs>
+          <w:tab w:val="left" w:pos="3380"/>
+        </w:tabs>
+      </w:pPr>
+    </w:p>
+    <w:tbl>
+      <w:tblPr>
+        <w:tblStyle w:val="TableGrid"/>
+        <w:tblpPr w:leftFromText="180" w:rightFromText="180" w:vertAnchor="text" w:tblpY="1"/>
+        <w:tblOverlap w:val="never"/>
+        <w:tblW w:w="0" w:type="auto"/>
+        <w:tblLook w:val="04A0" w:firstRow="1" w:lastRow="0" w:firstColumn="1" w:lastColumn="0" w:noHBand="0" w:noVBand="1"/>
+      </w:tblPr>
+      <w:tblGrid>
+        <w:gridCol w:w="2952"/>
+        <w:gridCol w:w="2952"/>
+        <w:gridCol w:w="2952"/>
+      </w:tblGrid>
+      <w:tr>
+        <w:tc>
+          <w:tcPr>
+            <w:tcW w:w="2952" w:type="dxa"/>
+          </w:tcPr>
+          <w:p>
+            <w:pPr>
+              <w:tabs>
+                <w:tab w:val="left" w:pos="3380"/>
+              </w:tabs>
+            </w:pPr>
+            <w:r>
+              <w:t>Parameter</w:t>
+            </w:r>
+          </w:p>
+        </w:tc>
+        <w:tc>
+          <w:tcPr>
+            <w:tcW w:w="2952" w:type="dxa"/>
+          </w:tcPr>
+          <w:p>
+            <w:pPr>
+              <w:tabs>
+                <w:tab w:val="left" w:pos="3380"/>
+              </w:tabs>
+            </w:pPr>
+            <w:r>
+              <w:t xml:space="preserve">Description </w:t>
+            </w:r>
+          </w:p>
+        </w:tc>
+        <w:tc>
+          <w:tcPr>
+            <w:tcW w:w="2952" w:type="dxa"/>
+          </w:tcPr>
+          <w:p>
+            <w:pPr>
+              <w:tabs>
+                <w:tab w:val="left" w:pos="3380"/>
+              </w:tabs>
+            </w:pPr>
+            <w:r>
+              <w:t xml:space="preserve">Required </w:t>
+            </w:r>
+          </w:p>
+        </w:tc>
+      </w:tr>
+      <w:tr>
+        <w:tc>
+          <w:tcPr>
+            <w:tcW w:w="2952" w:type="dxa"/>
+          </w:tcPr>
+          <w:p>
+            <w:pPr>
+              <w:tabs>
+                <w:tab w:val="left" w:pos="3380"/>
+              </w:tabs>
+            </w:pPr>
+            <w:proofErr w:type="gramStart"/>
+            <w:r>
+              <w:t>q</w:t>
+            </w:r>
+            <w:proofErr w:type="gramEnd"/>
+          </w:p>
+        </w:tc>
+        <w:tc>
+          <w:tcPr>
+            <w:tcW w:w="2952" w:type="dxa"/>
+          </w:tcPr>
+          <w:p>
+            <w:pPr>
+              <w:tabs>
+                <w:tab w:val="left" w:pos="3380"/>
+              </w:tabs>
+            </w:pPr>
+            <w:r>
+              <w:t>Geographical location to the query, this can be city name, street name etc. Parameter type is String</w:t>
+            </w:r>
+          </w:p>
+        </w:tc>
+        <w:tc>
+          <w:tcPr>
+            <w:tcW w:w="2952" w:type="dxa"/>
+          </w:tcPr>
+          <w:p>
+            <w:pPr>
+              <w:tabs>
+                <w:tab w:val="left" w:pos="3380"/>
+              </w:tabs>
+            </w:pPr>
+            <w:r>
+              <w:t>Yes</w:t>
+            </w:r>
+          </w:p>
+        </w:tc>
+      </w:tr>
+      <w:tr>
+        <w:trPr>
+          <w:trHeight w:val="1673"/>
+        </w:trPr>
+        <w:tc>
+          <w:tcPr>
+            <w:tcW w:w="2952" w:type="dxa"/>
+          </w:tcPr>
+          <w:p>
+            <w:pPr>
+              <w:tabs>
+                <w:tab w:val="left" w:pos="3380"/>
+              </w:tabs>
+            </w:pPr>
+            <w:proofErr w:type="gramStart"/>
+            <w:r>
+              <w:t>w</w:t>
+            </w:r>
+            <w:proofErr w:type="gramEnd"/>
+          </w:p>
+        </w:tc>
+        <w:tc>
+          <w:tcPr>
+            <w:tcW w:w="2952" w:type="dxa"/>
+          </w:tcPr>
+          <w:p>
+            <w:pPr>
+              <w:tabs>
+                <w:tab w:val="left" w:pos="3380"/>
+              </w:tabs>
+            </w:pPr>
+            <w:r>
+              <w:t xml:space="preserve">The calculation window (in days) for the forecast. The parameter type is an int. Default value is 1 year </w:t>
+            </w:r>
+            <w:proofErr w:type="spellStart"/>
+            <w:r>
+              <w:t>i.e</w:t>
+            </w:r>
+            <w:proofErr w:type="spellEnd"/>
+            <w:r>
+              <w:t xml:space="preserve"> 365 days. </w:t>
+            </w:r>
+          </w:p>
+        </w:tc>
+        <w:tc>
+          <w:tcPr>
+            <w:tcW w:w="2952" w:type="dxa"/>
+          </w:tcPr>
+          <w:p>
+            <w:pPr>
+              <w:tabs>
+                <w:tab w:val="left" w:pos="3380"/>
+              </w:tabs>
+            </w:pPr>
+            <w:r>
+              <w:t>No</w:t>
+            </w:r>
+          </w:p>
+        </w:tc>
+      </w:tr>
+      <w:tr>
+        <w:tc>
+          <w:tcPr>
+            <w:tcW w:w="2952" w:type="dxa"/>
+          </w:tcPr>
+          <w:p>
+            <w:pPr>
+              <w:tabs>
+                <w:tab w:val="left" w:pos="3380"/>
+              </w:tabs>
+            </w:pPr>
+            <w:proofErr w:type="gramStart"/>
+            <w:r>
+              <w:t>m</w:t>
+            </w:r>
+            <w:proofErr w:type="gramEnd"/>
+          </w:p>
+        </w:tc>
+        <w:tc>
+          <w:tcPr>
+            <w:tcW w:w="2952" w:type="dxa"/>
+          </w:tcPr>
+          <w:p>
+            <w:pPr>
+              <w:tabs>
+                <w:tab w:val="left" w:pos="3380"/>
+              </w:tabs>
+            </w:pPr>
+            <w:r>
+              <w:t>The magnitude threshold for the forecast. The parameter type is float. Default value is 6.0</w:t>
+            </w:r>
+          </w:p>
+        </w:tc>
+        <w:tc>
+          <w:tcPr>
+            <w:tcW w:w="2952" w:type="dxa"/>
+          </w:tcPr>
+          <w:p>
+            <w:pPr>
+              <w:tabs>
+                <w:tab w:val="left" w:pos="3380"/>
+              </w:tabs>
+            </w:pPr>
+            <w:r>
+              <w:t>No</w:t>
+            </w:r>
+          </w:p>
+        </w:tc>
+      </w:tr>
+      <w:tr>
+        <w:tc>
+          <w:tcPr>
+            <w:tcW w:w="2952" w:type="dxa"/>
+          </w:tcPr>
+          <w:p>
+            <w:pPr>
+              <w:tabs>
+                <w:tab w:val="left" w:pos="3380"/>
+              </w:tabs>
+            </w:pPr>
+            <w:proofErr w:type="gramStart"/>
+            <w:r>
+              <w:t>r</w:t>
+            </w:r>
+            <w:proofErr w:type="gramEnd"/>
+          </w:p>
+        </w:tc>
+        <w:tc>
+          <w:tcPr>
+            <w:tcW w:w="2952" w:type="dxa"/>
+          </w:tcPr>
+          <w:p>
+            <w:pPr>
+              <w:tabs>
+                <w:tab w:val="left" w:pos="3380"/>
+              </w:tabs>
+            </w:pPr>
+            <w:r>
+              <w:t xml:space="preserve">The calculation </w:t>
+            </w:r>
+            <w:proofErr w:type="gramStart"/>
+            <w:r>
+              <w:t>radius(</w:t>
+            </w:r>
+            <w:proofErr w:type="gramEnd"/>
+            <w:r>
+              <w:t>in km) for the forecast. The parameter type is integer. Default value is 50 km (approximately 31 miles)</w:t>
+            </w:r>
+          </w:p>
+        </w:tc>
+        <w:tc>
+          <w:tcPr>
+            <w:tcW w:w="2952" w:type="dxa"/>
+          </w:tcPr>
+          <w:p>
+            <w:pPr>
+              <w:tabs>
+                <w:tab w:val="left" w:pos="3380"/>
+              </w:tabs>
+            </w:pPr>
+            <w:r>
+              <w:t>No</w:t>
+            </w:r>
+          </w:p>
+        </w:tc>
+      </w:tr>
+    </w:tbl>
+    <w:p>
+      <w:pPr>
+        <w:tabs>
+          <w:tab w:val="left" w:pos="3380"/>
+        </w:tabs>
+      </w:pPr>
+      <w:r>
+        <w:br w:type="textWrapping" w:clear="all"/>
+      </w:r>
+    </w:p>
+    <w:p>
+      <w:pPr>
+        <w:tabs>
+          <w:tab w:val="left" w:pos="3380"/>
+        </w:tabs>
+      </w:pPr>
+    </w:p>
+    <w:p>
+      <w:pPr>
+        <w:tabs>
+          <w:tab w:val="left" w:pos="3380"/>
+        </w:tabs>
+      </w:pPr>
+      <w:r>
+        <w:t xml:space="preserve">The results returned by API are: </w:t>
+      </w:r>
+    </w:p>
+    <w:p>
+      <w:pPr>
+        <w:tabs>
+          <w:tab w:val="left" w:pos="3380"/>
+        </w:tabs>
+      </w:pPr>
+    </w:p>
+    <w:tbl>
+      <w:tblPr>
+        <w:tblStyle w:val="TableGrid"/>
+        <w:tblW w:w="0" w:type="auto"/>
+        <w:tblLook w:val="04A0" w:firstRow="1" w:lastRow="0" w:firstColumn="1" w:lastColumn="0" w:noHBand="0" w:noVBand="1"/>
+      </w:tblPr>
+      <w:tblGrid>
+        <w:gridCol w:w="4428"/>
+        <w:gridCol w:w="4428"/>
+      </w:tblGrid>
+      <w:tr>
+        <w:tc>
+          <w:tcPr>
+            <w:tcW w:w="4428" w:type="dxa"/>
+          </w:tcPr>
+          <w:p>
+            <w:pPr>
+              <w:tabs>
+                <w:tab w:val="left" w:pos="3380"/>
+              </w:tabs>
+            </w:pPr>
+            <w:r>
+              <w:t>Parameter</w:t>
+            </w:r>
+          </w:p>
+        </w:tc>
+        <w:tc>
+          <w:tcPr>
+            <w:tcW w:w="4428" w:type="dxa"/>
+          </w:tcPr>
+          <w:p>
+            <w:pPr>
+              <w:tabs>
+                <w:tab w:val="left" w:pos="3380"/>
+              </w:tabs>
+            </w:pPr>
+            <w:r>
+              <w:t>Description</w:t>
+            </w:r>
+          </w:p>
+        </w:tc>
+      </w:tr>
+      <w:tr>
+        <w:tc>
+          <w:tcPr>
+            <w:tcW w:w="4428" w:type="dxa"/>
+          </w:tcPr>
+          <w:p>
+            <w:pPr>
+              <w:tabs>
+                <w:tab w:val="left" w:pos="3380"/>
+              </w:tabs>
+            </w:pPr>
+            <w:r>
+              <w:t>Location</w:t>
+            </w:r>
+          </w:p>
+        </w:tc>
+        <w:tc>
+          <w:tcPr>
+            <w:tcW w:w="4428" w:type="dxa"/>
+          </w:tcPr>
+          <w:p>
+            <w:pPr>
+              <w:tabs>
+                <w:tab w:val="left" w:pos="3380"/>
+              </w:tabs>
+            </w:pPr>
+            <w:r>
+              <w:t xml:space="preserve">The resulting parsed location for the calculation: </w:t>
+            </w:r>
+          </w:p>
+          <w:p>
+            <w:pPr>
+              <w:pStyle w:val="ListParagraph"/>
+              <w:numPr>
+                <w:ilvl w:val="0"/>
+                <w:numId w:val="8"/>
+              </w:numPr>
+              <w:tabs>
+                <w:tab w:val="left" w:pos="3380"/>
+              </w:tabs>
+            </w:pPr>
+            <w:r>
+              <w:t>Place:</w:t>
+            </w:r>
+          </w:p>
+          <w:p>
+            <w:pPr>
+              <w:pStyle w:val="ListParagraph"/>
+              <w:numPr>
+                <w:ilvl w:val="0"/>
+                <w:numId w:val="8"/>
+              </w:numPr>
+              <w:tabs>
+                <w:tab w:val="left" w:pos="3380"/>
+              </w:tabs>
+            </w:pPr>
+            <w:proofErr w:type="spellStart"/>
+            <w:r>
+              <w:t>Lat</w:t>
+            </w:r>
+            <w:proofErr w:type="spellEnd"/>
+          </w:p>
+          <w:p>
+            <w:pPr>
+              <w:pStyle w:val="ListParagraph"/>
+              <w:numPr>
+                <w:ilvl w:val="0"/>
+                <w:numId w:val="8"/>
+              </w:numPr>
+              <w:tabs>
+                <w:tab w:val="left" w:pos="3380"/>
+              </w:tabs>
+            </w:pPr>
+            <w:proofErr w:type="spellStart"/>
+            <w:r>
+              <w:t>Lng</w:t>
+            </w:r>
+            <w:proofErr w:type="spellEnd"/>
+          </w:p>
+          <w:p>
+            <w:pPr>
+              <w:pStyle w:val="ListParagraph"/>
+              <w:numPr>
+                <w:ilvl w:val="0"/>
+                <w:numId w:val="8"/>
+              </w:numPr>
+              <w:tabs>
+                <w:tab w:val="left" w:pos="3380"/>
+              </w:tabs>
+            </w:pPr>
+            <w:proofErr w:type="gramStart"/>
+            <w:r>
+              <w:t>radius</w:t>
+            </w:r>
+            <w:proofErr w:type="gramEnd"/>
+          </w:p>
+          <w:p>
+            <w:pPr>
+              <w:tabs>
+                <w:tab w:val="left" w:pos="3380"/>
+              </w:tabs>
+            </w:pPr>
+          </w:p>
+        </w:tc>
+      </w:tr>
+      <w:tr>
+        <w:tc>
+          <w:tcPr>
+            <w:tcW w:w="4428" w:type="dxa"/>
+          </w:tcPr>
+          <w:p>
+            <w:pPr>
+              <w:tabs>
+                <w:tab w:val="left" w:pos="3380"/>
+              </w:tabs>
+            </w:pPr>
+            <w:r>
+              <w:t>Forecast</w:t>
+            </w:r>
+          </w:p>
+        </w:tc>
+        <w:tc>
+          <w:tcPr>
+            <w:tcW w:w="4428" w:type="dxa"/>
+          </w:tcPr>
+          <w:p>
+            <w:pPr>
+              <w:tabs>
+                <w:tab w:val="left" w:pos="3380"/>
+              </w:tabs>
+            </w:pPr>
+            <w:r>
+              <w:t xml:space="preserve">The calculation results: </w:t>
+            </w:r>
+          </w:p>
+          <w:p>
+            <w:pPr>
+              <w:pStyle w:val="ListParagraph"/>
+              <w:numPr>
+                <w:ilvl w:val="0"/>
+                <w:numId w:val="9"/>
+              </w:numPr>
+              <w:tabs>
+                <w:tab w:val="left" w:pos="3380"/>
+              </w:tabs>
+            </w:pPr>
+            <w:r>
+              <w:t>Window:</w:t>
+            </w:r>
+          </w:p>
+          <w:p>
+            <w:pPr>
+              <w:pStyle w:val="ListParagraph"/>
+              <w:numPr>
+                <w:ilvl w:val="0"/>
+                <w:numId w:val="9"/>
+              </w:numPr>
+              <w:tabs>
+                <w:tab w:val="left" w:pos="3380"/>
+              </w:tabs>
+            </w:pPr>
+            <w:r>
+              <w:t>Mag:</w:t>
+            </w:r>
+          </w:p>
+          <w:p>
+            <w:pPr>
+              <w:pStyle w:val="ListParagraph"/>
+              <w:numPr>
+                <w:ilvl w:val="0"/>
+                <w:numId w:val="9"/>
+              </w:numPr>
+              <w:tabs>
+                <w:tab w:val="left" w:pos="3380"/>
+              </w:tabs>
+            </w:pPr>
+            <w:r>
+              <w:t>Rate:</w:t>
+            </w:r>
+          </w:p>
+          <w:p>
+            <w:pPr>
+              <w:pStyle w:val="ListParagraph"/>
+              <w:numPr>
+                <w:ilvl w:val="0"/>
+                <w:numId w:val="9"/>
+              </w:numPr>
+              <w:tabs>
+                <w:tab w:val="left" w:pos="3380"/>
+              </w:tabs>
+            </w:pPr>
+            <w:proofErr w:type="spellStart"/>
+            <w:r>
+              <w:t>Prob</w:t>
+            </w:r>
+            <w:proofErr w:type="spellEnd"/>
+            <w:r>
+              <w:t>:</w:t>
+            </w:r>
+          </w:p>
+        </w:tc>
+      </w:tr>
+    </w:tbl>
+    <w:p>
+      <w:pPr>
+        <w:tabs>
+          <w:tab w:val="left" w:pos="3380"/>
+        </w:tabs>
+      </w:pPr>
+    </w:p>
+    <w:p>
+      <w:pPr>
+        <w:tabs>
+          <w:tab w:val="left" w:pos="3380"/>
+        </w:tabs>
+      </w:pPr>
+    </w:p>
+    <w:p>
+      <w:pPr>
+        <w:tabs>
+          <w:tab w:val="left" w:pos="3380"/>
+        </w:tabs>
+      </w:pPr>
+    </w:p>
+    <w:p>
+      <w:pPr>
+        <w:tabs>
+          <w:tab w:val="left" w:pos="3380"/>
+        </w:tabs>
+      </w:pPr>
+      <w:r>
+        <w:t>Messages and Error codes:</w:t>
+      </w:r>
+    </w:p>
+    <w:p>
+      <w:pPr>
+        <w:tabs>
+          <w:tab w:val="left" w:pos="3380"/>
+        </w:tabs>
+      </w:pPr>
+    </w:p>
+    <w:p>
+      <w:pPr>
+        <w:tabs>
+          <w:tab w:val="left" w:pos="3380"/>
+        </w:tabs>
+      </w:pPr>
+      <w:r>
+        <w:t>The following codes give the error codes returned by API:</w:t>
+      </w:r>
+    </w:p>
+    <w:tbl>
+      <w:tblPr>
+        <w:tblStyle w:val="TableGrid"/>
+        <w:tblW w:w="0" w:type="auto"/>
+        <w:tblLook w:val="04A0" w:firstRow="1" w:lastRow="0" w:firstColumn="1" w:lastColumn="0" w:noHBand="0" w:noVBand="1"/>
+      </w:tblPr>
+      <w:tblGrid>
+        <w:gridCol w:w="2952"/>
+        <w:gridCol w:w="2952"/>
+        <w:gridCol w:w="2952"/>
+      </w:tblGrid>
+      <w:tr>
+        <w:tc>
+          <w:tcPr>
+            <w:tcW w:w="2952" w:type="dxa"/>
+          </w:tcPr>
+          <w:p>
+            <w:pPr>
+              <w:tabs>
+                <w:tab w:val="left" w:pos="3380"/>
+              </w:tabs>
+            </w:pPr>
+            <w:r>
+              <w:t>Error code</w:t>
+            </w:r>
+          </w:p>
+        </w:tc>
+        <w:tc>
+          <w:tcPr>
+            <w:tcW w:w="2952" w:type="dxa"/>
+          </w:tcPr>
+          <w:p>
+            <w:pPr>
+              <w:tabs>
+                <w:tab w:val="left" w:pos="3380"/>
+              </w:tabs>
+            </w:pPr>
+            <w:r>
+              <w:t>Description</w:t>
+            </w:r>
+          </w:p>
+        </w:tc>
+        <w:tc>
+          <w:tcPr>
+            <w:tcW w:w="2952" w:type="dxa"/>
+          </w:tcPr>
+          <w:p>
+            <w:pPr>
+              <w:tabs>
+                <w:tab w:val="left" w:pos="3380"/>
+              </w:tabs>
+            </w:pPr>
+            <w:r>
+              <w:t>Resolution</w:t>
+            </w:r>
+          </w:p>
+        </w:tc>
+      </w:tr>
+      <w:tr>
+        <w:tc>
+          <w:tcPr>
+            <w:tcW w:w="2952" w:type="dxa"/>
+          </w:tcPr>
+          <w:p>
+            <w:pPr>
+              <w:tabs>
+                <w:tab w:val="left" w:pos="3380"/>
+              </w:tabs>
+            </w:pPr>
+            <w:r>
+              <w:t>0</w:t>
+            </w:r>
+          </w:p>
+        </w:tc>
+        <w:tc>
+          <w:tcPr>
+            <w:tcW w:w="2952" w:type="dxa"/>
+          </w:tcPr>
+          <w:p>
+            <w:pPr>
+              <w:tabs>
+                <w:tab w:val="left" w:pos="3380"/>
+              </w:tabs>
+            </w:pPr>
+            <w:r>
+              <w:t xml:space="preserve">No location was specified </w:t>
+            </w:r>
+          </w:p>
+        </w:tc>
+        <w:tc>
+          <w:tcPr>
+            <w:tcW w:w="2952" w:type="dxa"/>
+          </w:tcPr>
+          <w:p>
+            <w:pPr>
+              <w:tabs>
+                <w:tab w:val="left" w:pos="3380"/>
+              </w:tabs>
+            </w:pPr>
+            <w:r>
+              <w:t xml:space="preserve">Check </w:t>
+            </w:r>
+            <w:r>
+              <w:t xml:space="preserve">if you have provided a geographical location in your API </w:t>
+            </w:r>
+          </w:p>
+        </w:tc>
+      </w:tr>
+      <w:tr>
+        <w:tc>
+          <w:tcPr>
+            <w:tcW w:w="2952" w:type="dxa"/>
+          </w:tcPr>
+          <w:p>
+            <w:pPr>
+              <w:tabs>
+                <w:tab w:val="left" w:pos="3380"/>
+              </w:tabs>
+            </w:pPr>
+            <w:r>
+              <w:t>1</w:t>
+            </w:r>
+          </w:p>
+        </w:tc>
+        <w:tc>
+          <w:tcPr>
+            <w:tcW w:w="2952" w:type="dxa"/>
+          </w:tcPr>
+          <w:p>
+            <w:pPr>
+              <w:tabs>
+                <w:tab w:val="left" w:pos="3380"/>
+              </w:tabs>
+            </w:pPr>
+            <w:r>
+              <w:t xml:space="preserve">Location not be found </w:t>
+            </w:r>
+          </w:p>
+        </w:tc>
+        <w:tc>
+          <w:tcPr>
+            <w:tcW w:w="2952" w:type="dxa"/>
+          </w:tcPr>
+          <w:p>
+            <w:pPr>
+              <w:tabs>
+                <w:tab w:val="left" w:pos="3380"/>
+              </w:tabs>
+            </w:pPr>
+            <w:r>
+              <w:t>Check the</w:t>
+            </w:r>
+            <w:r>
+              <w:t xml:space="preserve"> provided geographical location for spelling mistakes</w:t>
+            </w:r>
+          </w:p>
+        </w:tc>
+      </w:tr>
+    </w:tbl>
+    <w:p>
+      <w:pPr>
+        <w:tabs>
+          <w:tab w:val="left" w:pos="3380"/>
+        </w:tabs>
+      </w:pPr>
+    </w:p>
+    <w:p>
+      <w:pPr>
+        <w:tabs>
+          <w:tab w:val="left" w:pos="3380"/>
+        </w:tabs>
+      </w:pPr>
+    </w:p>
+    <w:p>
+      <w:pPr>
+        <w:tabs>
+          <w:tab w:val="left" w:pos="3380"/>
+        </w:tabs>
+      </w:pPr>
+    </w:p>
+    <w:p>
+      <w:pPr>
+        <w:tabs>
+          <w:tab w:val="left" w:pos="3380"/>
+        </w:tabs>
+      </w:pPr>
+    </w:p>
+    <w:p>
+      <w:pPr>
+        <w:tabs>
+          <w:tab w:val="left" w:pos="3380"/>
+        </w:tabs>
+      </w:pPr>
+    </w:p>
+    <w:p>
+      <w:pPr>
+        <w:tabs>
+          <w:tab w:val="left" w:pos="3380"/>
+        </w:tabs>
+      </w:pPr>
+    </w:p>
+    <w:p>
+      <w:pPr>
+        <w:tabs>
+          <w:tab w:val="left" w:pos="3380"/>
+        </w:tabs>
+      </w:pPr>
+    </w:p>
+    <w:p>
+      <w:pPr>
+        <w:tabs>
+          <w:tab w:val="left" w:pos="3380"/>
+        </w:tabs>
+      </w:pPr>
+    </w:p>
+    <w:p>
+      <w:pPr>
+        <w:tabs>
+          <w:tab w:val="left" w:pos="3380"/>
+        </w:tabs>
+      </w:pPr>
+    </w:p>
+    <w:p>
+      <w:pPr>
+        <w:tabs>
+          <w:tab w:val="left" w:pos="3380"/>
+        </w:tabs>
+      </w:pPr>
+    </w:p>
+    <w:p>
+      <w:pPr>
+        <w:tabs>
+          <w:tab w:val="left" w:pos="3380"/>
+        </w:tabs>
+      </w:pPr>
+    </w:p>
+    <w:p>
+      <w:pPr>
+        <w:tabs>
+          <w:tab w:val="left" w:pos="3380"/>
+        </w:tabs>
+        <w:rPr>
+          <w:b/>
+          <w:bCs/>
+        </w:rPr>
+      </w:pPr>
+      <w:r>
+        <w:rPr>
+          <w:b/>
+          <w:bCs/>
+        </w:rPr>
+        <w:t>Example</w:t>
+      </w:r>
+    </w:p>
+    <w:p>
+      <w:pPr>
+        <w:tabs>
+          <w:tab w:val="left" w:pos="3380"/>
+        </w:tabs>
+      </w:pPr>
+      <w:r>
+        <w:t>The following request will return the probability of a magnitude 6.8 earthquake occurring within 100km of San Francisco over the next 365 days</w:t>
+      </w:r>
+    </w:p>
+    <w:p>
+      <w:pPr>
+        <w:tabs>
+          <w:tab w:val="left" w:pos="3380"/>
+        </w:tabs>
+      </w:pPr>
+    </w:p>
+    <w:p>
+      <w:pPr>
+        <w:tabs>
+          <w:tab w:val="left" w:pos="3380"/>
+        </w:tabs>
+      </w:pPr>
+      <w:r>
+        <w:rPr>
+          <w:noProof/>
+        </w:rPr>
+        <w:drawing>
+          <wp:inline distT="0" distB="0" distL="0" distR="0" wp14:anchorId="2831F1E7" wp14:editId="40BFFFFB">
+            <wp:extent cx="5016500" cy="3098800"/>
+            <wp:effectExtent l="0" t="0" r="12700" b="0"/>
+            <wp:docPr id="8" name="Picture 8"/>
+            <wp:cNvGraphicFramePr>
+              <a:graphicFrameLocks xmlns:a="http://schemas.openxmlformats.org/drawingml/2006/main" noChangeAspect="1"/>
+            </wp:cNvGraphicFramePr>
+            <a:graphic xmlns:a="http://schemas.openxmlformats.org/drawingml/2006/main">
+              <a:graphicData uri="http://schemas.openxmlformats.org/drawingml/2006/picture">
+                <pic:pic xmlns:pic="http://schemas.openxmlformats.org/drawingml/2006/picture">
+                  <pic:nvPicPr>
+                    <pic:cNvPr id="0" name="Screen Shot 2016-04-26 at 4.47.47 PM.png"/>
+                    <pic:cNvPicPr/>
+                  </pic:nvPicPr>
+                  <pic:blipFill>
+                    <a:blip r:embed="rId14">
+                      <a:extLst>
+                        <a:ext uri="{28A0092B-C50C-407E-A947-70E740481C1C}">
+                          <a14:useLocalDpi xmlns:a14="http://schemas.microsoft.com/office/drawing/2010/main" val="0"/>
+                        </a:ext>
+                      </a:extLst>
+                    </a:blip>
+                    <a:stretch>
+                      <a:fillRect/>
+                    </a:stretch>
+                  </pic:blipFill>
+                  <pic:spPr>
+                    <a:xfrm>
+                      <a:off x="0" y="0"/>
+                      <a:ext cx="5016500" cy="3098800"/>
+                    </a:xfrm>
+                    <a:prstGeom prst="rect">
+                      <a:avLst/>
+                    </a:prstGeom>
+                  </pic:spPr>
+                </pic:pic>
+              </a:graphicData>
+            </a:graphic>
+          </wp:inline>
+        </w:drawing>
+      </w:r>
     </w:p>
     <w:p>
       <w:pPr>
@@ -1422,20 +2481,6 @@
           <w:tab w:val="left" w:pos="3380"/>
         </w:tabs>
       </w:pPr>
-    </w:p>
-    <w:p>
-      <w:pPr>
-        <w:tabs>
-          <w:tab w:val="left" w:pos="3380"/>
-        </w:tabs>
-      </w:pPr>
-    </w:p>
-    <w:p>
-      <w:pPr>
-        <w:tabs>
-          <w:tab w:val="left" w:pos="3380"/>
-        </w:tabs>
-      </w:pPr>
       <w:r>
         <w:t xml:space="preserve">5.2. System implementation issues and resolutions: </w:t>
       </w:r>
@@ -1455,9 +2500,139 @@
       </w:pPr>
       <w:r>
         <w:t>While developing the project we faced quite a few issues, some of them are mentioned below with their resolution.</w:t>
+      </w:r>
+    </w:p>
+    <w:p>
+      <w:pPr>
+        <w:tabs>
+          <w:tab w:val="left" w:pos="3380"/>
+        </w:tabs>
+      </w:pPr>
+    </w:p>
+    <w:p>
+      <w:pPr>
+        <w:pStyle w:val="ListParagraph"/>
+        <w:numPr>
+          <w:ilvl w:val="0"/>
+          <w:numId w:val="5"/>
+        </w:numPr>
+        <w:tabs>
+          <w:tab w:val="left" w:pos="3380"/>
+        </w:tabs>
+      </w:pPr>
+      <w:r>
+        <w:t xml:space="preserve">Data: </w:t>
+      </w:r>
+    </w:p>
+    <w:p>
+      <w:pPr>
+        <w:tabs>
+          <w:tab w:val="left" w:pos="3380"/>
+        </w:tabs>
+      </w:pPr>
+    </w:p>
+    <w:p>
+      <w:pPr>
+        <w:tabs>
+          <w:tab w:val="left" w:pos="3380"/>
+        </w:tabs>
+      </w:pPr>
+      <w:r>
+        <w:t xml:space="preserve">Problem: </w:t>
+      </w:r>
+    </w:p>
+    <w:p>
+      <w:pPr>
+        <w:tabs>
+          <w:tab w:val="left" w:pos="3380"/>
+        </w:tabs>
+      </w:pPr>
+    </w:p>
+    <w:p>
+      <w:pPr>
+        <w:tabs>
+          <w:tab w:val="left" w:pos="3380"/>
+        </w:tabs>
+      </w:pPr>
+      <w:r>
+        <w:t>Solution:</w:t>
+      </w:r>
+    </w:p>
+    <w:p>
+      <w:pPr>
+        <w:tabs>
+          <w:tab w:val="left" w:pos="3380"/>
+        </w:tabs>
+      </w:pPr>
+    </w:p>
+    <w:p>
+      <w:pPr>
+        <w:tabs>
+          <w:tab w:val="left" w:pos="3380"/>
+        </w:tabs>
+      </w:pPr>
+      <w:r>
+        <w:t xml:space="preserve">        </w:t>
       </w:r>
       <w:bookmarkStart w:id="0" w:name="_GoBack"/>
       <w:bookmarkEnd w:id="0"/>
+      <w:r>
+        <w:t>2) Algorithmic implementations:</w:t>
+      </w:r>
+    </w:p>
+    <w:p>
+      <w:pPr>
+        <w:tabs>
+          <w:tab w:val="left" w:pos="3380"/>
+        </w:tabs>
+      </w:pPr>
+    </w:p>
+    <w:p>
+      <w:pPr>
+        <w:tabs>
+          <w:tab w:val="left" w:pos="3380"/>
+        </w:tabs>
+      </w:pPr>
+      <w:r>
+        <w:t xml:space="preserve">Problem: </w:t>
+      </w:r>
+    </w:p>
+    <w:p>
+      <w:pPr>
+        <w:tabs>
+          <w:tab w:val="left" w:pos="3380"/>
+        </w:tabs>
+      </w:pPr>
+      <w:r>
+        <w:t>Solution:</w:t>
+      </w:r>
+    </w:p>
+    <w:p>
+      <w:pPr>
+        <w:tabs>
+          <w:tab w:val="left" w:pos="3380"/>
+        </w:tabs>
+      </w:pPr>
+    </w:p>
+    <w:p>
+      <w:pPr>
+        <w:tabs>
+          <w:tab w:val="left" w:pos="3380"/>
+        </w:tabs>
+      </w:pPr>
+      <w:r>
+        <w:t xml:space="preserve">3) </w:t>
+      </w:r>
+    </w:p>
+    <w:p>
+      <w:pPr>
+        <w:tabs>
+          <w:tab w:val="left" w:pos="3380"/>
+        </w:tabs>
+      </w:pPr>
+      <w:r>
+        <w:t xml:space="preserve"> </w:t>
+      </w:r>
     </w:p>
     <w:p>
       <w:pPr>
@@ -1486,6 +2661,321 @@
 <file path=word/numbering.xml><?xml version="1.0" encoding="utf-8"?>
 <w:numbering xmlns:wpc="http://schemas.microsoft.com/office/word/2010/wordprocessingCanvas" xmlns:mo="http://schemas.microsoft.com/office/mac/office/2008/main" xmlns:mc="http://schemas.openxmlformats.org/markup-compatibility/2006" xmlns:mv="urn:schemas-microsoft-com:mac:vml" xmlns:o="urn:schemas-microsoft-com:office:office" xmlns:r="http://schemas.openxmlformats.org/officeDocument/2006/relationships" xmlns:m="http://schemas.openxmlformats.org/officeDocument/2006/math" xmlns:v="urn:schemas-microsoft-com:vml" xmlns:wp14="http://schemas.microsoft.com/office/word/2010/wordprocessingDrawing" xmlns:wp="http://schemas.openxmlformats.org/drawingml/2006/wordprocessingDrawing" xmlns:w10="urn:schemas-microsoft-com:office:word" xmlns:w="http://schemas.openxmlformats.org/wordprocessingml/2006/main" xmlns:w14="http://schemas.microsoft.com/office/word/2010/wordml" xmlns:wpg="http://schemas.microsoft.com/office/word/2010/wordprocessingGroup" xmlns:wpi="http://schemas.microsoft.com/office/word/2010/wordprocessingInk" xmlns:wne="http://schemas.microsoft.com/office/word/2006/wordml" xmlns:wps="http://schemas.microsoft.com/office/word/2010/wordprocessingShape" mc:Ignorable="w14 wp14">
   <w:abstractNum w:abstractNumId="0">
+    <w:nsid w:val="06AB7DAE"/>
+    <w:multiLevelType w:val="hybridMultilevel"/>
+    <w:tmpl w:val="B0ECB9D8"/>
+    <w:lvl w:ilvl="0" w:tplc="04090001">
+      <w:start w:val="1"/>
+      <w:numFmt w:val="bullet"/>
+      <w:lvlText w:val=""/>
+      <w:lvlJc w:val="left"/>
+      <w:pPr>
+        <w:ind w:left="720" w:hanging="360"/>
+      </w:pPr>
+      <w:rPr>
+        <w:rFonts w:ascii="Symbol" w:hAnsi="Symbol" w:hint="default"/>
+      </w:rPr>
+    </w:lvl>
+    <w:lvl w:ilvl="1" w:tplc="04090003" w:tentative="1">
+      <w:start w:val="1"/>
+      <w:numFmt w:val="bullet"/>
+      <w:lvlText w:val="o"/>
+      <w:lvlJc w:val="left"/>
+      <w:pPr>
+        <w:ind w:left="1440" w:hanging="360"/>
+      </w:pPr>
+      <w:rPr>
+        <w:rFonts w:ascii="Courier New" w:hAnsi="Courier New" w:cs="Courier New" w:hint="default"/>
+      </w:rPr>
+    </w:lvl>
+    <w:lvl w:ilvl="2" w:tplc="04090005" w:tentative="1">
+      <w:start w:val="1"/>
+      <w:numFmt w:val="bullet"/>
+      <w:lvlText w:val=""/>
+      <w:lvlJc w:val="left"/>
+      <w:pPr>
+        <w:ind w:left="2160" w:hanging="360"/>
+      </w:pPr>
+      <w:rPr>
+        <w:rFonts w:ascii="Wingdings" w:hAnsi="Wingdings" w:hint="default"/>
+      </w:rPr>
+    </w:lvl>
+    <w:lvl w:ilvl="3" w:tplc="04090001" w:tentative="1">
+      <w:start w:val="1"/>
+      <w:numFmt w:val="bullet"/>
+      <w:lvlText w:val=""/>
+      <w:lvlJc w:val="left"/>
+      <w:pPr>
+        <w:ind w:left="2880" w:hanging="360"/>
+      </w:pPr>
+      <w:rPr>
+        <w:rFonts w:ascii="Symbol" w:hAnsi="Symbol" w:hint="default"/>
+      </w:rPr>
+    </w:lvl>
+    <w:lvl w:ilvl="4" w:tplc="04090003" w:tentative="1">
+      <w:start w:val="1"/>
+      <w:numFmt w:val="bullet"/>
+      <w:lvlText w:val="o"/>
+      <w:lvlJc w:val="left"/>
+      <w:pPr>
+        <w:ind w:left="3600" w:hanging="360"/>
+      </w:pPr>
+      <w:rPr>
+        <w:rFonts w:ascii="Courier New" w:hAnsi="Courier New" w:cs="Courier New" w:hint="default"/>
+      </w:rPr>
+    </w:lvl>
+    <w:lvl w:ilvl="5" w:tplc="04090005" w:tentative="1">
+      <w:start w:val="1"/>
+      <w:numFmt w:val="bullet"/>
+      <w:lvlText w:val=""/>
+      <w:lvlJc w:val="left"/>
+      <w:pPr>
+        <w:ind w:left="4320" w:hanging="360"/>
+      </w:pPr>
+      <w:rPr>
+        <w:rFonts w:ascii="Wingdings" w:hAnsi="Wingdings" w:hint="default"/>
+      </w:rPr>
+    </w:lvl>
+    <w:lvl w:ilvl="6" w:tplc="04090001" w:tentative="1">
+      <w:start w:val="1"/>
+      <w:numFmt w:val="bullet"/>
+      <w:lvlText w:val=""/>
+      <w:lvlJc w:val="left"/>
+      <w:pPr>
+        <w:ind w:left="5040" w:hanging="360"/>
+      </w:pPr>
+      <w:rPr>
+        <w:rFonts w:ascii="Symbol" w:hAnsi="Symbol" w:hint="default"/>
+      </w:rPr>
+    </w:lvl>
+    <w:lvl w:ilvl="7" w:tplc="04090003" w:tentative="1">
+      <w:start w:val="1"/>
+      <w:numFmt w:val="bullet"/>
+      <w:lvlText w:val="o"/>
+      <w:lvlJc w:val="left"/>
+      <w:pPr>
+        <w:ind w:left="5760" w:hanging="360"/>
+      </w:pPr>
+      <w:rPr>
+        <w:rFonts w:ascii="Courier New" w:hAnsi="Courier New" w:cs="Courier New" w:hint="default"/>
+      </w:rPr>
+    </w:lvl>
+    <w:lvl w:ilvl="8" w:tplc="04090005" w:tentative="1">
+      <w:start w:val="1"/>
+      <w:numFmt w:val="bullet"/>
+      <w:lvlText w:val=""/>
+      <w:lvlJc w:val="left"/>
+      <w:pPr>
+        <w:ind w:left="6480" w:hanging="360"/>
+      </w:pPr>
+      <w:rPr>
+        <w:rFonts w:ascii="Wingdings" w:hAnsi="Wingdings" w:hint="default"/>
+      </w:rPr>
+    </w:lvl>
+  </w:abstractNum>
+  <w:abstractNum w:abstractNumId="1">
+    <w:nsid w:val="0BCD6369"/>
+    <w:multiLevelType w:val="hybridMultilevel"/>
+    <w:tmpl w:val="04544DCE"/>
+    <w:lvl w:ilvl="0" w:tplc="04090001">
+      <w:start w:val="1"/>
+      <w:numFmt w:val="bullet"/>
+      <w:lvlText w:val=""/>
+      <w:lvlJc w:val="left"/>
+      <w:pPr>
+        <w:ind w:left="1400" w:hanging="360"/>
+      </w:pPr>
+      <w:rPr>
+        <w:rFonts w:ascii="Symbol" w:hAnsi="Symbol" w:hint="default"/>
+      </w:rPr>
+    </w:lvl>
+    <w:lvl w:ilvl="1" w:tplc="04090003" w:tentative="1">
+      <w:start w:val="1"/>
+      <w:numFmt w:val="bullet"/>
+      <w:lvlText w:val="o"/>
+      <w:lvlJc w:val="left"/>
+      <w:pPr>
+        <w:ind w:left="2120" w:hanging="360"/>
+      </w:pPr>
+      <w:rPr>
+        <w:rFonts w:ascii="Courier New" w:hAnsi="Courier New" w:cs="Courier New" w:hint="default"/>
+      </w:rPr>
+    </w:lvl>
+    <w:lvl w:ilvl="2" w:tplc="04090005" w:tentative="1">
+      <w:start w:val="1"/>
+      <w:numFmt w:val="bullet"/>
+      <w:lvlText w:val=""/>
+      <w:lvlJc w:val="left"/>
+      <w:pPr>
+        <w:ind w:left="2840" w:hanging="360"/>
+      </w:pPr>
+      <w:rPr>
+        <w:rFonts w:ascii="Wingdings" w:hAnsi="Wingdings" w:hint="default"/>
+      </w:rPr>
+    </w:lvl>
+    <w:lvl w:ilvl="3" w:tplc="04090001" w:tentative="1">
+      <w:start w:val="1"/>
+      <w:numFmt w:val="bullet"/>
+      <w:lvlText w:val=""/>
+      <w:lvlJc w:val="left"/>
+      <w:pPr>
+        <w:ind w:left="3560" w:hanging="360"/>
+      </w:pPr>
+      <w:rPr>
+        <w:rFonts w:ascii="Symbol" w:hAnsi="Symbol" w:hint="default"/>
+      </w:rPr>
+    </w:lvl>
+    <w:lvl w:ilvl="4" w:tplc="04090003" w:tentative="1">
+      <w:start w:val="1"/>
+      <w:numFmt w:val="bullet"/>
+      <w:lvlText w:val="o"/>
+      <w:lvlJc w:val="left"/>
+      <w:pPr>
+        <w:ind w:left="4280" w:hanging="360"/>
+      </w:pPr>
+      <w:rPr>
+        <w:rFonts w:ascii="Courier New" w:hAnsi="Courier New" w:cs="Courier New" w:hint="default"/>
+      </w:rPr>
+    </w:lvl>
+    <w:lvl w:ilvl="5" w:tplc="04090005" w:tentative="1">
+      <w:start w:val="1"/>
+      <w:numFmt w:val="bullet"/>
+      <w:lvlText w:val=""/>
+      <w:lvlJc w:val="left"/>
+      <w:pPr>
+        <w:ind w:left="5000" w:hanging="360"/>
+      </w:pPr>
+      <w:rPr>
+        <w:rFonts w:ascii="Wingdings" w:hAnsi="Wingdings" w:hint="default"/>
+      </w:rPr>
+    </w:lvl>
+    <w:lvl w:ilvl="6" w:tplc="04090001" w:tentative="1">
+      <w:start w:val="1"/>
+      <w:numFmt w:val="bullet"/>
+      <w:lvlText w:val=""/>
+      <w:lvlJc w:val="left"/>
+      <w:pPr>
+        <w:ind w:left="5720" w:hanging="360"/>
+      </w:pPr>
+      <w:rPr>
+        <w:rFonts w:ascii="Symbol" w:hAnsi="Symbol" w:hint="default"/>
+      </w:rPr>
+    </w:lvl>
+    <w:lvl w:ilvl="7" w:tplc="04090003" w:tentative="1">
+      <w:start w:val="1"/>
+      <w:numFmt w:val="bullet"/>
+      <w:lvlText w:val="o"/>
+      <w:lvlJc w:val="left"/>
+      <w:pPr>
+        <w:ind w:left="6440" w:hanging="360"/>
+      </w:pPr>
+      <w:rPr>
+        <w:rFonts w:ascii="Courier New" w:hAnsi="Courier New" w:cs="Courier New" w:hint="default"/>
+      </w:rPr>
+    </w:lvl>
+    <w:lvl w:ilvl="8" w:tplc="04090005" w:tentative="1">
+      <w:start w:val="1"/>
+      <w:numFmt w:val="bullet"/>
+      <w:lvlText w:val=""/>
+      <w:lvlJc w:val="left"/>
+      <w:pPr>
+        <w:ind w:left="7160" w:hanging="360"/>
+      </w:pPr>
+      <w:rPr>
+        <w:rFonts w:ascii="Wingdings" w:hAnsi="Wingdings" w:hint="default"/>
+      </w:rPr>
+    </w:lvl>
+  </w:abstractNum>
+  <w:abstractNum w:abstractNumId="2">
+    <w:nsid w:val="17263627"/>
+    <w:multiLevelType w:val="hybridMultilevel"/>
+    <w:tmpl w:val="9D624B42"/>
+    <w:lvl w:ilvl="0" w:tplc="04090011">
+      <w:start w:val="1"/>
+      <w:numFmt w:val="decimal"/>
+      <w:lvlText w:val="%1)"/>
+      <w:lvlJc w:val="left"/>
+      <w:pPr>
+        <w:ind w:left="720" w:hanging="360"/>
+      </w:pPr>
+      <w:rPr>
+        <w:rFonts w:hint="default"/>
+      </w:rPr>
+    </w:lvl>
+    <w:lvl w:ilvl="1" w:tplc="04090019" w:tentative="1">
+      <w:start w:val="1"/>
+      <w:numFmt w:val="lowerLetter"/>
+      <w:lvlText w:val="%2."/>
+      <w:lvlJc w:val="left"/>
+      <w:pPr>
+        <w:ind w:left="1440" w:hanging="360"/>
+      </w:pPr>
+    </w:lvl>
+    <w:lvl w:ilvl="2" w:tplc="0409001B" w:tentative="1">
+      <w:start w:val="1"/>
+      <w:numFmt w:val="lowerRoman"/>
+      <w:lvlText w:val="%3."/>
+      <w:lvlJc w:val="right"/>
+      <w:pPr>
+        <w:ind w:left="2160" w:hanging="180"/>
+      </w:pPr>
+    </w:lvl>
+    <w:lvl w:ilvl="3" w:tplc="0409000F" w:tentative="1">
+      <w:start w:val="1"/>
+      <w:numFmt w:val="decimal"/>
+      <w:lvlText w:val="%4."/>
+      <w:lvlJc w:val="left"/>
+      <w:pPr>
+        <w:ind w:left="2880" w:hanging="360"/>
+      </w:pPr>
+    </w:lvl>
+    <w:lvl w:ilvl="4" w:tplc="04090019" w:tentative="1">
+      <w:start w:val="1"/>
+      <w:numFmt w:val="lowerLetter"/>
+      <w:lvlText w:val="%5."/>
+      <w:lvlJc w:val="left"/>
+      <w:pPr>
+        <w:ind w:left="3600" w:hanging="360"/>
+      </w:pPr>
+    </w:lvl>
+    <w:lvl w:ilvl="5" w:tplc="0409001B" w:tentative="1">
+      <w:start w:val="1"/>
+      <w:numFmt w:val="lowerRoman"/>
+      <w:lvlText w:val="%6."/>
+      <w:lvlJc w:val="right"/>
+      <w:pPr>
+        <w:ind w:left="4320" w:hanging="180"/>
+      </w:pPr>
+    </w:lvl>
+    <w:lvl w:ilvl="6" w:tplc="0409000F" w:tentative="1">
+      <w:start w:val="1"/>
+      <w:numFmt w:val="decimal"/>
+      <w:lvlText w:val="%7."/>
+      <w:lvlJc w:val="left"/>
+      <w:pPr>
+        <w:ind w:left="5040" w:hanging="360"/>
+      </w:pPr>
+    </w:lvl>
+    <w:lvl w:ilvl="7" w:tplc="04090019" w:tentative="1">
+      <w:start w:val="1"/>
+      <w:numFmt w:val="lowerLetter"/>
+      <w:lvlText w:val="%8."/>
+      <w:lvlJc w:val="left"/>
+      <w:pPr>
+        <w:ind w:left="5760" w:hanging="360"/>
+      </w:pPr>
+    </w:lvl>
+    <w:lvl w:ilvl="8" w:tplc="0409001B" w:tentative="1">
+      <w:start w:val="1"/>
+      <w:numFmt w:val="lowerRoman"/>
+      <w:lvlText w:val="%9."/>
+      <w:lvlJc w:val="right"/>
+      <w:pPr>
+        <w:ind w:left="6480" w:hanging="180"/>
+      </w:pPr>
+    </w:lvl>
+  </w:abstractNum>
+  <w:abstractNum w:abstractNumId="3">
     <w:nsid w:val="1998091B"/>
     <w:multiLevelType w:val="hybridMultilevel"/>
     <w:tmpl w:val="2076AB24"/>
@@ -1598,7 +3088,209 @@
       </w:rPr>
     </w:lvl>
   </w:abstractNum>
-  <w:abstractNum w:abstractNumId="1">
+  <w:abstractNum w:abstractNumId="4">
+    <w:nsid w:val="1C5C3EAA"/>
+    <w:multiLevelType w:val="hybridMultilevel"/>
+    <w:tmpl w:val="91A6250E"/>
+    <w:lvl w:ilvl="0" w:tplc="04090001">
+      <w:start w:val="1"/>
+      <w:numFmt w:val="bullet"/>
+      <w:lvlText w:val=""/>
+      <w:lvlJc w:val="left"/>
+      <w:pPr>
+        <w:ind w:left="720" w:hanging="360"/>
+      </w:pPr>
+      <w:rPr>
+        <w:rFonts w:ascii="Symbol" w:hAnsi="Symbol" w:hint="default"/>
+      </w:rPr>
+    </w:lvl>
+    <w:lvl w:ilvl="1" w:tplc="04090003" w:tentative="1">
+      <w:start w:val="1"/>
+      <w:numFmt w:val="bullet"/>
+      <w:lvlText w:val="o"/>
+      <w:lvlJc w:val="left"/>
+      <w:pPr>
+        <w:ind w:left="1440" w:hanging="360"/>
+      </w:pPr>
+      <w:rPr>
+        <w:rFonts w:ascii="Courier New" w:hAnsi="Courier New" w:cs="Courier New" w:hint="default"/>
+      </w:rPr>
+    </w:lvl>
+    <w:lvl w:ilvl="2" w:tplc="04090005" w:tentative="1">
+      <w:start w:val="1"/>
+      <w:numFmt w:val="bullet"/>
+      <w:lvlText w:val=""/>
+      <w:lvlJc w:val="left"/>
+      <w:pPr>
+        <w:ind w:left="2160" w:hanging="360"/>
+      </w:pPr>
+      <w:rPr>
+        <w:rFonts w:ascii="Wingdings" w:hAnsi="Wingdings" w:hint="default"/>
+      </w:rPr>
+    </w:lvl>
+    <w:lvl w:ilvl="3" w:tplc="04090001" w:tentative="1">
+      <w:start w:val="1"/>
+      <w:numFmt w:val="bullet"/>
+      <w:lvlText w:val=""/>
+      <w:lvlJc w:val="left"/>
+      <w:pPr>
+        <w:ind w:left="2880" w:hanging="360"/>
+      </w:pPr>
+      <w:rPr>
+        <w:rFonts w:ascii="Symbol" w:hAnsi="Symbol" w:hint="default"/>
+      </w:rPr>
+    </w:lvl>
+    <w:lvl w:ilvl="4" w:tplc="04090003" w:tentative="1">
+      <w:start w:val="1"/>
+      <w:numFmt w:val="bullet"/>
+      <w:lvlText w:val="o"/>
+      <w:lvlJc w:val="left"/>
+      <w:pPr>
+        <w:ind w:left="3600" w:hanging="360"/>
+      </w:pPr>
+      <w:rPr>
+        <w:rFonts w:ascii="Courier New" w:hAnsi="Courier New" w:cs="Courier New" w:hint="default"/>
+      </w:rPr>
+    </w:lvl>
+    <w:lvl w:ilvl="5" w:tplc="04090005" w:tentative="1">
+      <w:start w:val="1"/>
+      <w:numFmt w:val="bullet"/>
+      <w:lvlText w:val=""/>
+      <w:lvlJc w:val="left"/>
+      <w:pPr>
+        <w:ind w:left="4320" w:hanging="360"/>
+      </w:pPr>
+      <w:rPr>
+        <w:rFonts w:ascii="Wingdings" w:hAnsi="Wingdings" w:hint="default"/>
+      </w:rPr>
+    </w:lvl>
+    <w:lvl w:ilvl="6" w:tplc="04090001" w:tentative="1">
+      <w:start w:val="1"/>
+      <w:numFmt w:val="bullet"/>
+      <w:lvlText w:val=""/>
+      <w:lvlJc w:val="left"/>
+      <w:pPr>
+        <w:ind w:left="5040" w:hanging="360"/>
+      </w:pPr>
+      <w:rPr>
+        <w:rFonts w:ascii="Symbol" w:hAnsi="Symbol" w:hint="default"/>
+      </w:rPr>
+    </w:lvl>
+    <w:lvl w:ilvl="7" w:tplc="04090003" w:tentative="1">
+      <w:start w:val="1"/>
+      <w:numFmt w:val="bullet"/>
+      <w:lvlText w:val="o"/>
+      <w:lvlJc w:val="left"/>
+      <w:pPr>
+        <w:ind w:left="5760" w:hanging="360"/>
+      </w:pPr>
+      <w:rPr>
+        <w:rFonts w:ascii="Courier New" w:hAnsi="Courier New" w:cs="Courier New" w:hint="default"/>
+      </w:rPr>
+    </w:lvl>
+    <w:lvl w:ilvl="8" w:tplc="04090005" w:tentative="1">
+      <w:start w:val="1"/>
+      <w:numFmt w:val="bullet"/>
+      <w:lvlText w:val=""/>
+      <w:lvlJc w:val="left"/>
+      <w:pPr>
+        <w:ind w:left="6480" w:hanging="360"/>
+      </w:pPr>
+      <w:rPr>
+        <w:rFonts w:ascii="Wingdings" w:hAnsi="Wingdings" w:hint="default"/>
+      </w:rPr>
+    </w:lvl>
+  </w:abstractNum>
+  <w:abstractNum w:abstractNumId="5">
+    <w:nsid w:val="27EB2AD3"/>
+    <w:multiLevelType w:val="hybridMultilevel"/>
+    <w:tmpl w:val="D52C6F88"/>
+    <w:lvl w:ilvl="0" w:tplc="6EB209F8">
+      <w:start w:val="1"/>
+      <w:numFmt w:val="decimal"/>
+      <w:lvlText w:val="%1."/>
+      <w:lvlJc w:val="left"/>
+      <w:pPr>
+        <w:ind w:left="780" w:hanging="360"/>
+      </w:pPr>
+      <w:rPr>
+        <w:rFonts w:hint="default"/>
+      </w:rPr>
+    </w:lvl>
+    <w:lvl w:ilvl="1" w:tplc="04090019" w:tentative="1">
+      <w:start w:val="1"/>
+      <w:numFmt w:val="lowerLetter"/>
+      <w:lvlText w:val="%2."/>
+      <w:lvlJc w:val="left"/>
+      <w:pPr>
+        <w:ind w:left="1500" w:hanging="360"/>
+      </w:pPr>
+    </w:lvl>
+    <w:lvl w:ilvl="2" w:tplc="0409001B" w:tentative="1">
+      <w:start w:val="1"/>
+      <w:numFmt w:val="lowerRoman"/>
+      <w:lvlText w:val="%3."/>
+      <w:lvlJc w:val="right"/>
+      <w:pPr>
+        <w:ind w:left="2220" w:hanging="180"/>
+      </w:pPr>
+    </w:lvl>
+    <w:lvl w:ilvl="3" w:tplc="0409000F" w:tentative="1">
+      <w:start w:val="1"/>
+      <w:numFmt w:val="decimal"/>
+      <w:lvlText w:val="%4."/>
+      <w:lvlJc w:val="left"/>
+      <w:pPr>
+        <w:ind w:left="2940" w:hanging="360"/>
+      </w:pPr>
+    </w:lvl>
+    <w:lvl w:ilvl="4" w:tplc="04090019" w:tentative="1">
+      <w:start w:val="1"/>
+      <w:numFmt w:val="lowerLetter"/>
+      <w:lvlText w:val="%5."/>
+      <w:lvlJc w:val="left"/>
+      <w:pPr>
+        <w:ind w:left="3660" w:hanging="360"/>
+      </w:pPr>
+    </w:lvl>
+    <w:lvl w:ilvl="5" w:tplc="0409001B" w:tentative="1">
+      <w:start w:val="1"/>
+      <w:numFmt w:val="lowerRoman"/>
+      <w:lvlText w:val="%6."/>
+      <w:lvlJc w:val="right"/>
+      <w:pPr>
+        <w:ind w:left="4380" w:hanging="180"/>
+      </w:pPr>
+    </w:lvl>
+    <w:lvl w:ilvl="6" w:tplc="0409000F" w:tentative="1">
+      <w:start w:val="1"/>
+      <w:numFmt w:val="decimal"/>
+      <w:lvlText w:val="%7."/>
+      <w:lvlJc w:val="left"/>
+      <w:pPr>
+        <w:ind w:left="5100" w:hanging="360"/>
+      </w:pPr>
+    </w:lvl>
+    <w:lvl w:ilvl="7" w:tplc="04090019" w:tentative="1">
+      <w:start w:val="1"/>
+      <w:numFmt w:val="lowerLetter"/>
+      <w:lvlText w:val="%8."/>
+      <w:lvlJc w:val="left"/>
+      <w:pPr>
+        <w:ind w:left="5820" w:hanging="360"/>
+      </w:pPr>
+    </w:lvl>
+    <w:lvl w:ilvl="8" w:tplc="0409001B" w:tentative="1">
+      <w:start w:val="1"/>
+      <w:numFmt w:val="lowerRoman"/>
+      <w:lvlText w:val="%9."/>
+      <w:lvlJc w:val="right"/>
+      <w:pPr>
+        <w:ind w:left="6540" w:hanging="180"/>
+      </w:pPr>
+    </w:lvl>
+  </w:abstractNum>
+  <w:abstractNum w:abstractNumId="6">
     <w:nsid w:val="2DB369DE"/>
     <w:multiLevelType w:val="hybridMultilevel"/>
     <w:tmpl w:val="30021758"/>
@@ -1711,7 +3403,96 @@
       </w:rPr>
     </w:lvl>
   </w:abstractNum>
-  <w:abstractNum w:abstractNumId="2">
+  <w:abstractNum w:abstractNumId="7">
+    <w:nsid w:val="2DEF6643"/>
+    <w:multiLevelType w:val="hybridMultilevel"/>
+    <w:tmpl w:val="5A5C10EC"/>
+    <w:lvl w:ilvl="0" w:tplc="0409000F">
+      <w:start w:val="1"/>
+      <w:numFmt w:val="decimal"/>
+      <w:lvlText w:val="%1."/>
+      <w:lvlJc w:val="left"/>
+      <w:pPr>
+        <w:ind w:left="720" w:hanging="360"/>
+      </w:pPr>
+      <w:rPr>
+        <w:rFonts w:hint="default"/>
+      </w:rPr>
+    </w:lvl>
+    <w:lvl w:ilvl="1" w:tplc="04090019" w:tentative="1">
+      <w:start w:val="1"/>
+      <w:numFmt w:val="lowerLetter"/>
+      <w:lvlText w:val="%2."/>
+      <w:lvlJc w:val="left"/>
+      <w:pPr>
+        <w:ind w:left="1440" w:hanging="360"/>
+      </w:pPr>
+    </w:lvl>
+    <w:lvl w:ilvl="2" w:tplc="0409001B" w:tentative="1">
+      <w:start w:val="1"/>
+      <w:numFmt w:val="lowerRoman"/>
+      <w:lvlText w:val="%3."/>
+      <w:lvlJc w:val="right"/>
+      <w:pPr>
+        <w:ind w:left="2160" w:hanging="180"/>
+      </w:pPr>
+    </w:lvl>
+    <w:lvl w:ilvl="3" w:tplc="0409000F" w:tentative="1">
+      <w:start w:val="1"/>
+      <w:numFmt w:val="decimal"/>
+      <w:lvlText w:val="%4."/>
+      <w:lvlJc w:val="left"/>
+      <w:pPr>
+        <w:ind w:left="2880" w:hanging="360"/>
+      </w:pPr>
+    </w:lvl>
+    <w:lvl w:ilvl="4" w:tplc="04090019" w:tentative="1">
+      <w:start w:val="1"/>
+      <w:numFmt w:val="lowerLetter"/>
+      <w:lvlText w:val="%5."/>
+      <w:lvlJc w:val="left"/>
+      <w:pPr>
+        <w:ind w:left="3600" w:hanging="360"/>
+      </w:pPr>
+    </w:lvl>
+    <w:lvl w:ilvl="5" w:tplc="0409001B" w:tentative="1">
+      <w:start w:val="1"/>
+      <w:numFmt w:val="lowerRoman"/>
+      <w:lvlText w:val="%6."/>
+      <w:lvlJc w:val="right"/>
+      <w:pPr>
+        <w:ind w:left="4320" w:hanging="180"/>
+      </w:pPr>
+    </w:lvl>
+    <w:lvl w:ilvl="6" w:tplc="0409000F" w:tentative="1">
+      <w:start w:val="1"/>
+      <w:numFmt w:val="decimal"/>
+      <w:lvlText w:val="%7."/>
+      <w:lvlJc w:val="left"/>
+      <w:pPr>
+        <w:ind w:left="5040" w:hanging="360"/>
+      </w:pPr>
+    </w:lvl>
+    <w:lvl w:ilvl="7" w:tplc="04090019" w:tentative="1">
+      <w:start w:val="1"/>
+      <w:numFmt w:val="lowerLetter"/>
+      <w:lvlText w:val="%8."/>
+      <w:lvlJc w:val="left"/>
+      <w:pPr>
+        <w:ind w:left="5760" w:hanging="360"/>
+      </w:pPr>
+    </w:lvl>
+    <w:lvl w:ilvl="8" w:tplc="0409001B" w:tentative="1">
+      <w:start w:val="1"/>
+      <w:numFmt w:val="lowerRoman"/>
+      <w:lvlText w:val="%9."/>
+      <w:lvlJc w:val="right"/>
+      <w:pPr>
+        <w:ind w:left="6480" w:hanging="180"/>
+      </w:pPr>
+    </w:lvl>
+  </w:abstractNum>
+  <w:abstractNum w:abstractNumId="8">
     <w:nsid w:val="3E754C03"/>
     <w:multiLevelType w:val="hybridMultilevel"/>
     <w:tmpl w:val="FC14178C"/>
@@ -1824,7 +3605,7 @@
       </w:rPr>
     </w:lvl>
   </w:abstractNum>
-  <w:abstractNum w:abstractNumId="3">
+  <w:abstractNum w:abstractNumId="9">
     <w:nsid w:val="3F096EC6"/>
     <w:multiLevelType w:val="hybridMultilevel"/>
     <w:tmpl w:val="052E379C"/>
@@ -1937,17 +3718,243 @@
       </w:rPr>
     </w:lvl>
   </w:abstractNum>
+  <w:abstractNum w:abstractNumId="10">
+    <w:nsid w:val="4E500F7A"/>
+    <w:multiLevelType w:val="hybridMultilevel"/>
+    <w:tmpl w:val="CDCA68F8"/>
+    <w:lvl w:ilvl="0" w:tplc="04090001">
+      <w:start w:val="1"/>
+      <w:numFmt w:val="bullet"/>
+      <w:lvlText w:val=""/>
+      <w:lvlJc w:val="left"/>
+      <w:pPr>
+        <w:ind w:left="1460" w:hanging="360"/>
+      </w:pPr>
+      <w:rPr>
+        <w:rFonts w:ascii="Symbol" w:hAnsi="Symbol" w:hint="default"/>
+      </w:rPr>
+    </w:lvl>
+    <w:lvl w:ilvl="1" w:tplc="04090003" w:tentative="1">
+      <w:start w:val="1"/>
+      <w:numFmt w:val="bullet"/>
+      <w:lvlText w:val="o"/>
+      <w:lvlJc w:val="left"/>
+      <w:pPr>
+        <w:ind w:left="2180" w:hanging="360"/>
+      </w:pPr>
+      <w:rPr>
+        <w:rFonts w:ascii="Courier New" w:hAnsi="Courier New" w:cs="Courier New" w:hint="default"/>
+      </w:rPr>
+    </w:lvl>
+    <w:lvl w:ilvl="2" w:tplc="04090005" w:tentative="1">
+      <w:start w:val="1"/>
+      <w:numFmt w:val="bullet"/>
+      <w:lvlText w:val=""/>
+      <w:lvlJc w:val="left"/>
+      <w:pPr>
+        <w:ind w:left="2900" w:hanging="360"/>
+      </w:pPr>
+      <w:rPr>
+        <w:rFonts w:ascii="Wingdings" w:hAnsi="Wingdings" w:hint="default"/>
+      </w:rPr>
+    </w:lvl>
+    <w:lvl w:ilvl="3" w:tplc="04090001" w:tentative="1">
+      <w:start w:val="1"/>
+      <w:numFmt w:val="bullet"/>
+      <w:lvlText w:val=""/>
+      <w:lvlJc w:val="left"/>
+      <w:pPr>
+        <w:ind w:left="3620" w:hanging="360"/>
+      </w:pPr>
+      <w:rPr>
+        <w:rFonts w:ascii="Symbol" w:hAnsi="Symbol" w:hint="default"/>
+      </w:rPr>
+    </w:lvl>
+    <w:lvl w:ilvl="4" w:tplc="04090003" w:tentative="1">
+      <w:start w:val="1"/>
+      <w:numFmt w:val="bullet"/>
+      <w:lvlText w:val="o"/>
+      <w:lvlJc w:val="left"/>
+      <w:pPr>
+        <w:ind w:left="4340" w:hanging="360"/>
+      </w:pPr>
+      <w:rPr>
+        <w:rFonts w:ascii="Courier New" w:hAnsi="Courier New" w:cs="Courier New" w:hint="default"/>
+      </w:rPr>
+    </w:lvl>
+    <w:lvl w:ilvl="5" w:tplc="04090005" w:tentative="1">
+      <w:start w:val="1"/>
+      <w:numFmt w:val="bullet"/>
+      <w:lvlText w:val=""/>
+      <w:lvlJc w:val="left"/>
+      <w:pPr>
+        <w:ind w:left="5060" w:hanging="360"/>
+      </w:pPr>
+      <w:rPr>
+        <w:rFonts w:ascii="Wingdings" w:hAnsi="Wingdings" w:hint="default"/>
+      </w:rPr>
+    </w:lvl>
+    <w:lvl w:ilvl="6" w:tplc="04090001" w:tentative="1">
+      <w:start w:val="1"/>
+      <w:numFmt w:val="bullet"/>
+      <w:lvlText w:val=""/>
+      <w:lvlJc w:val="left"/>
+      <w:pPr>
+        <w:ind w:left="5780" w:hanging="360"/>
+      </w:pPr>
+      <w:rPr>
+        <w:rFonts w:ascii="Symbol" w:hAnsi="Symbol" w:hint="default"/>
+      </w:rPr>
+    </w:lvl>
+    <w:lvl w:ilvl="7" w:tplc="04090003" w:tentative="1">
+      <w:start w:val="1"/>
+      <w:numFmt w:val="bullet"/>
+      <w:lvlText w:val="o"/>
+      <w:lvlJc w:val="left"/>
+      <w:pPr>
+        <w:ind w:left="6500" w:hanging="360"/>
+      </w:pPr>
+      <w:rPr>
+        <w:rFonts w:ascii="Courier New" w:hAnsi="Courier New" w:cs="Courier New" w:hint="default"/>
+      </w:rPr>
+    </w:lvl>
+    <w:lvl w:ilvl="8" w:tplc="04090005" w:tentative="1">
+      <w:start w:val="1"/>
+      <w:numFmt w:val="bullet"/>
+      <w:lvlText w:val=""/>
+      <w:lvlJc w:val="left"/>
+      <w:pPr>
+        <w:ind w:left="7220" w:hanging="360"/>
+      </w:pPr>
+      <w:rPr>
+        <w:rFonts w:ascii="Wingdings" w:hAnsi="Wingdings" w:hint="default"/>
+      </w:rPr>
+    </w:lvl>
+  </w:abstractNum>
+  <w:abstractNum w:abstractNumId="11">
+    <w:nsid w:val="7524498F"/>
+    <w:multiLevelType w:val="hybridMultilevel"/>
+    <w:tmpl w:val="09A8DB48"/>
+    <w:lvl w:ilvl="0" w:tplc="04090011">
+      <w:start w:val="1"/>
+      <w:numFmt w:val="decimal"/>
+      <w:lvlText w:val="%1)"/>
+      <w:lvlJc w:val="left"/>
+      <w:pPr>
+        <w:ind w:left="720" w:hanging="360"/>
+      </w:pPr>
+      <w:rPr>
+        <w:rFonts w:hint="default"/>
+      </w:rPr>
+    </w:lvl>
+    <w:lvl w:ilvl="1" w:tplc="04090019" w:tentative="1">
+      <w:start w:val="1"/>
+      <w:numFmt w:val="lowerLetter"/>
+      <w:lvlText w:val="%2."/>
+      <w:lvlJc w:val="left"/>
+      <w:pPr>
+        <w:ind w:left="1440" w:hanging="360"/>
+      </w:pPr>
+    </w:lvl>
+    <w:lvl w:ilvl="2" w:tplc="0409001B" w:tentative="1">
+      <w:start w:val="1"/>
+      <w:numFmt w:val="lowerRoman"/>
+      <w:lvlText w:val="%3."/>
+      <w:lvlJc w:val="right"/>
+      <w:pPr>
+        <w:ind w:left="2160" w:hanging="180"/>
+      </w:pPr>
+    </w:lvl>
+    <w:lvl w:ilvl="3" w:tplc="0409000F" w:tentative="1">
+      <w:start w:val="1"/>
+      <w:numFmt w:val="decimal"/>
+      <w:lvlText w:val="%4."/>
+      <w:lvlJc w:val="left"/>
+      <w:pPr>
+        <w:ind w:left="2880" w:hanging="360"/>
+      </w:pPr>
+    </w:lvl>
+    <w:lvl w:ilvl="4" w:tplc="04090019" w:tentative="1">
+      <w:start w:val="1"/>
+      <w:numFmt w:val="lowerLetter"/>
+      <w:lvlText w:val="%5."/>
+      <w:lvlJc w:val="left"/>
+      <w:pPr>
+        <w:ind w:left="3600" w:hanging="360"/>
+      </w:pPr>
+    </w:lvl>
+    <w:lvl w:ilvl="5" w:tplc="0409001B" w:tentative="1">
+      <w:start w:val="1"/>
+      <w:numFmt w:val="lowerRoman"/>
+      <w:lvlText w:val="%6."/>
+      <w:lvlJc w:val="right"/>
+      <w:pPr>
+        <w:ind w:left="4320" w:hanging="180"/>
+      </w:pPr>
+    </w:lvl>
+    <w:lvl w:ilvl="6" w:tplc="0409000F" w:tentative="1">
+      <w:start w:val="1"/>
+      <w:numFmt w:val="decimal"/>
+      <w:lvlText w:val="%7."/>
+      <w:lvlJc w:val="left"/>
+      <w:pPr>
+        <w:ind w:left="5040" w:hanging="360"/>
+      </w:pPr>
+    </w:lvl>
+    <w:lvl w:ilvl="7" w:tplc="04090019" w:tentative="1">
+      <w:start w:val="1"/>
+      <w:numFmt w:val="lowerLetter"/>
+      <w:lvlText w:val="%8."/>
+      <w:lvlJc w:val="left"/>
+      <w:pPr>
+        <w:ind w:left="5760" w:hanging="360"/>
+      </w:pPr>
+    </w:lvl>
+    <w:lvl w:ilvl="8" w:tplc="0409001B" w:tentative="1">
+      <w:start w:val="1"/>
+      <w:numFmt w:val="lowerRoman"/>
+      <w:lvlText w:val="%9."/>
+      <w:lvlJc w:val="right"/>
+      <w:pPr>
+        <w:ind w:left="6480" w:hanging="180"/>
+      </w:pPr>
+    </w:lvl>
+  </w:abstractNum>
   <w:num w:numId="1">
+    <w:abstractNumId w:val="6"/>
+  </w:num>
+  <w:num w:numId="2">
+    <w:abstractNumId w:val="9"/>
+  </w:num>
+  <w:num w:numId="3">
+    <w:abstractNumId w:val="8"/>
+  </w:num>
+  <w:num w:numId="4">
+    <w:abstractNumId w:val="3"/>
+  </w:num>
+  <w:num w:numId="5">
+    <w:abstractNumId w:val="11"/>
+  </w:num>
+  <w:num w:numId="6">
+    <w:abstractNumId w:val="5"/>
+  </w:num>
+  <w:num w:numId="7">
+    <w:abstractNumId w:val="7"/>
+  </w:num>
+  <w:num w:numId="8">
+    <w:abstractNumId w:val="0"/>
+  </w:num>
+  <w:num w:numId="9">
+    <w:abstractNumId w:val="4"/>
+  </w:num>
+  <w:num w:numId="10">
+    <w:abstractNumId w:val="2"/>
+  </w:num>
+  <w:num w:numId="11">
     <w:abstractNumId w:val="1"/>
   </w:num>
-  <w:num w:numId="2">
-    <w:abstractNumId w:val="3"/>
-  </w:num>
-  <w:num w:numId="3">
-    <w:abstractNumId w:val="2"/>
-  </w:num>
-  <w:num w:numId="4">
-    <w:abstractNumId w:val="0"/>
+  <w:num w:numId="12">
+    <w:abstractNumId w:val="10"/>
   </w:num>
 </w:numbering>
 </file>
@@ -2111,7 +4118,6 @@
   <w:style w:type="character" w:default="1" w:styleId="DefaultParagraphFont">
     <w:name w:val="Default Paragraph Font"/>
     <w:uiPriority w:val="1"/>
-    <w:semiHidden/>
     <w:unhideWhenUsed/>
   </w:style>
   <w:style w:type="table" w:default="1" w:styleId="TableNormal">
@@ -2172,6 +4178,129 @@
       <w:ind w:left="720"/>
       <w:contextualSpacing/>
     </w:pPr>
+  </w:style>
+  <w:style w:type="table" w:styleId="TableGrid">
+    <w:name w:val="Table Grid"/>
+    <w:basedOn w:val="TableNormal"/>
+    <w:uiPriority w:val="59"/>
+    <w:rsid w:val="00B824BC"/>
+    <w:tblPr>
+      <w:tblInd w:w="0" w:type="dxa"/>
+      <w:tblBorders>
+        <w:top w:val="single" w:sz="4" w:space="0" w:color="auto"/>
+        <w:left w:val="single" w:sz="4" w:space="0" w:color="auto"/>
+        <w:bottom w:val="single" w:sz="4" w:space="0" w:color="auto"/>
+        <w:right w:val="single" w:sz="4" w:space="0" w:color="auto"/>
+        <w:insideH w:val="single" w:sz="4" w:space="0" w:color="auto"/>
+        <w:insideV w:val="single" w:sz="4" w:space="0" w:color="auto"/>
+      </w:tblBorders>
+      <w:tblCellMar>
+        <w:top w:w="0" w:type="dxa"/>
+        <w:left w:w="108" w:type="dxa"/>
+        <w:bottom w:w="0" w:type="dxa"/>
+        <w:right w:w="108" w:type="dxa"/>
+      </w:tblCellMar>
+    </w:tblPr>
+  </w:style>
+  <w:style w:type="table" w:styleId="LightShading">
+    <w:name w:val="Light Shading"/>
+    <w:basedOn w:val="TableNormal"/>
+    <w:uiPriority w:val="60"/>
+    <w:rsid w:val="00B824BC"/>
+    <w:rPr>
+      <w:color w:val="000000" w:themeColor="text1" w:themeShade="BF"/>
+    </w:rPr>
+    <w:tblPr>
+      <w:tblStyleRowBandSize w:val="1"/>
+      <w:tblStyleColBandSize w:val="1"/>
+      <w:tblInd w:w="0" w:type="dxa"/>
+      <w:tblBorders>
+        <w:top w:val="single" w:sz="8" w:space="0" w:color="000000" w:themeColor="text1"/>
+        <w:bottom w:val="single" w:sz="8" w:space="0" w:color="000000" w:themeColor="text1"/>
+      </w:tblBorders>
+      <w:tblCellMar>
+        <w:top w:w="0" w:type="dxa"/>
+        <w:left w:w="108" w:type="dxa"/>
+        <w:bottom w:w="0" w:type="dxa"/>
+        <w:right w:w="108" w:type="dxa"/>
+      </w:tblCellMar>
+    </w:tblPr>
+    <w:tblStylePr w:type="firstRow">
+      <w:pPr>
+        <w:spacing w:before="0" w:after="0" w:line="240" w:lineRule="auto"/>
+      </w:pPr>
+      <w:rPr>
+        <w:b/>
+        <w:bCs/>
+      </w:rPr>
+      <w:tblPr/>
+      <w:tcPr>
+        <w:tcBorders>
+          <w:top w:val="single" w:sz="8" w:space="0" w:color="000000" w:themeColor="text1"/>
+          <w:left w:val="nil"/>
+          <w:bottom w:val="single" w:sz="8" w:space="0" w:color="000000" w:themeColor="text1"/>
+          <w:right w:val="nil"/>
+          <w:insideH w:val="nil"/>
+          <w:insideV w:val="nil"/>
+        </w:tcBorders>
+      </w:tcPr>
+    </w:tblStylePr>
+    <w:tblStylePr w:type="lastRow">
+      <w:pPr>
+        <w:spacing w:before="0" w:after="0" w:line="240" w:lineRule="auto"/>
+      </w:pPr>
+      <w:rPr>
+        <w:b/>
+        <w:bCs/>
+      </w:rPr>
+      <w:tblPr/>
+      <w:tcPr>
+        <w:tcBorders>
+          <w:top w:val="single" w:sz="8" w:space="0" w:color="000000" w:themeColor="text1"/>
+          <w:left w:val="nil"/>
+          <w:bottom w:val="single" w:sz="8" w:space="0" w:color="000000" w:themeColor="text1"/>
+          <w:right w:val="nil"/>
+          <w:insideH w:val="nil"/>
+          <w:insideV w:val="nil"/>
+        </w:tcBorders>
+      </w:tcPr>
+    </w:tblStylePr>
+    <w:tblStylePr w:type="firstCol">
+      <w:rPr>
+        <w:b/>
+        <w:bCs/>
+      </w:rPr>
+    </w:tblStylePr>
+    <w:tblStylePr w:type="lastCol">
+      <w:rPr>
+        <w:b/>
+        <w:bCs/>
+      </w:rPr>
+    </w:tblStylePr>
+    <w:tblStylePr w:type="band1Vert">
+      <w:tblPr/>
+      <w:tcPr>
+        <w:tcBorders>
+          <w:left w:val="nil"/>
+          <w:right w:val="nil"/>
+          <w:insideH w:val="nil"/>
+          <w:insideV w:val="nil"/>
+        </w:tcBorders>
+        <w:shd w:val="clear" w:color="auto" w:fill="C0C0C0" w:themeFill="text1" w:themeFillTint="3F"/>
+      </w:tcPr>
+    </w:tblStylePr>
+    <w:tblStylePr w:type="band1Horz">
+      <w:tblPr/>
+      <w:tcPr>
+        <w:tcBorders>
+          <w:left w:val="nil"/>
+          <w:right w:val="nil"/>
+          <w:insideH w:val="nil"/>
+          <w:insideV w:val="nil"/>
+        </w:tcBorders>
+        <w:shd w:val="clear" w:color="auto" w:fill="C0C0C0" w:themeFill="text1" w:themeFillTint="3F"/>
+      </w:tcPr>
+    </w:tblStylePr>
   </w:style>
 </w:styles>
 </file>
@@ -2335,7 +4464,6 @@
   <w:style w:type="character" w:default="1" w:styleId="DefaultParagraphFont">
     <w:name w:val="Default Paragraph Font"/>
     <w:uiPriority w:val="1"/>
-    <w:semiHidden/>
     <w:unhideWhenUsed/>
   </w:style>
   <w:style w:type="table" w:default="1" w:styleId="TableNormal">
@@ -2396,6 +4524,129 @@
       <w:ind w:left="720"/>
       <w:contextualSpacing/>
     </w:pPr>
+  </w:style>
+  <w:style w:type="table" w:styleId="TableGrid">
+    <w:name w:val="Table Grid"/>
+    <w:basedOn w:val="TableNormal"/>
+    <w:uiPriority w:val="59"/>
+    <w:rsid w:val="00B824BC"/>
+    <w:tblPr>
+      <w:tblInd w:w="0" w:type="dxa"/>
+      <w:tblBorders>
+        <w:top w:val="single" w:sz="4" w:space="0" w:color="auto"/>
+        <w:left w:val="single" w:sz="4" w:space="0" w:color="auto"/>
+        <w:bottom w:val="single" w:sz="4" w:space="0" w:color="auto"/>
+        <w:right w:val="single" w:sz="4" w:space="0" w:color="auto"/>
+        <w:insideH w:val="single" w:sz="4" w:space="0" w:color="auto"/>
+        <w:insideV w:val="single" w:sz="4" w:space="0" w:color="auto"/>
+      </w:tblBorders>
+      <w:tblCellMar>
+        <w:top w:w="0" w:type="dxa"/>
+        <w:left w:w="108" w:type="dxa"/>
+        <w:bottom w:w="0" w:type="dxa"/>
+        <w:right w:w="108" w:type="dxa"/>
+      </w:tblCellMar>
+    </w:tblPr>
+  </w:style>
+  <w:style w:type="table" w:styleId="LightShading">
+    <w:name w:val="Light Shading"/>
+    <w:basedOn w:val="TableNormal"/>
+    <w:uiPriority w:val="60"/>
+    <w:rsid w:val="00B824BC"/>
+    <w:rPr>
+      <w:color w:val="000000" w:themeColor="text1" w:themeShade="BF"/>
+    </w:rPr>
+    <w:tblPr>
+      <w:tblStyleRowBandSize w:val="1"/>
+      <w:tblStyleColBandSize w:val="1"/>
+      <w:tblInd w:w="0" w:type="dxa"/>
+      <w:tblBorders>
+        <w:top w:val="single" w:sz="8" w:space="0" w:color="000000" w:themeColor="text1"/>
+        <w:bottom w:val="single" w:sz="8" w:space="0" w:color="000000" w:themeColor="text1"/>
+      </w:tblBorders>
+      <w:tblCellMar>
+        <w:top w:w="0" w:type="dxa"/>
+        <w:left w:w="108" w:type="dxa"/>
+        <w:bottom w:w="0" w:type="dxa"/>
+        <w:right w:w="108" w:type="dxa"/>
+      </w:tblCellMar>
+    </w:tblPr>
+    <w:tblStylePr w:type="firstRow">
+      <w:pPr>
+        <w:spacing w:before="0" w:after="0" w:line="240" w:lineRule="auto"/>
+      </w:pPr>
+      <w:rPr>
+        <w:b/>
+        <w:bCs/>
+      </w:rPr>
+      <w:tblPr/>
+      <w:tcPr>
+        <w:tcBorders>
+          <w:top w:val="single" w:sz="8" w:space="0" w:color="000000" w:themeColor="text1"/>
+          <w:left w:val="nil"/>
+          <w:bottom w:val="single" w:sz="8" w:space="0" w:color="000000" w:themeColor="text1"/>
+          <w:right w:val="nil"/>
+          <w:insideH w:val="nil"/>
+          <w:insideV w:val="nil"/>
+        </w:tcBorders>
+      </w:tcPr>
+    </w:tblStylePr>
+    <w:tblStylePr w:type="lastRow">
+      <w:pPr>
+        <w:spacing w:before="0" w:after="0" w:line="240" w:lineRule="auto"/>
+      </w:pPr>
+      <w:rPr>
+        <w:b/>
+        <w:bCs/>
+      </w:rPr>
+      <w:tblPr/>
+      <w:tcPr>
+        <w:tcBorders>
+          <w:top w:val="single" w:sz="8" w:space="0" w:color="000000" w:themeColor="text1"/>
+          <w:left w:val="nil"/>
+          <w:bottom w:val="single" w:sz="8" w:space="0" w:color="000000" w:themeColor="text1"/>
+          <w:right w:val="nil"/>
+          <w:insideH w:val="nil"/>
+          <w:insideV w:val="nil"/>
+        </w:tcBorders>
+      </w:tcPr>
+    </w:tblStylePr>
+    <w:tblStylePr w:type="firstCol">
+      <w:rPr>
+        <w:b/>
+        <w:bCs/>
+      </w:rPr>
+    </w:tblStylePr>
+    <w:tblStylePr w:type="lastCol">
+      <w:rPr>
+        <w:b/>
+        <w:bCs/>
+      </w:rPr>
+    </w:tblStylePr>
+    <w:tblStylePr w:type="band1Vert">
+      <w:tblPr/>
+      <w:tcPr>
+        <w:tcBorders>
+          <w:left w:val="nil"/>
+          <w:right w:val="nil"/>
+          <w:insideH w:val="nil"/>
+          <w:insideV w:val="nil"/>
+        </w:tcBorders>
+        <w:shd w:val="clear" w:color="auto" w:fill="C0C0C0" w:themeFill="text1" w:themeFillTint="3F"/>
+      </w:tcPr>
+    </w:tblStylePr>
+    <w:tblStylePr w:type="band1Horz">
+      <w:tblPr/>
+      <w:tcPr>
+        <w:tcBorders>
+          <w:left w:val="nil"/>
+          <w:right w:val="nil"/>
+          <w:insideH w:val="nil"/>
+          <w:insideV w:val="nil"/>
+        </w:tcBorders>
+        <w:shd w:val="clear" w:color="auto" w:fill="C0C0C0" w:themeFill="text1" w:themeFillTint="3F"/>
+      </w:tcPr>
+    </w:tblStylePr>
   </w:style>
 </w:styles>
 </file>

</xml_diff>

<commit_message>
Added section 5.3 and modified section 5.2
</commit_message>
<xml_diff>
--- a/ReportAnup.docx
+++ b/ReportAnup.docx
@@ -2540,6 +2540,15 @@
       <w:r>
         <w:t xml:space="preserve">Problem: </w:t>
       </w:r>
+      <w:r>
+        <w:t xml:space="preserve"> The main issue regarding building the project was to find the proper dataset required for prediction of calamity, which has features and the target</w:t>
+      </w:r>
+      <w:r>
+        <w:t xml:space="preserve"> required for prediction</w:t>
+      </w:r>
+      <w:r>
+        <w:t xml:space="preserve"> </w:t>
+      </w:r>
     </w:p>
     <w:p>
       <w:pPr>
@@ -2557,88 +2566,498 @@
       <w:r>
         <w:t>Solution:</w:t>
       </w:r>
-    </w:p>
-    <w:p>
-      <w:pPr>
-        <w:tabs>
-          <w:tab w:val="left" w:pos="3380"/>
-        </w:tabs>
-      </w:pPr>
-    </w:p>
-    <w:p>
-      <w:pPr>
-        <w:tabs>
-          <w:tab w:val="left" w:pos="3380"/>
-        </w:tabs>
-      </w:pPr>
-      <w:r>
-        <w:t xml:space="preserve">        </w:t>
-      </w:r>
+      <w:r>
+        <w:t xml:space="preserve"> We contacted various organizations [name the organizations]. Though we got a reply from them, but the datasets where not proper for </w:t>
+      </w:r>
+      <w:r>
+        <w:t xml:space="preserve">model building. So we did two things: </w:t>
+      </w:r>
+    </w:p>
+    <w:p>
+      <w:pPr>
+        <w:pStyle w:val="ListParagraph"/>
+        <w:numPr>
+          <w:ilvl w:val="0"/>
+          <w:numId w:val="13"/>
+        </w:numPr>
+        <w:tabs>
+          <w:tab w:val="left" w:pos="3380"/>
+        </w:tabs>
+      </w:pPr>
+      <w:r>
+        <w:t>We simulated datasets for two calamities, earthquake and storm</w:t>
+      </w:r>
+    </w:p>
+    <w:p>
+      <w:pPr>
+        <w:pStyle w:val="ListParagraph"/>
+        <w:numPr>
+          <w:ilvl w:val="0"/>
+          <w:numId w:val="13"/>
+        </w:numPr>
+        <w:tabs>
+          <w:tab w:val="left" w:pos="3380"/>
+        </w:tabs>
+      </w:pPr>
+      <w:r>
+        <w:t>We approached one of the organizations, which gave us access to their REST API, which predicts the earthquake probability.</w:t>
+      </w:r>
+    </w:p>
+    <w:p>
+      <w:pPr>
+        <w:tabs>
+          <w:tab w:val="left" w:pos="3380"/>
+        </w:tabs>
+      </w:pPr>
+    </w:p>
+    <w:p>
+      <w:pPr>
+        <w:tabs>
+          <w:tab w:val="left" w:pos="3380"/>
+        </w:tabs>
+      </w:pPr>
+    </w:p>
+    <w:p>
+      <w:pPr>
+        <w:tabs>
+          <w:tab w:val="left" w:pos="3380"/>
+        </w:tabs>
+      </w:pPr>
+      <w:r>
+        <w:t xml:space="preserve">      2) Algorithmic implementation: </w:t>
+      </w:r>
+    </w:p>
+    <w:p>
+      <w:pPr>
+        <w:tabs>
+          <w:tab w:val="left" w:pos="3380"/>
+        </w:tabs>
+      </w:pPr>
+      <w:r>
+        <w:t xml:space="preserve">Problem: </w:t>
+      </w:r>
+      <w:r>
+        <w:t xml:space="preserve">There are different algorithms which algorithm to choose was a difficulty and what library to use was a problem considering the data we have and problem we trying to solve. </w:t>
+      </w:r>
+    </w:p>
+    <w:p>
+      <w:pPr>
+        <w:tabs>
+          <w:tab w:val="left" w:pos="3380"/>
+        </w:tabs>
+      </w:pPr>
+    </w:p>
+    <w:p>
+      <w:pPr>
+        <w:tabs>
+          <w:tab w:val="left" w:pos="3380"/>
+        </w:tabs>
+      </w:pPr>
+      <w:r>
+        <w:t>Solution:</w:t>
+      </w:r>
+      <w:r>
+        <w:t xml:space="preserve"> We decided to go with </w:t>
+      </w:r>
+      <w:proofErr w:type="spellStart"/>
+      <w:r>
+        <w:t>sklearn</w:t>
+      </w:r>
+      <w:proofErr w:type="spellEnd"/>
+      <w:r>
+        <w:t xml:space="preserve"> machine learning </w:t>
+      </w:r>
+      <w:r>
+        <w:t xml:space="preserve">library, which is widely used in python, since it provides the algorithms, which we were planning to use. Also python has few good packages for data processing, data cleaning and data analysis. So we choose python as a language of choice and </w:t>
+      </w:r>
+      <w:proofErr w:type="spellStart"/>
+      <w:r>
+        <w:t>sklearn</w:t>
+      </w:r>
+      <w:proofErr w:type="spellEnd"/>
+      <w:r>
+        <w:t xml:space="preserve"> for machine learning algorithm. We are trying to solve, classification problem in supervised learning. </w:t>
+      </w:r>
+    </w:p>
+    <w:p>
+      <w:pPr>
+        <w:tabs>
+          <w:tab w:val="left" w:pos="3380"/>
+        </w:tabs>
+      </w:pPr>
+    </w:p>
+    <w:p>
+      <w:pPr>
+        <w:tabs>
+          <w:tab w:val="left" w:pos="3380"/>
+        </w:tabs>
+      </w:pPr>
+    </w:p>
+    <w:p>
+      <w:pPr>
+        <w:tabs>
+          <w:tab w:val="left" w:pos="3380"/>
+        </w:tabs>
+      </w:pPr>
+    </w:p>
+    <w:p>
+      <w:pPr>
+        <w:tabs>
+          <w:tab w:val="left" w:pos="3380"/>
+        </w:tabs>
+      </w:pPr>
+    </w:p>
+    <w:p>
+      <w:pPr>
+        <w:tabs>
+          <w:tab w:val="left" w:pos="3380"/>
+        </w:tabs>
+      </w:pPr>
+    </w:p>
+    <w:p>
+      <w:pPr>
+        <w:tabs>
+          <w:tab w:val="left" w:pos="3380"/>
+        </w:tabs>
+      </w:pPr>
+    </w:p>
+    <w:p>
+      <w:pPr>
+        <w:tabs>
+          <w:tab w:val="left" w:pos="3380"/>
+        </w:tabs>
+      </w:pPr>
+    </w:p>
+    <w:p>
+      <w:pPr>
+        <w:tabs>
+          <w:tab w:val="left" w:pos="3380"/>
+        </w:tabs>
+      </w:pPr>
+    </w:p>
+    <w:p>
+      <w:pPr>
+        <w:tabs>
+          <w:tab w:val="left" w:pos="3380"/>
+        </w:tabs>
+      </w:pPr>
+    </w:p>
+    <w:p>
+      <w:pPr>
+        <w:tabs>
+          <w:tab w:val="left" w:pos="3380"/>
+        </w:tabs>
+      </w:pPr>
+    </w:p>
+    <w:p>
+      <w:pPr>
+        <w:tabs>
+          <w:tab w:val="left" w:pos="3380"/>
+        </w:tabs>
+      </w:pPr>
+    </w:p>
+    <w:p>
+      <w:pPr>
+        <w:tabs>
+          <w:tab w:val="left" w:pos="3380"/>
+        </w:tabs>
+      </w:pPr>
+    </w:p>
+    <w:p>
+      <w:pPr>
+        <w:tabs>
+          <w:tab w:val="left" w:pos="3380"/>
+        </w:tabs>
+      </w:pPr>
+    </w:p>
+    <w:p>
+      <w:pPr>
+        <w:tabs>
+          <w:tab w:val="left" w:pos="3380"/>
+        </w:tabs>
+      </w:pPr>
+    </w:p>
+    <w:p>
+      <w:pPr>
+        <w:tabs>
+          <w:tab w:val="left" w:pos="3380"/>
+        </w:tabs>
+      </w:pPr>
+    </w:p>
+    <w:p>
+      <w:pPr>
+        <w:tabs>
+          <w:tab w:val="left" w:pos="3380"/>
+        </w:tabs>
+      </w:pPr>
+    </w:p>
+    <w:p>
+      <w:pPr>
+        <w:tabs>
+          <w:tab w:val="left" w:pos="3380"/>
+        </w:tabs>
+      </w:pPr>
+    </w:p>
+    <w:p>
+      <w:pPr>
+        <w:tabs>
+          <w:tab w:val="left" w:pos="3380"/>
+        </w:tabs>
+        <w:rPr>
+          <w:b/>
+        </w:rPr>
+      </w:pPr>
+      <w:r>
+        <w:t xml:space="preserve">5.3.  </w:t>
+      </w:r>
+      <w:r>
+        <w:rPr>
+          <w:b/>
+        </w:rPr>
+        <w:t xml:space="preserve">Used </w:t>
+      </w:r>
+      <w:r>
+        <w:rPr>
+          <w:b/>
+        </w:rPr>
+        <w:t>t</w:t>
+      </w:r>
+      <w:r>
+        <w:rPr>
+          <w:b/>
+        </w:rPr>
+        <w:t xml:space="preserve">echnologies and </w:t>
+      </w:r>
+      <w:r>
+        <w:rPr>
+          <w:b/>
+        </w:rPr>
+        <w:t>t</w:t>
+      </w:r>
+      <w:r>
+        <w:rPr>
+          <w:b/>
+        </w:rPr>
+        <w:t>ools</w:t>
+      </w:r>
+    </w:p>
+    <w:p>
+      <w:pPr>
+        <w:tabs>
+          <w:tab w:val="left" w:pos="3380"/>
+        </w:tabs>
+        <w:rPr>
+          <w:b/>
+        </w:rPr>
+      </w:pPr>
+    </w:p>
+    <w:p>
+      <w:pPr>
+        <w:pStyle w:val="ListParagraph"/>
+        <w:numPr>
+          <w:ilvl w:val="0"/>
+          <w:numId w:val="14"/>
+        </w:numPr>
+        <w:tabs>
+          <w:tab w:val="left" w:pos="3380"/>
+        </w:tabs>
+        <w:rPr>
+          <w:b/>
+        </w:rPr>
+      </w:pPr>
+      <w:r>
+        <w:rPr>
+          <w:b/>
+        </w:rPr>
+        <w:t xml:space="preserve">Python </w:t>
+      </w:r>
+    </w:p>
+    <w:p>
+      <w:pPr>
+        <w:pStyle w:val="ListParagraph"/>
+        <w:numPr>
+          <w:ilvl w:val="0"/>
+          <w:numId w:val="14"/>
+        </w:numPr>
+        <w:tabs>
+          <w:tab w:val="left" w:pos="3380"/>
+        </w:tabs>
+        <w:rPr>
+          <w:b/>
+        </w:rPr>
+      </w:pPr>
+      <w:r>
+        <w:rPr>
+          <w:b/>
+        </w:rPr>
+        <w:t>Apache Spark</w:t>
+      </w:r>
+    </w:p>
+    <w:p>
+      <w:pPr>
+        <w:pStyle w:val="ListParagraph"/>
+        <w:numPr>
+          <w:ilvl w:val="0"/>
+          <w:numId w:val="14"/>
+        </w:numPr>
+        <w:tabs>
+          <w:tab w:val="left" w:pos="3380"/>
+        </w:tabs>
+        <w:rPr>
+          <w:b/>
+        </w:rPr>
+      </w:pPr>
+      <w:proofErr w:type="spellStart"/>
+      <w:r>
+        <w:rPr>
+          <w:b/>
+        </w:rPr>
+        <w:t>Sklearn</w:t>
+      </w:r>
+      <w:proofErr w:type="spellEnd"/>
+    </w:p>
+    <w:p>
+      <w:pPr>
+        <w:pStyle w:val="ListParagraph"/>
+        <w:numPr>
+          <w:ilvl w:val="0"/>
+          <w:numId w:val="14"/>
+        </w:numPr>
+        <w:tabs>
+          <w:tab w:val="left" w:pos="3380"/>
+        </w:tabs>
+        <w:rPr>
+          <w:b/>
+        </w:rPr>
+      </w:pPr>
+      <w:r>
+        <w:rPr>
+          <w:b/>
+        </w:rPr>
+        <w:t>D3.js</w:t>
+      </w:r>
+    </w:p>
+    <w:p>
+      <w:pPr>
+        <w:pStyle w:val="ListParagraph"/>
+        <w:numPr>
+          <w:ilvl w:val="0"/>
+          <w:numId w:val="14"/>
+        </w:numPr>
+        <w:tabs>
+          <w:tab w:val="left" w:pos="3380"/>
+        </w:tabs>
+        <w:rPr>
+          <w:b/>
+        </w:rPr>
+      </w:pPr>
+      <w:r>
+        <w:rPr>
+          <w:b/>
+        </w:rPr>
+        <w:t>PHP</w:t>
+      </w:r>
+    </w:p>
+    <w:p>
+      <w:pPr>
+        <w:pStyle w:val="ListParagraph"/>
+        <w:numPr>
+          <w:ilvl w:val="0"/>
+          <w:numId w:val="14"/>
+        </w:numPr>
+        <w:tabs>
+          <w:tab w:val="left" w:pos="3380"/>
+        </w:tabs>
+        <w:rPr>
+          <w:b/>
+        </w:rPr>
+      </w:pPr>
+      <w:r>
+        <w:rPr>
+          <w:b/>
+        </w:rPr>
+        <w:t>MySQL</w:t>
+      </w:r>
+    </w:p>
+    <w:p>
+      <w:pPr>
+        <w:pStyle w:val="ListParagraph"/>
+        <w:numPr>
+          <w:ilvl w:val="0"/>
+          <w:numId w:val="14"/>
+        </w:numPr>
+        <w:tabs>
+          <w:tab w:val="left" w:pos="3380"/>
+        </w:tabs>
+        <w:rPr>
+          <w:b/>
+        </w:rPr>
+      </w:pPr>
+      <w:r>
+        <w:rPr>
+          <w:b/>
+        </w:rPr>
+        <w:t xml:space="preserve">Pandas </w:t>
+      </w:r>
+    </w:p>
+    <w:p>
+      <w:pPr>
+        <w:pStyle w:val="ListParagraph"/>
+        <w:numPr>
+          <w:ilvl w:val="0"/>
+          <w:numId w:val="14"/>
+        </w:numPr>
+        <w:tabs>
+          <w:tab w:val="left" w:pos="3380"/>
+        </w:tabs>
+        <w:rPr>
+          <w:b/>
+        </w:rPr>
+      </w:pPr>
+      <w:proofErr w:type="spellStart"/>
+      <w:r>
+        <w:rPr>
+          <w:b/>
+        </w:rPr>
+        <w:t>Numpy</w:t>
+      </w:r>
+      <w:proofErr w:type="spellEnd"/>
+    </w:p>
+    <w:p>
+      <w:pPr>
+        <w:pStyle w:val="ListParagraph"/>
+        <w:numPr>
+          <w:ilvl w:val="0"/>
+          <w:numId w:val="14"/>
+        </w:numPr>
+        <w:tabs>
+          <w:tab w:val="left" w:pos="3380"/>
+        </w:tabs>
+        <w:rPr>
+          <w:b/>
+        </w:rPr>
+      </w:pPr>
       <w:bookmarkStart w:id="0" w:name="_GoBack"/>
       <w:bookmarkEnd w:id="0"/>
-      <w:r>
-        <w:t>2) Algorithmic implementations:</w:t>
-      </w:r>
-    </w:p>
-    <w:p>
-      <w:pPr>
-        <w:tabs>
-          <w:tab w:val="left" w:pos="3380"/>
-        </w:tabs>
-      </w:pPr>
-    </w:p>
-    <w:p>
-      <w:pPr>
-        <w:tabs>
-          <w:tab w:val="left" w:pos="3380"/>
-        </w:tabs>
-      </w:pPr>
-      <w:r>
-        <w:t xml:space="preserve">Problem: </w:t>
-      </w:r>
-    </w:p>
-    <w:p>
-      <w:pPr>
-        <w:tabs>
-          <w:tab w:val="left" w:pos="3380"/>
-        </w:tabs>
-      </w:pPr>
-      <w:r>
-        <w:t>Solution:</w:t>
-      </w:r>
-    </w:p>
-    <w:p>
-      <w:pPr>
-        <w:tabs>
-          <w:tab w:val="left" w:pos="3380"/>
-        </w:tabs>
-      </w:pPr>
-    </w:p>
-    <w:p>
-      <w:pPr>
-        <w:tabs>
-          <w:tab w:val="left" w:pos="3380"/>
-        </w:tabs>
-      </w:pPr>
-      <w:r>
-        <w:t xml:space="preserve">3) </w:t>
-      </w:r>
-    </w:p>
-    <w:p>
-      <w:pPr>
-        <w:tabs>
-          <w:tab w:val="left" w:pos="3380"/>
-        </w:tabs>
-      </w:pPr>
-      <w:r>
-        <w:t xml:space="preserve"> </w:t>
-      </w:r>
-    </w:p>
-    <w:p>
-      <w:pPr>
-        <w:tabs>
-          <w:tab w:val="left" w:pos="3380"/>
-        </w:tabs>
+    </w:p>
+    <w:p>
+      <w:pPr>
+        <w:tabs>
+          <w:tab w:val="left" w:pos="3380"/>
+        </w:tabs>
+        <w:rPr>
+          <w:b/>
+        </w:rPr>
+      </w:pPr>
+    </w:p>
+    <w:p>
+      <w:pPr>
+        <w:tabs>
+          <w:tab w:val="left" w:pos="3380"/>
+        </w:tabs>
+        <w:rPr>
+          <w:b/>
+        </w:rPr>
       </w:pPr>
     </w:p>
     <w:p>
@@ -3089,6 +3508,95 @@
     </w:lvl>
   </w:abstractNum>
   <w:abstractNum w:abstractNumId="4">
+    <w:nsid w:val="1AAF6030"/>
+    <w:multiLevelType w:val="hybridMultilevel"/>
+    <w:tmpl w:val="8C66A16E"/>
+    <w:lvl w:ilvl="0" w:tplc="04090011">
+      <w:start w:val="1"/>
+      <w:numFmt w:val="decimal"/>
+      <w:lvlText w:val="%1)"/>
+      <w:lvlJc w:val="left"/>
+      <w:pPr>
+        <w:ind w:left="720" w:hanging="360"/>
+      </w:pPr>
+      <w:rPr>
+        <w:rFonts w:hint="default"/>
+      </w:rPr>
+    </w:lvl>
+    <w:lvl w:ilvl="1" w:tplc="04090019" w:tentative="1">
+      <w:start w:val="1"/>
+      <w:numFmt w:val="lowerLetter"/>
+      <w:lvlText w:val="%2."/>
+      <w:lvlJc w:val="left"/>
+      <w:pPr>
+        <w:ind w:left="1440" w:hanging="360"/>
+      </w:pPr>
+    </w:lvl>
+    <w:lvl w:ilvl="2" w:tplc="0409001B" w:tentative="1">
+      <w:start w:val="1"/>
+      <w:numFmt w:val="lowerRoman"/>
+      <w:lvlText w:val="%3."/>
+      <w:lvlJc w:val="right"/>
+      <w:pPr>
+        <w:ind w:left="2160" w:hanging="180"/>
+      </w:pPr>
+    </w:lvl>
+    <w:lvl w:ilvl="3" w:tplc="0409000F" w:tentative="1">
+      <w:start w:val="1"/>
+      <w:numFmt w:val="decimal"/>
+      <w:lvlText w:val="%4."/>
+      <w:lvlJc w:val="left"/>
+      <w:pPr>
+        <w:ind w:left="2880" w:hanging="360"/>
+      </w:pPr>
+    </w:lvl>
+    <w:lvl w:ilvl="4" w:tplc="04090019" w:tentative="1">
+      <w:start w:val="1"/>
+      <w:numFmt w:val="lowerLetter"/>
+      <w:lvlText w:val="%5."/>
+      <w:lvlJc w:val="left"/>
+      <w:pPr>
+        <w:ind w:left="3600" w:hanging="360"/>
+      </w:pPr>
+    </w:lvl>
+    <w:lvl w:ilvl="5" w:tplc="0409001B" w:tentative="1">
+      <w:start w:val="1"/>
+      <w:numFmt w:val="lowerRoman"/>
+      <w:lvlText w:val="%6."/>
+      <w:lvlJc w:val="right"/>
+      <w:pPr>
+        <w:ind w:left="4320" w:hanging="180"/>
+      </w:pPr>
+    </w:lvl>
+    <w:lvl w:ilvl="6" w:tplc="0409000F" w:tentative="1">
+      <w:start w:val="1"/>
+      <w:numFmt w:val="decimal"/>
+      <w:lvlText w:val="%7."/>
+      <w:lvlJc w:val="left"/>
+      <w:pPr>
+        <w:ind w:left="5040" w:hanging="360"/>
+      </w:pPr>
+    </w:lvl>
+    <w:lvl w:ilvl="7" w:tplc="04090019" w:tentative="1">
+      <w:start w:val="1"/>
+      <w:numFmt w:val="lowerLetter"/>
+      <w:lvlText w:val="%8."/>
+      <w:lvlJc w:val="left"/>
+      <w:pPr>
+        <w:ind w:left="5760" w:hanging="360"/>
+      </w:pPr>
+    </w:lvl>
+    <w:lvl w:ilvl="8" w:tplc="0409001B" w:tentative="1">
+      <w:start w:val="1"/>
+      <w:numFmt w:val="lowerRoman"/>
+      <w:lvlText w:val="%9."/>
+      <w:lvlJc w:val="right"/>
+      <w:pPr>
+        <w:ind w:left="6480" w:hanging="180"/>
+      </w:pPr>
+    </w:lvl>
+  </w:abstractNum>
+  <w:abstractNum w:abstractNumId="5">
     <w:nsid w:val="1C5C3EAA"/>
     <w:multiLevelType w:val="hybridMultilevel"/>
     <w:tmpl w:val="91A6250E"/>
@@ -3201,7 +3709,7 @@
       </w:rPr>
     </w:lvl>
   </w:abstractNum>
-  <w:abstractNum w:abstractNumId="5">
+  <w:abstractNum w:abstractNumId="6">
     <w:nsid w:val="27EB2AD3"/>
     <w:multiLevelType w:val="hybridMultilevel"/>
     <w:tmpl w:val="D52C6F88"/>
@@ -3290,7 +3798,7 @@
       </w:pPr>
     </w:lvl>
   </w:abstractNum>
-  <w:abstractNum w:abstractNumId="6">
+  <w:abstractNum w:abstractNumId="7">
     <w:nsid w:val="2DB369DE"/>
     <w:multiLevelType w:val="hybridMultilevel"/>
     <w:tmpl w:val="30021758"/>
@@ -3403,7 +3911,7 @@
       </w:rPr>
     </w:lvl>
   </w:abstractNum>
-  <w:abstractNum w:abstractNumId="7">
+  <w:abstractNum w:abstractNumId="8">
     <w:nsid w:val="2DEF6643"/>
     <w:multiLevelType w:val="hybridMultilevel"/>
     <w:tmpl w:val="5A5C10EC"/>
@@ -3492,7 +4000,7 @@
       </w:pPr>
     </w:lvl>
   </w:abstractNum>
-  <w:abstractNum w:abstractNumId="8">
+  <w:abstractNum w:abstractNumId="9">
     <w:nsid w:val="3E754C03"/>
     <w:multiLevelType w:val="hybridMultilevel"/>
     <w:tmpl w:val="FC14178C"/>
@@ -3605,7 +4113,7 @@
       </w:rPr>
     </w:lvl>
   </w:abstractNum>
-  <w:abstractNum w:abstractNumId="9">
+  <w:abstractNum w:abstractNumId="10">
     <w:nsid w:val="3F096EC6"/>
     <w:multiLevelType w:val="hybridMultilevel"/>
     <w:tmpl w:val="052E379C"/>
@@ -3718,7 +4226,96 @@
       </w:rPr>
     </w:lvl>
   </w:abstractNum>
-  <w:abstractNum w:abstractNumId="10">
+  <w:abstractNum w:abstractNumId="11">
+    <w:nsid w:val="42D17D82"/>
+    <w:multiLevelType w:val="hybridMultilevel"/>
+    <w:tmpl w:val="1FBA9DC0"/>
+    <w:lvl w:ilvl="0" w:tplc="0409000F">
+      <w:start w:val="1"/>
+      <w:numFmt w:val="decimal"/>
+      <w:lvlText w:val="%1."/>
+      <w:lvlJc w:val="left"/>
+      <w:pPr>
+        <w:ind w:left="720" w:hanging="360"/>
+      </w:pPr>
+      <w:rPr>
+        <w:rFonts w:hint="default"/>
+      </w:rPr>
+    </w:lvl>
+    <w:lvl w:ilvl="1" w:tplc="04090019" w:tentative="1">
+      <w:start w:val="1"/>
+      <w:numFmt w:val="lowerLetter"/>
+      <w:lvlText w:val="%2."/>
+      <w:lvlJc w:val="left"/>
+      <w:pPr>
+        <w:ind w:left="1440" w:hanging="360"/>
+      </w:pPr>
+    </w:lvl>
+    <w:lvl w:ilvl="2" w:tplc="0409001B" w:tentative="1">
+      <w:start w:val="1"/>
+      <w:numFmt w:val="lowerRoman"/>
+      <w:lvlText w:val="%3."/>
+      <w:lvlJc w:val="right"/>
+      <w:pPr>
+        <w:ind w:left="2160" w:hanging="180"/>
+      </w:pPr>
+    </w:lvl>
+    <w:lvl w:ilvl="3" w:tplc="0409000F" w:tentative="1">
+      <w:start w:val="1"/>
+      <w:numFmt w:val="decimal"/>
+      <w:lvlText w:val="%4."/>
+      <w:lvlJc w:val="left"/>
+      <w:pPr>
+        <w:ind w:left="2880" w:hanging="360"/>
+      </w:pPr>
+    </w:lvl>
+    <w:lvl w:ilvl="4" w:tplc="04090019" w:tentative="1">
+      <w:start w:val="1"/>
+      <w:numFmt w:val="lowerLetter"/>
+      <w:lvlText w:val="%5."/>
+      <w:lvlJc w:val="left"/>
+      <w:pPr>
+        <w:ind w:left="3600" w:hanging="360"/>
+      </w:pPr>
+    </w:lvl>
+    <w:lvl w:ilvl="5" w:tplc="0409001B" w:tentative="1">
+      <w:start w:val="1"/>
+      <w:numFmt w:val="lowerRoman"/>
+      <w:lvlText w:val="%6."/>
+      <w:lvlJc w:val="right"/>
+      <w:pPr>
+        <w:ind w:left="4320" w:hanging="180"/>
+      </w:pPr>
+    </w:lvl>
+    <w:lvl w:ilvl="6" w:tplc="0409000F" w:tentative="1">
+      <w:start w:val="1"/>
+      <w:numFmt w:val="decimal"/>
+      <w:lvlText w:val="%7."/>
+      <w:lvlJc w:val="left"/>
+      <w:pPr>
+        <w:ind w:left="5040" w:hanging="360"/>
+      </w:pPr>
+    </w:lvl>
+    <w:lvl w:ilvl="7" w:tplc="04090019" w:tentative="1">
+      <w:start w:val="1"/>
+      <w:numFmt w:val="lowerLetter"/>
+      <w:lvlText w:val="%8."/>
+      <w:lvlJc w:val="left"/>
+      <w:pPr>
+        <w:ind w:left="5760" w:hanging="360"/>
+      </w:pPr>
+    </w:lvl>
+    <w:lvl w:ilvl="8" w:tplc="0409001B" w:tentative="1">
+      <w:start w:val="1"/>
+      <w:numFmt w:val="lowerRoman"/>
+      <w:lvlText w:val="%9."/>
+      <w:lvlJc w:val="right"/>
+      <w:pPr>
+        <w:ind w:left="6480" w:hanging="180"/>
+      </w:pPr>
+    </w:lvl>
+  </w:abstractNum>
+  <w:abstractNum w:abstractNumId="12">
     <w:nsid w:val="4E500F7A"/>
     <w:multiLevelType w:val="hybridMultilevel"/>
     <w:tmpl w:val="CDCA68F8"/>
@@ -3831,7 +4428,7 @@
       </w:rPr>
     </w:lvl>
   </w:abstractNum>
-  <w:abstractNum w:abstractNumId="11">
+  <w:abstractNum w:abstractNumId="13">
     <w:nsid w:val="7524498F"/>
     <w:multiLevelType w:val="hybridMultilevel"/>
     <w:tmpl w:val="09A8DB48"/>
@@ -3921,31 +4518,31 @@
     </w:lvl>
   </w:abstractNum>
   <w:num w:numId="1">
-    <w:abstractNumId w:val="6"/>
+    <w:abstractNumId w:val="7"/>
   </w:num>
   <w:num w:numId="2">
-    <w:abstractNumId w:val="9"/>
+    <w:abstractNumId w:val="10"/>
   </w:num>
   <w:num w:numId="3">
-    <w:abstractNumId w:val="8"/>
+    <w:abstractNumId w:val="9"/>
   </w:num>
   <w:num w:numId="4">
     <w:abstractNumId w:val="3"/>
   </w:num>
   <w:num w:numId="5">
-    <w:abstractNumId w:val="11"/>
+    <w:abstractNumId w:val="13"/>
   </w:num>
   <w:num w:numId="6">
-    <w:abstractNumId w:val="5"/>
+    <w:abstractNumId w:val="6"/>
   </w:num>
   <w:num w:numId="7">
-    <w:abstractNumId w:val="7"/>
+    <w:abstractNumId w:val="8"/>
   </w:num>
   <w:num w:numId="8">
     <w:abstractNumId w:val="0"/>
   </w:num>
   <w:num w:numId="9">
-    <w:abstractNumId w:val="4"/>
+    <w:abstractNumId w:val="5"/>
   </w:num>
   <w:num w:numId="10">
     <w:abstractNumId w:val="2"/>
@@ -3954,7 +4551,13 @@
     <w:abstractNumId w:val="1"/>
   </w:num>
   <w:num w:numId="12">
-    <w:abstractNumId w:val="10"/>
+    <w:abstractNumId w:val="12"/>
+  </w:num>
+  <w:num w:numId="13">
+    <w:abstractNumId w:val="4"/>
+  </w:num>
+  <w:num w:numId="14">
+    <w:abstractNumId w:val="11"/>
   </w:num>
 </w:numbering>
 </file>

</xml_diff>

<commit_message>
Added the screenshots of the app and technologies used
</commit_message>
<xml_diff>
--- a/ReportAnup.docx
+++ b/ReportAnup.docx
@@ -48,19 +48,166 @@
           <w:b/>
         </w:rPr>
       </w:pPr>
-    </w:p>
-    <w:p>
-      <w:pPr>
+      <w:r>
+        <w:t>4.2.1</w:t>
+      </w:r>
+      <w:r>
         <w:rPr>
           <w:b/>
         </w:rPr>
-      </w:pPr>
-    </w:p>
-    <w:p>
+        <w:t xml:space="preserve"> </w:t>
+      </w:r>
+      <w:r>
+        <w:t xml:space="preserve">Following is the snapshot of the </w:t>
+      </w:r>
+      <w:proofErr w:type="spellStart"/>
+      <w:r>
+        <w:t>csv</w:t>
+      </w:r>
+      <w:proofErr w:type="spellEnd"/>
+      <w:r>
+        <w:t xml:space="preserve"> storm data we are using initially:</w:t>
+      </w:r>
+    </w:p>
+    <w:p>
+      <w:pPr>
+        <w:rPr>
+          <w:b/>
+        </w:rPr>
+      </w:pPr>
+    </w:p>
+    <w:p>
+      <w:pPr>
+        <w:rPr>
+          <w:b/>
+        </w:rPr>
+      </w:pPr>
       <w:r>
         <w:rPr>
           <w:noProof/>
         </w:rPr>
+        <w:drawing>
+          <wp:inline distT="0" distB="0" distL="0" distR="0" wp14:anchorId="4EF9CC3F" wp14:editId="0DBD6A86">
+            <wp:extent cx="6146800" cy="4457378"/>
+            <wp:effectExtent l="25400" t="25400" r="25400" b="13335"/>
+            <wp:docPr id="6" name="Picture 6"/>
+            <wp:cNvGraphicFramePr>
+              <a:graphicFrameLocks xmlns:a="http://schemas.openxmlformats.org/drawingml/2006/main" noChangeAspect="1"/>
+            </wp:cNvGraphicFramePr>
+            <a:graphic xmlns:a="http://schemas.openxmlformats.org/drawingml/2006/main">
+              <a:graphicData uri="http://schemas.openxmlformats.org/drawingml/2006/picture">
+                <pic:pic xmlns:pic="http://schemas.openxmlformats.org/drawingml/2006/picture">
+                  <pic:nvPicPr>
+                    <pic:cNvPr id="0" name="Screen Shot 2016-04-25 at 6.46.06 PM.png"/>
+                    <pic:cNvPicPr/>
+                  </pic:nvPicPr>
+                  <pic:blipFill>
+                    <a:blip r:embed="rId6">
+                      <a:extLst>
+                        <a:ext uri="{28A0092B-C50C-407E-A947-70E740481C1C}">
+                          <a14:useLocalDpi xmlns:a14="http://schemas.microsoft.com/office/drawing/2010/main" val="0"/>
+                        </a:ext>
+                      </a:extLst>
+                    </a:blip>
+                    <a:stretch>
+                      <a:fillRect/>
+                    </a:stretch>
+                  </pic:blipFill>
+                  <pic:spPr>
+                    <a:xfrm>
+                      <a:off x="0" y="0"/>
+                      <a:ext cx="6148223" cy="4458410"/>
+                    </a:xfrm>
+                    <a:prstGeom prst="rect">
+                      <a:avLst/>
+                    </a:prstGeom>
+                    <a:ln>
+                      <a:solidFill>
+                        <a:srgbClr val="000000"/>
+                      </a:solidFill>
+                    </a:ln>
+                  </pic:spPr>
+                </pic:pic>
+              </a:graphicData>
+            </a:graphic>
+          </wp:inline>
+        </w:drawing>
+      </w:r>
+    </w:p>
+    <w:p>
+      <w:pPr>
+        <w:rPr>
+          <w:b/>
+        </w:rPr>
+      </w:pPr>
+    </w:p>
+    <w:p>
+      <w:pPr>
+        <w:rPr>
+          <w:b/>
+        </w:rPr>
+      </w:pPr>
+    </w:p>
+    <w:p>
+      <w:r>
+        <w:t xml:space="preserve">After reading the data into </w:t>
+      </w:r>
+      <w:proofErr w:type="gramStart"/>
+      <w:r>
+        <w:t>pandas</w:t>
+      </w:r>
+      <w:proofErr w:type="gramEnd"/>
+      <w:r>
+        <w:t xml:space="preserve"> </w:t>
+      </w:r>
+      <w:proofErr w:type="spellStart"/>
+      <w:r>
+        <w:t>dataframe</w:t>
+      </w:r>
+      <w:proofErr w:type="spellEnd"/>
+      <w:r>
+        <w:t xml:space="preserve">, we are doing some modifications on it. </w:t>
+      </w:r>
+      <w:r>
+        <w:t xml:space="preserve">Modifications include dealing with missing values, making a new column of target as 0 or 1, instead of yes or no where 0 stands for no and 1 stands for yes. </w:t>
+      </w:r>
+    </w:p>
+    <w:p/>
+    <w:p>
+      <w:r>
+        <w:t xml:space="preserve">Following is the summary statistics related to the modified </w:t>
+      </w:r>
+      <w:proofErr w:type="spellStart"/>
+      <w:r>
+        <w:t>dataframe</w:t>
+      </w:r>
+      <w:proofErr w:type="spellEnd"/>
+      <w:r>
+        <w:t xml:space="preserve"> for storm data:</w:t>
+      </w:r>
+    </w:p>
+    <w:p/>
+    <w:p/>
+    <w:p>
+      <w:pPr>
+        <w:rPr>
+          <w:b/>
+        </w:rPr>
+      </w:pPr>
+    </w:p>
+    <w:p>
+      <w:pPr>
+        <w:rPr>
+          <w:b/>
+        </w:rPr>
+      </w:pPr>
+    </w:p>
+    <w:p>
+      <w:r>
+        <w:rPr>
+          <w:noProof/>
+        </w:rPr>
+        <w:lastRenderedPageBreak/>
         <w:drawing>
           <wp:inline distT="0" distB="0" distL="0" distR="0" wp14:anchorId="51270B64" wp14:editId="2BDB22C2">
             <wp:extent cx="4686300" cy="4978400"/>
@@ -77,7 +224,7 @@
                     <pic:cNvPicPr/>
                   </pic:nvPicPr>
                   <pic:blipFill>
-                    <a:blip r:embed="rId6">
+                    <a:blip r:embed="rId7">
                       <a:extLst>
                         <a:ext uri="{28A0092B-C50C-407E-A947-70E740481C1C}">
                           <a14:useLocalDpi xmlns:a14="http://schemas.microsoft.com/office/drawing/2010/main" val="0"/>
@@ -115,11 +262,14 @@
         <w:jc w:val="center"/>
       </w:pPr>
       <w:r>
-        <w:t>Fig: modified_</w:t>
+        <w:t>Fig: modified_weather_</w:t>
       </w:r>
       <w:proofErr w:type="gramStart"/>
       <w:r>
-        <w:t>weatherDF.info(</w:t>
+        <w:t>df</w:t>
+      </w:r>
+      <w:r>
+        <w:t>.info(</w:t>
       </w:r>
       <w:proofErr w:type="gramEnd"/>
       <w:r>
@@ -136,9 +286,8 @@
         <w:rPr>
           <w:noProof/>
         </w:rPr>
-        <w:lastRenderedPageBreak/>
         <w:drawing>
-          <wp:inline distT="0" distB="0" distL="0" distR="0" wp14:anchorId="566FBC25" wp14:editId="359EE59A">
+          <wp:inline distT="0" distB="0" distL="0" distR="0" wp14:anchorId="566FBC25" wp14:editId="4879CBA1">
             <wp:extent cx="5486400" cy="3120390"/>
             <wp:effectExtent l="25400" t="25400" r="25400" b="29210"/>
             <wp:docPr id="3" name="Picture 3"/>
@@ -149,11 +298,11 @@
               <a:graphicData uri="http://schemas.openxmlformats.org/drawingml/2006/picture">
                 <pic:pic xmlns:pic="http://schemas.openxmlformats.org/drawingml/2006/picture">
                   <pic:nvPicPr>
-                    <pic:cNvPr id="0" name="Screen Shot 2016-04-25 at 5.38.22 PM.png"/>
+                    <pic:cNvPr id="2" name="Screen Shot 2016-04-25 at 5.38.22 PM.png"/>
                     <pic:cNvPicPr/>
                   </pic:nvPicPr>
                   <pic:blipFill>
-                    <a:blip r:embed="rId7">
+                    <a:blip r:embed="rId8">
                       <a:extLst>
                         <a:ext uri="{28A0092B-C50C-407E-A947-70E740481C1C}">
                           <a14:useLocalDpi xmlns:a14="http://schemas.microsoft.com/office/drawing/2010/main" val="0"/>
@@ -189,15 +338,27 @@
     <w:p/>
     <w:p>
       <w:r>
+        <w:tab/>
+      </w:r>
+      <w:r>
+        <w:tab/>
+      </w:r>
+      <w:r>
+        <w:tab/>
+      </w:r>
+      <w:r>
         <w:t xml:space="preserve">Fig: </w:t>
       </w:r>
       <w:proofErr w:type="spellStart"/>
       <w:r>
-        <w:t>modified_</w:t>
+        <w:t>modified_weather_</w:t>
       </w:r>
       <w:proofErr w:type="gramStart"/>
       <w:r>
-        <w:t>weatherDF.head</w:t>
+        <w:t>df</w:t>
+      </w:r>
+      <w:r>
+        <w:t>.head</w:t>
       </w:r>
       <w:proofErr w:type="spellEnd"/>
       <w:r>
@@ -215,9 +376,9 @@
           <w:noProof/>
         </w:rPr>
         <w:drawing>
-          <wp:inline distT="0" distB="0" distL="0" distR="0" wp14:anchorId="4C8FBA37" wp14:editId="442509E5">
+          <wp:inline distT="0" distB="0" distL="0" distR="0" wp14:anchorId="4C8FBA37" wp14:editId="1B1E58F5">
             <wp:extent cx="5486400" cy="5211445"/>
-            <wp:effectExtent l="25400" t="25400" r="25400" b="20955"/>
+            <wp:effectExtent l="152400" t="152400" r="152400" b="173355"/>
             <wp:docPr id="4" name="Picture 4"/>
             <wp:cNvGraphicFramePr>
               <a:graphicFrameLocks xmlns:a="http://schemas.openxmlformats.org/drawingml/2006/main" noChangeAspect="1"/>
@@ -226,11 +387,11 @@
               <a:graphicData uri="http://schemas.openxmlformats.org/drawingml/2006/picture">
                 <pic:pic xmlns:pic="http://schemas.openxmlformats.org/drawingml/2006/picture">
                   <pic:nvPicPr>
-                    <pic:cNvPr id="0" name="Screen Shot 2016-04-25 at 5.39.17 PM.png"/>
+                    <pic:cNvPr id="1" name="Screen Shot 2016-04-25 at 5.39.17 PM.png"/>
                     <pic:cNvPicPr/>
                   </pic:nvPicPr>
                   <pic:blipFill>
-                    <a:blip r:embed="rId8">
+                    <a:blip r:embed="rId9">
                       <a:extLst>
                         <a:ext uri="{28A0092B-C50C-407E-A947-70E740481C1C}">
                           <a14:useLocalDpi xmlns:a14="http://schemas.microsoft.com/office/drawing/2010/main" val="0"/>
@@ -249,11 +410,36 @@
                     <a:prstGeom prst="rect">
                       <a:avLst/>
                     </a:prstGeom>
-                    <a:ln>
+                    <a:solidFill>
+                      <a:srgbClr val="FFFFFF">
+                        <a:shade val="85000"/>
+                      </a:srgbClr>
+                    </a:solidFill>
+                    <a:ln w="88900" cap="sq">
                       <a:solidFill>
-                        <a:srgbClr val="000000"/>
+                        <a:srgbClr val="FFFFFF"/>
                       </a:solidFill>
+                      <a:miter lim="800000"/>
                     </a:ln>
+                    <a:effectLst>
+                      <a:outerShdw blurRad="55000" dist="18000" dir="5400000" algn="tl" rotWithShape="0">
+                        <a:srgbClr val="000000">
+                          <a:alpha val="40000"/>
+                        </a:srgbClr>
+                      </a:outerShdw>
+                    </a:effectLst>
+                    <a:scene3d>
+                      <a:camera prst="orthographicFront"/>
+                      <a:lightRig rig="twoPt" dir="t">
+                        <a:rot lat="0" lon="0" rev="7200000"/>
+                      </a:lightRig>
+                    </a:scene3d>
+                    <a:sp3d>
+                      <a:bevelT w="25400" h="19050"/>
+                      <a:contourClr>
+                        <a:srgbClr val="FFFFFF"/>
+                      </a:contourClr>
+                    </a:sp3d>
                   </pic:spPr>
                 </pic:pic>
               </a:graphicData>
@@ -270,14 +456,20 @@
       <w:r>
         <w:tab/>
       </w:r>
+      <w:proofErr w:type="gramStart"/>
+      <w:r>
+        <w:t>fig</w:t>
+      </w:r>
+      <w:proofErr w:type="gramEnd"/>
+      <w:r>
+        <w:t xml:space="preserve">: </w:t>
+      </w:r>
       <w:proofErr w:type="spellStart"/>
-      <w:proofErr w:type="gramStart"/>
-      <w:r>
-        <w:t>modified</w:t>
-      </w:r>
-      <w:proofErr w:type="gramEnd"/>
-      <w:r>
-        <w:t>_weather_df.describe</w:t>
+      <w:r>
+        <w:t>modified_weather_df</w:t>
+      </w:r>
+      <w:r>
+        <w:t>.describe</w:t>
       </w:r>
       <w:proofErr w:type="spellEnd"/>
       <w:r>
@@ -293,6 +485,147 @@
     <w:p/>
     <w:p/>
     <w:p/>
+    <w:p/>
+    <w:p/>
+    <w:p/>
+    <w:p/>
+    <w:p>
+      <w:r>
+        <w:t xml:space="preserve">4.2.2. </w:t>
+      </w:r>
+      <w:r>
+        <w:t xml:space="preserve">Following is the snapshot of dataset to predict earthquake destructiveness, which we are loading into </w:t>
+      </w:r>
+      <w:proofErr w:type="gramStart"/>
+      <w:r>
+        <w:t>pandas</w:t>
+      </w:r>
+      <w:proofErr w:type="gramEnd"/>
+      <w:r>
+        <w:t xml:space="preserve"> </w:t>
+      </w:r>
+      <w:proofErr w:type="spellStart"/>
+      <w:r>
+        <w:t>dataframe</w:t>
+      </w:r>
+      <w:proofErr w:type="spellEnd"/>
+      <w:r>
+        <w:t>:</w:t>
+      </w:r>
+    </w:p>
+    <w:p/>
+    <w:p>
+      <w:r>
+        <w:rPr>
+          <w:noProof/>
+        </w:rPr>
+        <w:drawing>
+          <wp:inline distT="0" distB="0" distL="0" distR="0" wp14:anchorId="7222B6E7" wp14:editId="61A8EF8D">
+            <wp:extent cx="5486400" cy="5588000"/>
+            <wp:effectExtent l="152400" t="152400" r="152400" b="177800"/>
+            <wp:docPr id="14" name="Picture 14"/>
+            <wp:cNvGraphicFramePr>
+              <a:graphicFrameLocks xmlns:a="http://schemas.openxmlformats.org/drawingml/2006/main" noChangeAspect="1"/>
+            </wp:cNvGraphicFramePr>
+            <a:graphic xmlns:a="http://schemas.openxmlformats.org/drawingml/2006/main">
+              <a:graphicData uri="http://schemas.openxmlformats.org/drawingml/2006/picture">
+                <pic:pic xmlns:pic="http://schemas.openxmlformats.org/drawingml/2006/picture">
+                  <pic:nvPicPr>
+                    <pic:cNvPr id="0" name="Screen Shot 2016-04-27 at 3.07.58 PM.png"/>
+                    <pic:cNvPicPr/>
+                  </pic:nvPicPr>
+                  <pic:blipFill>
+                    <a:blip r:embed="rId10">
+                      <a:extLst>
+                        <a:ext uri="{28A0092B-C50C-407E-A947-70E740481C1C}">
+                          <a14:useLocalDpi xmlns:a14="http://schemas.microsoft.com/office/drawing/2010/main" val="0"/>
+                        </a:ext>
+                      </a:extLst>
+                    </a:blip>
+                    <a:stretch>
+                      <a:fillRect/>
+                    </a:stretch>
+                  </pic:blipFill>
+                  <pic:spPr>
+                    <a:xfrm>
+                      <a:off x="0" y="0"/>
+                      <a:ext cx="5486400" cy="5588000"/>
+                    </a:xfrm>
+                    <a:prstGeom prst="rect">
+                      <a:avLst/>
+                    </a:prstGeom>
+                    <a:solidFill>
+                      <a:srgbClr val="FFFFFF">
+                        <a:shade val="85000"/>
+                      </a:srgbClr>
+                    </a:solidFill>
+                    <a:ln w="88900" cap="sq">
+                      <a:solidFill>
+                        <a:srgbClr val="FFFFFF"/>
+                      </a:solidFill>
+                      <a:miter lim="800000"/>
+                    </a:ln>
+                    <a:effectLst>
+                      <a:outerShdw blurRad="55000" dist="18000" dir="5400000" algn="tl" rotWithShape="0">
+                        <a:srgbClr val="000000">
+                          <a:alpha val="40000"/>
+                        </a:srgbClr>
+                      </a:outerShdw>
+                    </a:effectLst>
+                    <a:scene3d>
+                      <a:camera prst="orthographicFront"/>
+                      <a:lightRig rig="twoPt" dir="t">
+                        <a:rot lat="0" lon="0" rev="7200000"/>
+                      </a:lightRig>
+                    </a:scene3d>
+                    <a:sp3d>
+                      <a:bevelT w="25400" h="19050"/>
+                      <a:contourClr>
+                        <a:srgbClr val="FFFFFF"/>
+                      </a:contourClr>
+                    </a:sp3d>
+                  </pic:spPr>
+                </pic:pic>
+              </a:graphicData>
+            </a:graphic>
+          </wp:inline>
+        </w:drawing>
+      </w:r>
+    </w:p>
+    <w:p>
+      <w:r>
+        <w:t>Fig: Earthquake destructiveness dataset</w:t>
+      </w:r>
+    </w:p>
+    <w:p/>
+    <w:p>
+      <w:r>
+        <w:t xml:space="preserve">We modified the magnitude column by multiplying it by 10. So for example where the magnitude value is 6.8 we have 68. </w:t>
+      </w:r>
+    </w:p>
+    <w:p/>
+    <w:p>
+      <w:r>
+        <w:t xml:space="preserve">We are modifying the </w:t>
+      </w:r>
+      <w:proofErr w:type="spellStart"/>
+      <w:r>
+        <w:t>dataframe</w:t>
+      </w:r>
+      <w:proofErr w:type="spellEnd"/>
+      <w:r>
+        <w:t xml:space="preserve"> to get the </w:t>
+      </w:r>
+      <w:r>
+        <w:t>format, which</w:t>
+      </w:r>
+      <w:r>
+        <w:t xml:space="preserve"> can be </w:t>
+      </w:r>
+      <w:r>
+        <w:t>used to fit the model. We are adding the columns for categorical columns as we did in the first dataset for column target. We add column for population, secondary effect, Architecture and destructiveness since they all had categorical data.</w:t>
+      </w:r>
+    </w:p>
     <w:p/>
     <w:p/>
     <w:p/>
@@ -319,7 +652,7 @@
                     <pic:cNvPicPr/>
                   </pic:nvPicPr>
                   <pic:blipFill>
-                    <a:blip r:embed="rId9">
+                    <a:blip r:embed="rId11">
                       <a:extLst>
                         <a:ext uri="{28A0092B-C50C-407E-A947-70E740481C1C}">
                           <a14:useLocalDpi xmlns:a14="http://schemas.microsoft.com/office/drawing/2010/main" val="0"/>
@@ -354,7 +687,23 @@
     <w:p/>
     <w:p/>
     <w:p/>
-    <w:p/>
+    <w:p>
+      <w:r>
+        <w:tab/>
+        <w:t xml:space="preserve">Fig: </w:t>
+      </w:r>
+      <w:r>
+        <w:t>modified_earthquake_destructiveness_</w:t>
+      </w:r>
+      <w:proofErr w:type="gramStart"/>
+      <w:r>
+        <w:t>df.info(</w:t>
+      </w:r>
+      <w:proofErr w:type="gramEnd"/>
+      <w:r>
+        <w:t>)</w:t>
+      </w:r>
+    </w:p>
     <w:p/>
     <w:p/>
     <w:p/>
@@ -385,7 +734,7 @@
                     <pic:cNvPicPr/>
                   </pic:nvPicPr>
                   <pic:blipFill>
-                    <a:blip r:embed="rId10">
+                    <a:blip r:embed="rId12">
                       <a:extLst>
                         <a:ext uri="{28A0092B-C50C-407E-A947-70E740481C1C}">
                           <a14:useLocalDpi xmlns:a14="http://schemas.microsoft.com/office/drawing/2010/main" val="0"/>
@@ -418,7 +767,31 @@
       </w:r>
     </w:p>
     <w:p/>
-    <w:p/>
+    <w:p>
+      <w:r>
+        <w:tab/>
+        <w:t xml:space="preserve">Fig: </w:t>
+      </w:r>
+      <w:proofErr w:type="spellStart"/>
+      <w:r>
+        <w:t>modified_earthquake_destructiveness_</w:t>
+      </w:r>
+      <w:proofErr w:type="gramStart"/>
+      <w:r>
+        <w:t>df.</w:t>
+      </w:r>
+      <w:r>
+        <w:t>describe</w:t>
+      </w:r>
+      <w:proofErr w:type="spellEnd"/>
+      <w:r>
+        <w:t>(</w:t>
+      </w:r>
+      <w:proofErr w:type="gramEnd"/>
+      <w:r>
+        <w:t>)</w:t>
+      </w:r>
+    </w:p>
     <w:p/>
     <w:p>
       <w:r>
@@ -441,7 +814,7 @@
                     <pic:cNvPicPr/>
                   </pic:nvPicPr>
                   <pic:blipFill>
-                    <a:blip r:embed="rId11">
+                    <a:blip r:embed="rId13">
                       <a:extLst>
                         <a:ext uri="{28A0092B-C50C-407E-A947-70E740481C1C}">
                           <a14:useLocalDpi xmlns:a14="http://schemas.microsoft.com/office/drawing/2010/main" val="0"/>
@@ -474,61 +847,28 @@
       </w:r>
     </w:p>
     <w:p/>
-    <w:p/>
-    <w:p/>
-    <w:p/>
-    <w:p/>
-    <w:p/>
-    <w:p/>
-    <w:p/>
-    <w:p>
-      <w:r>
-        <w:drawing>
-          <wp:inline distT="0" distB="0" distL="0" distR="0" wp14:anchorId="24EE36C2" wp14:editId="6BB523AD">
-            <wp:extent cx="5486400" cy="5786120"/>
-            <wp:effectExtent l="25400" t="25400" r="25400" b="30480"/>
-            <wp:docPr id="1" name="Picture 1"/>
-            <wp:cNvGraphicFramePr>
-              <a:graphicFrameLocks xmlns:a="http://schemas.openxmlformats.org/drawingml/2006/main" noChangeAspect="1"/>
-            </wp:cNvGraphicFramePr>
-            <a:graphic xmlns:a="http://schemas.openxmlformats.org/drawingml/2006/main">
-              <a:graphicData uri="http://schemas.openxmlformats.org/drawingml/2006/picture">
-                <pic:pic xmlns:pic="http://schemas.openxmlformats.org/drawingml/2006/picture">
-                  <pic:nvPicPr>
-                    <pic:cNvPr id="0" name="Screen Shot 2016-04-25 at 6.43.20 PM.png"/>
-                    <pic:cNvPicPr/>
-                  </pic:nvPicPr>
-                  <pic:blipFill>
-                    <a:blip r:embed="rId12">
-                      <a:extLst>
-                        <a:ext uri="{28A0092B-C50C-407E-A947-70E740481C1C}">
-                          <a14:useLocalDpi xmlns:a14="http://schemas.microsoft.com/office/drawing/2010/main" val="0"/>
-                        </a:ext>
-                      </a:extLst>
-                    </a:blip>
-                    <a:stretch>
-                      <a:fillRect/>
-                    </a:stretch>
-                  </pic:blipFill>
-                  <pic:spPr>
-                    <a:xfrm>
-                      <a:off x="0" y="0"/>
-                      <a:ext cx="5486400" cy="5786120"/>
-                    </a:xfrm>
-                    <a:prstGeom prst="rect">
-                      <a:avLst/>
-                    </a:prstGeom>
-                    <a:ln>
-                      <a:solidFill>
-                        <a:srgbClr val="000000"/>
-                      </a:solidFill>
-                    </a:ln>
-                  </pic:spPr>
-                </pic:pic>
-              </a:graphicData>
-            </a:graphic>
-          </wp:inline>
-        </w:drawing>
+    <w:p>
+      <w:r>
+        <w:t xml:space="preserve">Fig: </w:t>
+      </w:r>
+      <w:proofErr w:type="spellStart"/>
+      <w:r>
+        <w:t>modified_earthquake_destr</w:t>
+      </w:r>
+      <w:r>
+        <w:t>uctiveness_</w:t>
+      </w:r>
+      <w:proofErr w:type="gramStart"/>
+      <w:r>
+        <w:t>df.head</w:t>
+      </w:r>
+      <w:proofErr w:type="spellEnd"/>
+      <w:r>
+        <w:t>(</w:t>
+      </w:r>
+      <w:proofErr w:type="gramEnd"/>
+      <w:r>
+        <w:t>)</w:t>
       </w:r>
     </w:p>
     <w:p/>
@@ -545,59 +885,6 @@
     <w:p/>
     <w:p/>
     <w:p/>
-    <w:p>
-      <w:r>
-        <w:rPr>
-          <w:noProof/>
-        </w:rPr>
-        <w:drawing>
-          <wp:inline distT="0" distB="0" distL="0" distR="0" wp14:anchorId="56E0B283" wp14:editId="267F0EEB">
-            <wp:extent cx="5943600" cy="3987800"/>
-            <wp:effectExtent l="25400" t="25400" r="25400" b="25400"/>
-            <wp:docPr id="6" name="Picture 6"/>
-            <wp:cNvGraphicFramePr>
-              <a:graphicFrameLocks xmlns:a="http://schemas.openxmlformats.org/drawingml/2006/main" noChangeAspect="1"/>
-            </wp:cNvGraphicFramePr>
-            <a:graphic xmlns:a="http://schemas.openxmlformats.org/drawingml/2006/main">
-              <a:graphicData uri="http://schemas.openxmlformats.org/drawingml/2006/picture">
-                <pic:pic xmlns:pic="http://schemas.openxmlformats.org/drawingml/2006/picture">
-                  <pic:nvPicPr>
-                    <pic:cNvPr id="0" name="Screen Shot 2016-04-25 at 6.46.06 PM.png"/>
-                    <pic:cNvPicPr/>
-                  </pic:nvPicPr>
-                  <pic:blipFill>
-                    <a:blip r:embed="rId13">
-                      <a:extLst>
-                        <a:ext uri="{28A0092B-C50C-407E-A947-70E740481C1C}">
-                          <a14:useLocalDpi xmlns:a14="http://schemas.microsoft.com/office/drawing/2010/main" val="0"/>
-                        </a:ext>
-                      </a:extLst>
-                    </a:blip>
-                    <a:stretch>
-                      <a:fillRect/>
-                    </a:stretch>
-                  </pic:blipFill>
-                  <pic:spPr>
-                    <a:xfrm>
-                      <a:off x="0" y="0"/>
-                      <a:ext cx="5943600" cy="3987800"/>
-                    </a:xfrm>
-                    <a:prstGeom prst="rect">
-                      <a:avLst/>
-                    </a:prstGeom>
-                    <a:ln>
-                      <a:solidFill>
-                        <a:srgbClr val="000000"/>
-                      </a:solidFill>
-                    </a:ln>
-                  </pic:spPr>
-                </pic:pic>
-              </a:graphicData>
-            </a:graphic>
-          </wp:inline>
-        </w:drawing>
-      </w:r>
-    </w:p>
     <w:p/>
     <w:p/>
     <w:p/>
@@ -612,6 +899,14 @@
     <w:p/>
     <w:p/>
     <w:p/>
+    <w:p/>
+    <w:p/>
+    <w:p/>
+    <w:p/>
+    <w:p/>
+    <w:p/>
+    <w:p/>
+    <w:p/>
     <w:p>
       <w:pPr>
         <w:tabs>
@@ -670,6 +965,62 @@
           <w:tab w:val="left" w:pos="3380"/>
         </w:tabs>
       </w:pPr>
+    </w:p>
+    <w:p>
+      <w:pPr>
+        <w:tabs>
+          <w:tab w:val="left" w:pos="3380"/>
+        </w:tabs>
+      </w:pPr>
+    </w:p>
+    <w:p>
+      <w:pPr>
+        <w:tabs>
+          <w:tab w:val="left" w:pos="3380"/>
+        </w:tabs>
+      </w:pPr>
+    </w:p>
+    <w:p>
+      <w:pPr>
+        <w:tabs>
+          <w:tab w:val="left" w:pos="3380"/>
+        </w:tabs>
+      </w:pPr>
+    </w:p>
+    <w:p>
+      <w:pPr>
+        <w:tabs>
+          <w:tab w:val="left" w:pos="3380"/>
+        </w:tabs>
+      </w:pPr>
+    </w:p>
+    <w:p>
+      <w:pPr>
+        <w:tabs>
+          <w:tab w:val="left" w:pos="3380"/>
+        </w:tabs>
+      </w:pPr>
+    </w:p>
+    <w:p>
+      <w:pPr>
+        <w:tabs>
+          <w:tab w:val="left" w:pos="3380"/>
+        </w:tabs>
+      </w:pPr>
+    </w:p>
+    <w:p>
+      <w:pPr>
+        <w:tabs>
+          <w:tab w:val="left" w:pos="3380"/>
+        </w:tabs>
+      </w:pPr>
+    </w:p>
+    <w:p>
+      <w:pPr>
+        <w:tabs>
+          <w:tab w:val="left" w:pos="3380"/>
+        </w:tabs>
+      </w:pPr>
       <w:r>
         <w:t>4. 3. System Implementation and Connectivity design</w:t>
       </w:r>
@@ -680,21 +1031,725 @@
           <w:tab w:val="left" w:pos="3380"/>
         </w:tabs>
       </w:pPr>
-    </w:p>
-    <w:p>
-      <w:pPr>
-        <w:tabs>
-          <w:tab w:val="left" w:pos="3380"/>
-        </w:tabs>
-      </w:pPr>
-      <w:r>
-        <w:t xml:space="preserve">Discuss with </w:t>
+      <w:r>
+        <w:t>4.3.1. Data Loading:</w:t>
+      </w:r>
+      <w:r>
+        <w:t xml:space="preserve"> </w:t>
+      </w:r>
+      <w:r>
+        <w:br/>
+      </w:r>
+    </w:p>
+    <w:p>
+      <w:pPr>
+        <w:tabs>
+          <w:tab w:val="left" w:pos="3380"/>
+        </w:tabs>
+      </w:pPr>
+      <w:r>
+        <w:t xml:space="preserve">We are loading the data from the </w:t>
       </w:r>
       <w:proofErr w:type="spellStart"/>
       <w:r>
-        <w:t>vinay</w:t>
+        <w:t>csv</w:t>
       </w:r>
       <w:proofErr w:type="spellEnd"/>
+      <w:r>
+        <w:t xml:space="preserve"> files in </w:t>
+      </w:r>
+      <w:proofErr w:type="gramStart"/>
+      <w:r>
+        <w:t>pandas</w:t>
+      </w:r>
+      <w:proofErr w:type="gramEnd"/>
+      <w:r>
+        <w:t xml:space="preserve"> </w:t>
+      </w:r>
+      <w:proofErr w:type="spellStart"/>
+      <w:r>
+        <w:t>dataframe</w:t>
+      </w:r>
+      <w:proofErr w:type="spellEnd"/>
+      <w:r>
+        <w:t xml:space="preserve">. We selected </w:t>
+      </w:r>
+      <w:proofErr w:type="gramStart"/>
+      <w:r>
+        <w:t>pandas</w:t>
+      </w:r>
+      <w:proofErr w:type="gramEnd"/>
+      <w:r>
+        <w:t xml:space="preserve"> </w:t>
+      </w:r>
+      <w:proofErr w:type="spellStart"/>
+      <w:r>
+        <w:t>dataframe</w:t>
+      </w:r>
+      <w:proofErr w:type="spellEnd"/>
+      <w:r>
+        <w:t xml:space="preserve"> since it makes easier to analyze data by providing inbuilt methods. </w:t>
+      </w:r>
+    </w:p>
+    <w:p>
+      <w:pPr>
+        <w:tabs>
+          <w:tab w:val="left" w:pos="3380"/>
+        </w:tabs>
+      </w:pPr>
+    </w:p>
+    <w:p>
+      <w:pPr>
+        <w:tabs>
+          <w:tab w:val="left" w:pos="3380"/>
+        </w:tabs>
+      </w:pPr>
+      <w:r>
+        <w:rPr>
+          <w:noProof/>
+        </w:rPr>
+        <w:drawing>
+          <wp:inline distT="0" distB="0" distL="0" distR="0" wp14:anchorId="18841C88" wp14:editId="67007CFB">
+            <wp:extent cx="5384800" cy="508000"/>
+            <wp:effectExtent l="152400" t="127000" r="152400" b="177800"/>
+            <wp:docPr id="10" name="Picture 10"/>
+            <wp:cNvGraphicFramePr>
+              <a:graphicFrameLocks xmlns:a="http://schemas.openxmlformats.org/drawingml/2006/main" noChangeAspect="1"/>
+            </wp:cNvGraphicFramePr>
+            <a:graphic xmlns:a="http://schemas.openxmlformats.org/drawingml/2006/main">
+              <a:graphicData uri="http://schemas.openxmlformats.org/drawingml/2006/picture">
+                <pic:pic xmlns:pic="http://schemas.openxmlformats.org/drawingml/2006/picture">
+                  <pic:nvPicPr>
+                    <pic:cNvPr id="3" name="Screen Shot 2016-04-27 at 1.10.28 PM.png"/>
+                    <pic:cNvPicPr/>
+                  </pic:nvPicPr>
+                  <pic:blipFill>
+                    <a:blip r:embed="rId14">
+                      <a:extLst>
+                        <a:ext uri="{28A0092B-C50C-407E-A947-70E740481C1C}">
+                          <a14:useLocalDpi xmlns:a14="http://schemas.microsoft.com/office/drawing/2010/main" val="0"/>
+                        </a:ext>
+                      </a:extLst>
+                    </a:blip>
+                    <a:stretch>
+                      <a:fillRect/>
+                    </a:stretch>
+                  </pic:blipFill>
+                  <pic:spPr>
+                    <a:xfrm>
+                      <a:off x="0" y="0"/>
+                      <a:ext cx="5384800" cy="508000"/>
+                    </a:xfrm>
+                    <a:prstGeom prst="rect">
+                      <a:avLst/>
+                    </a:prstGeom>
+                    <a:solidFill>
+                      <a:srgbClr val="FFFFFF">
+                        <a:shade val="85000"/>
+                      </a:srgbClr>
+                    </a:solidFill>
+                    <a:ln w="88900" cap="sq">
+                      <a:solidFill>
+                        <a:srgbClr val="FFFFFF"/>
+                      </a:solidFill>
+                      <a:miter lim="800000"/>
+                    </a:ln>
+                    <a:effectLst>
+                      <a:outerShdw blurRad="55000" dist="18000" dir="5400000" algn="tl" rotWithShape="0">
+                        <a:srgbClr val="000000">
+                          <a:alpha val="40000"/>
+                        </a:srgbClr>
+                      </a:outerShdw>
+                    </a:effectLst>
+                    <a:scene3d>
+                      <a:camera prst="orthographicFront"/>
+                      <a:lightRig rig="twoPt" dir="t">
+                        <a:rot lat="0" lon="0" rev="7200000"/>
+                      </a:lightRig>
+                    </a:scene3d>
+                    <a:sp3d>
+                      <a:bevelT w="25400" h="19050"/>
+                      <a:contourClr>
+                        <a:srgbClr val="FFFFFF"/>
+                      </a:contourClr>
+                    </a:sp3d>
+                  </pic:spPr>
+                </pic:pic>
+              </a:graphicData>
+            </a:graphic>
+          </wp:inline>
+        </w:drawing>
+      </w:r>
+    </w:p>
+    <w:p>
+      <w:pPr>
+        <w:tabs>
+          <w:tab w:val="left" w:pos="3380"/>
+        </w:tabs>
+      </w:pPr>
+      <w:r>
+        <w:t xml:space="preserve">4.3.2. </w:t>
+      </w:r>
+      <w:r>
+        <w:t>Selecting</w:t>
+      </w:r>
+      <w:r>
+        <w:t xml:space="preserve"> the features:</w:t>
+      </w:r>
+    </w:p>
+    <w:p>
+      <w:pPr>
+        <w:tabs>
+          <w:tab w:val="left" w:pos="3380"/>
+        </w:tabs>
+      </w:pPr>
+    </w:p>
+    <w:p>
+      <w:pPr>
+        <w:tabs>
+          <w:tab w:val="left" w:pos="3380"/>
+        </w:tabs>
+      </w:pPr>
+      <w:r>
+        <w:drawing>
+          <wp:inline distT="0" distB="0" distL="0" distR="0" wp14:anchorId="7D1E922D" wp14:editId="433845F4">
+            <wp:extent cx="5486400" cy="1003300"/>
+            <wp:effectExtent l="152400" t="127000" r="152400" b="190500"/>
+            <wp:docPr id="11" name="Picture 11"/>
+            <wp:cNvGraphicFramePr>
+              <a:graphicFrameLocks xmlns:a="http://schemas.openxmlformats.org/drawingml/2006/main" noChangeAspect="1"/>
+            </wp:cNvGraphicFramePr>
+            <a:graphic xmlns:a="http://schemas.openxmlformats.org/drawingml/2006/main">
+              <a:graphicData uri="http://schemas.openxmlformats.org/drawingml/2006/picture">
+                <pic:pic xmlns:pic="http://schemas.openxmlformats.org/drawingml/2006/picture">
+                  <pic:nvPicPr>
+                    <pic:cNvPr id="4" name="Screen Shot 2016-04-27 at 1.12.50 PM.png"/>
+                    <pic:cNvPicPr/>
+                  </pic:nvPicPr>
+                  <pic:blipFill>
+                    <a:blip r:embed="rId15">
+                      <a:extLst>
+                        <a:ext uri="{28A0092B-C50C-407E-A947-70E740481C1C}">
+                          <a14:useLocalDpi xmlns:a14="http://schemas.microsoft.com/office/drawing/2010/main" val="0"/>
+                        </a:ext>
+                      </a:extLst>
+                    </a:blip>
+                    <a:stretch>
+                      <a:fillRect/>
+                    </a:stretch>
+                  </pic:blipFill>
+                  <pic:spPr>
+                    <a:xfrm>
+                      <a:off x="0" y="0"/>
+                      <a:ext cx="5486400" cy="1003300"/>
+                    </a:xfrm>
+                    <a:prstGeom prst="rect">
+                      <a:avLst/>
+                    </a:prstGeom>
+                    <a:solidFill>
+                      <a:srgbClr val="FFFFFF">
+                        <a:shade val="85000"/>
+                      </a:srgbClr>
+                    </a:solidFill>
+                    <a:ln w="88900" cap="sq">
+                      <a:solidFill>
+                        <a:srgbClr val="FFFFFF"/>
+                      </a:solidFill>
+                      <a:miter lim="800000"/>
+                    </a:ln>
+                    <a:effectLst>
+                      <a:outerShdw blurRad="55000" dist="18000" dir="5400000" algn="tl" rotWithShape="0">
+                        <a:srgbClr val="000000">
+                          <a:alpha val="40000"/>
+                        </a:srgbClr>
+                      </a:outerShdw>
+                    </a:effectLst>
+                    <a:scene3d>
+                      <a:camera prst="orthographicFront"/>
+                      <a:lightRig rig="twoPt" dir="t">
+                        <a:rot lat="0" lon="0" rev="7200000"/>
+                      </a:lightRig>
+                    </a:scene3d>
+                    <a:sp3d>
+                      <a:bevelT w="25400" h="19050"/>
+                      <a:contourClr>
+                        <a:srgbClr val="FFFFFF"/>
+                      </a:contourClr>
+                    </a:sp3d>
+                  </pic:spPr>
+                </pic:pic>
+              </a:graphicData>
+            </a:graphic>
+          </wp:inline>
+        </w:drawing>
+      </w:r>
+    </w:p>
+    <w:p>
+      <w:pPr>
+        <w:tabs>
+          <w:tab w:val="left" w:pos="3380"/>
+        </w:tabs>
+      </w:pPr>
+      <w:r>
+        <w:t>We are adding the features as shown in above code snippet.</w:t>
+      </w:r>
+    </w:p>
+    <w:p>
+      <w:pPr>
+        <w:tabs>
+          <w:tab w:val="left" w:pos="3380"/>
+        </w:tabs>
+      </w:pPr>
+    </w:p>
+    <w:p>
+      <w:pPr>
+        <w:tabs>
+          <w:tab w:val="left" w:pos="3380"/>
+        </w:tabs>
+      </w:pPr>
+      <w:r>
+        <w:t>4.3.3. Running algorithms:</w:t>
+      </w:r>
+    </w:p>
+    <w:p>
+      <w:pPr>
+        <w:tabs>
+          <w:tab w:val="left" w:pos="3380"/>
+        </w:tabs>
+      </w:pPr>
+      <w:r>
+        <w:t>Before running the algorithm we are dividing the feature set and target into training and test data as follows:</w:t>
+      </w:r>
+    </w:p>
+    <w:p>
+      <w:pPr>
+        <w:tabs>
+          <w:tab w:val="left" w:pos="3380"/>
+        </w:tabs>
+      </w:pPr>
+    </w:p>
+    <w:p>
+      <w:pPr>
+        <w:tabs>
+          <w:tab w:val="left" w:pos="3380"/>
+        </w:tabs>
+      </w:pPr>
+      <w:r>
+        <w:rPr>
+          <w:noProof/>
+        </w:rPr>
+        <w:drawing>
+          <wp:inline distT="0" distB="0" distL="0" distR="0" wp14:anchorId="42A7A0A3" wp14:editId="1AA74781">
+            <wp:extent cx="5486400" cy="431165"/>
+            <wp:effectExtent l="152400" t="127000" r="152400" b="178435"/>
+            <wp:docPr id="12" name="Picture 12"/>
+            <wp:cNvGraphicFramePr>
+              <a:graphicFrameLocks xmlns:a="http://schemas.openxmlformats.org/drawingml/2006/main" noChangeAspect="1"/>
+            </wp:cNvGraphicFramePr>
+            <a:graphic xmlns:a="http://schemas.openxmlformats.org/drawingml/2006/main">
+              <a:graphicData uri="http://schemas.openxmlformats.org/drawingml/2006/picture">
+                <pic:pic xmlns:pic="http://schemas.openxmlformats.org/drawingml/2006/picture">
+                  <pic:nvPicPr>
+                    <pic:cNvPr id="0" name="Screen Shot 2016-04-27 at 1.15.41 PM.png"/>
+                    <pic:cNvPicPr/>
+                  </pic:nvPicPr>
+                  <pic:blipFill>
+                    <a:blip r:embed="rId16">
+                      <a:extLst>
+                        <a:ext uri="{28A0092B-C50C-407E-A947-70E740481C1C}">
+                          <a14:useLocalDpi xmlns:a14="http://schemas.microsoft.com/office/drawing/2010/main" val="0"/>
+                        </a:ext>
+                      </a:extLst>
+                    </a:blip>
+                    <a:stretch>
+                      <a:fillRect/>
+                    </a:stretch>
+                  </pic:blipFill>
+                  <pic:spPr>
+                    <a:xfrm>
+                      <a:off x="0" y="0"/>
+                      <a:ext cx="5486400" cy="431165"/>
+                    </a:xfrm>
+                    <a:prstGeom prst="rect">
+                      <a:avLst/>
+                    </a:prstGeom>
+                    <a:solidFill>
+                      <a:srgbClr val="FFFFFF">
+                        <a:shade val="85000"/>
+                      </a:srgbClr>
+                    </a:solidFill>
+                    <a:ln w="88900" cap="sq">
+                      <a:solidFill>
+                        <a:srgbClr val="FFFFFF"/>
+                      </a:solidFill>
+                      <a:miter lim="800000"/>
+                    </a:ln>
+                    <a:effectLst>
+                      <a:outerShdw blurRad="55000" dist="18000" dir="5400000" algn="tl" rotWithShape="0">
+                        <a:srgbClr val="000000">
+                          <a:alpha val="40000"/>
+                        </a:srgbClr>
+                      </a:outerShdw>
+                    </a:effectLst>
+                    <a:scene3d>
+                      <a:camera prst="orthographicFront"/>
+                      <a:lightRig rig="twoPt" dir="t">
+                        <a:rot lat="0" lon="0" rev="7200000"/>
+                      </a:lightRig>
+                    </a:scene3d>
+                    <a:sp3d>
+                      <a:bevelT w="25400" h="19050"/>
+                      <a:contourClr>
+                        <a:srgbClr val="FFFFFF"/>
+                      </a:contourClr>
+                    </a:sp3d>
+                  </pic:spPr>
+                </pic:pic>
+              </a:graphicData>
+            </a:graphic>
+          </wp:inline>
+        </w:drawing>
+      </w:r>
+    </w:p>
+    <w:p>
+      <w:pPr>
+        <w:tabs>
+          <w:tab w:val="left" w:pos="3380"/>
+        </w:tabs>
+      </w:pPr>
+      <w:r>
+        <w:t xml:space="preserve">We are using </w:t>
+      </w:r>
+      <w:proofErr w:type="spellStart"/>
+      <w:r>
+        <w:t>sklearn</w:t>
+      </w:r>
+      <w:proofErr w:type="spellEnd"/>
+      <w:r>
+        <w:t xml:space="preserve"> library for the algorithms, we are using </w:t>
+      </w:r>
+      <w:r>
+        <w:t>5</w:t>
+      </w:r>
+      <w:r>
+        <w:t xml:space="preserve"> classification algorithms: </w:t>
+      </w:r>
+    </w:p>
+    <w:p>
+      <w:pPr>
+        <w:pStyle w:val="ListParagraph"/>
+        <w:numPr>
+          <w:ilvl w:val="0"/>
+          <w:numId w:val="15"/>
+        </w:numPr>
+        <w:tabs>
+          <w:tab w:val="left" w:pos="3380"/>
+        </w:tabs>
+      </w:pPr>
+      <w:r>
+        <w:t>Decision Tree Classifier</w:t>
+      </w:r>
+    </w:p>
+    <w:p>
+      <w:pPr>
+        <w:pStyle w:val="ListParagraph"/>
+        <w:numPr>
+          <w:ilvl w:val="0"/>
+          <w:numId w:val="15"/>
+        </w:numPr>
+        <w:tabs>
+          <w:tab w:val="left" w:pos="3380"/>
+        </w:tabs>
+      </w:pPr>
+      <w:r>
+        <w:t>SVM</w:t>
+      </w:r>
+    </w:p>
+    <w:p>
+      <w:pPr>
+        <w:pStyle w:val="ListParagraph"/>
+        <w:numPr>
+          <w:ilvl w:val="0"/>
+          <w:numId w:val="15"/>
+        </w:numPr>
+        <w:tabs>
+          <w:tab w:val="left" w:pos="3380"/>
+        </w:tabs>
+      </w:pPr>
+      <w:proofErr w:type="spellStart"/>
+      <w:r>
+        <w:t>Svm.Linearsvc</w:t>
+      </w:r>
+      <w:proofErr w:type="spellEnd"/>
+      <w:r>
+        <w:t xml:space="preserve"> </w:t>
+      </w:r>
+    </w:p>
+    <w:p>
+      <w:pPr>
+        <w:pStyle w:val="ListParagraph"/>
+        <w:numPr>
+          <w:ilvl w:val="0"/>
+          <w:numId w:val="15"/>
+        </w:numPr>
+        <w:tabs>
+          <w:tab w:val="left" w:pos="3380"/>
+        </w:tabs>
+      </w:pPr>
+      <w:r>
+        <w:t xml:space="preserve">Naïve </w:t>
+      </w:r>
+      <w:proofErr w:type="spellStart"/>
+      <w:r>
+        <w:t>bayes</w:t>
+      </w:r>
+      <w:proofErr w:type="spellEnd"/>
+    </w:p>
+    <w:p>
+      <w:pPr>
+        <w:pStyle w:val="ListParagraph"/>
+        <w:numPr>
+          <w:ilvl w:val="0"/>
+          <w:numId w:val="15"/>
+        </w:numPr>
+        <w:tabs>
+          <w:tab w:val="left" w:pos="3380"/>
+        </w:tabs>
+      </w:pPr>
+      <w:proofErr w:type="spellStart"/>
+      <w:r>
+        <w:t>Knn</w:t>
+      </w:r>
+      <w:proofErr w:type="spellEnd"/>
+      <w:r>
+        <w:t xml:space="preserve"> classifier</w:t>
+      </w:r>
+    </w:p>
+    <w:p>
+      <w:pPr>
+        <w:tabs>
+          <w:tab w:val="left" w:pos="3380"/>
+        </w:tabs>
+      </w:pPr>
+      <w:r>
+        <w:t xml:space="preserve">All the algorithms implementation in </w:t>
+      </w:r>
+      <w:proofErr w:type="spellStart"/>
+      <w:r>
+        <w:t>sklearn</w:t>
+      </w:r>
+      <w:proofErr w:type="spellEnd"/>
+      <w:r>
+        <w:t xml:space="preserve"> requires following steps to do:</w:t>
+      </w:r>
+    </w:p>
+    <w:p>
+      <w:pPr>
+        <w:pStyle w:val="ListParagraph"/>
+        <w:numPr>
+          <w:ilvl w:val="0"/>
+          <w:numId w:val="16"/>
+        </w:numPr>
+        <w:tabs>
+          <w:tab w:val="left" w:pos="3380"/>
+        </w:tabs>
+      </w:pPr>
+      <w:r>
+        <w:t>Creating an object of classifier</w:t>
+      </w:r>
+    </w:p>
+    <w:p>
+      <w:pPr>
+        <w:pStyle w:val="ListParagraph"/>
+        <w:numPr>
+          <w:ilvl w:val="0"/>
+          <w:numId w:val="16"/>
+        </w:numPr>
+        <w:tabs>
+          <w:tab w:val="left" w:pos="3380"/>
+        </w:tabs>
+      </w:pPr>
+      <w:r>
+        <w:t>Training the data with training data</w:t>
+      </w:r>
+    </w:p>
+    <w:p>
+      <w:pPr>
+        <w:pStyle w:val="ListParagraph"/>
+        <w:numPr>
+          <w:ilvl w:val="0"/>
+          <w:numId w:val="16"/>
+        </w:numPr>
+        <w:tabs>
+          <w:tab w:val="left" w:pos="3380"/>
+        </w:tabs>
+      </w:pPr>
+      <w:r>
+        <w:t>Getting the predicted values</w:t>
+      </w:r>
+    </w:p>
+    <w:p>
+      <w:pPr>
+        <w:pStyle w:val="ListParagraph"/>
+        <w:numPr>
+          <w:ilvl w:val="0"/>
+          <w:numId w:val="16"/>
+        </w:numPr>
+        <w:tabs>
+          <w:tab w:val="left" w:pos="3380"/>
+        </w:tabs>
+      </w:pPr>
+      <w:r>
+        <w:t>Checking the accuracy</w:t>
+      </w:r>
+    </w:p>
+    <w:p>
+      <w:pPr>
+        <w:tabs>
+          <w:tab w:val="left" w:pos="3380"/>
+        </w:tabs>
+      </w:pPr>
+    </w:p>
+    <w:p>
+      <w:pPr>
+        <w:tabs>
+          <w:tab w:val="left" w:pos="3380"/>
+        </w:tabs>
+      </w:pPr>
+      <w:r>
+        <w:t>Ex.  Following is the example of Decision tree classifier</w:t>
+      </w:r>
+    </w:p>
+    <w:p>
+      <w:pPr>
+        <w:tabs>
+          <w:tab w:val="left" w:pos="3380"/>
+        </w:tabs>
+      </w:pPr>
+    </w:p>
+    <w:p>
+      <w:r>
+        <w:drawing>
+          <wp:inline distT="0" distB="0" distL="0" distR="0" wp14:anchorId="0CEA08CF" wp14:editId="4DC80F24">
+            <wp:extent cx="5486400" cy="1422400"/>
+            <wp:effectExtent l="152400" t="152400" r="152400" b="177800"/>
+            <wp:docPr id="13" name="Picture 13"/>
+            <wp:cNvGraphicFramePr>
+              <a:graphicFrameLocks xmlns:a="http://schemas.openxmlformats.org/drawingml/2006/main" noChangeAspect="1"/>
+            </wp:cNvGraphicFramePr>
+            <a:graphic xmlns:a="http://schemas.openxmlformats.org/drawingml/2006/main">
+              <a:graphicData uri="http://schemas.openxmlformats.org/drawingml/2006/picture">
+                <pic:pic xmlns:pic="http://schemas.openxmlformats.org/drawingml/2006/picture">
+                  <pic:nvPicPr>
+                    <pic:cNvPr id="0" name="Screen Shot 2016-04-27 at 1.22.46 PM.png"/>
+                    <pic:cNvPicPr/>
+                  </pic:nvPicPr>
+                  <pic:blipFill>
+                    <a:blip r:embed="rId17">
+                      <a:extLst>
+                        <a:ext uri="{28A0092B-C50C-407E-A947-70E740481C1C}">
+                          <a14:useLocalDpi xmlns:a14="http://schemas.microsoft.com/office/drawing/2010/main" val="0"/>
+                        </a:ext>
+                      </a:extLst>
+                    </a:blip>
+                    <a:stretch>
+                      <a:fillRect/>
+                    </a:stretch>
+                  </pic:blipFill>
+                  <pic:spPr>
+                    <a:xfrm>
+                      <a:off x="0" y="0"/>
+                      <a:ext cx="5486400" cy="1422400"/>
+                    </a:xfrm>
+                    <a:prstGeom prst="rect">
+                      <a:avLst/>
+                    </a:prstGeom>
+                    <a:solidFill>
+                      <a:srgbClr val="FFFFFF">
+                        <a:shade val="85000"/>
+                      </a:srgbClr>
+                    </a:solidFill>
+                    <a:ln w="88900" cap="sq">
+                      <a:solidFill>
+                        <a:srgbClr val="FFFFFF"/>
+                      </a:solidFill>
+                      <a:miter lim="800000"/>
+                    </a:ln>
+                    <a:effectLst>
+                      <a:outerShdw blurRad="55000" dist="18000" dir="5400000" algn="tl" rotWithShape="0">
+                        <a:srgbClr val="000000">
+                          <a:alpha val="40000"/>
+                        </a:srgbClr>
+                      </a:outerShdw>
+                    </a:effectLst>
+                    <a:scene3d>
+                      <a:camera prst="orthographicFront"/>
+                      <a:lightRig rig="twoPt" dir="t">
+                        <a:rot lat="0" lon="0" rev="7200000"/>
+                      </a:lightRig>
+                    </a:scene3d>
+                    <a:sp3d>
+                      <a:bevelT w="25400" h="19050"/>
+                      <a:contourClr>
+                        <a:srgbClr val="FFFFFF"/>
+                      </a:contourClr>
+                    </a:sp3d>
+                  </pic:spPr>
+                </pic:pic>
+              </a:graphicData>
+            </a:graphic>
+          </wp:inline>
+        </w:drawing>
+      </w:r>
+    </w:p>
+    <w:p>
+      <w:pPr>
+        <w:tabs>
+          <w:tab w:val="left" w:pos="3380"/>
+        </w:tabs>
+      </w:pPr>
+    </w:p>
+    <w:p>
+      <w:pPr>
+        <w:tabs>
+          <w:tab w:val="left" w:pos="3380"/>
+        </w:tabs>
+      </w:pPr>
+      <w:r>
+        <w:t xml:space="preserve">4.3.5. Visualizations: </w:t>
+      </w:r>
+      <w:r>
+        <w:t xml:space="preserve"> </w:t>
+      </w:r>
+    </w:p>
+    <w:p>
+      <w:pPr>
+        <w:tabs>
+          <w:tab w:val="left" w:pos="3380"/>
+        </w:tabs>
+      </w:pPr>
+    </w:p>
+    <w:p>
+      <w:pPr>
+        <w:tabs>
+          <w:tab w:val="left" w:pos="3380"/>
+        </w:tabs>
+        <w:rPr>
+          <w:color w:val="FF0000"/>
+        </w:rPr>
+      </w:pPr>
+      <w:r>
+        <w:rPr>
+          <w:color w:val="FF0000"/>
+        </w:rPr>
+        <w:t xml:space="preserve">We are using PHP to get data from MySQL and then visualize </w:t>
+      </w:r>
+      <w:r>
+        <w:rPr>
+          <w:color w:val="FF0000"/>
+        </w:rPr>
+        <w:t xml:space="preserve"> </w:t>
+      </w:r>
     </w:p>
     <w:p>
       <w:pPr>
@@ -734,6 +1789,686 @@
       <w:r>
         <w:t>Screenshots of the application</w:t>
       </w:r>
+    </w:p>
+    <w:p>
+      <w:pPr>
+        <w:tabs>
+          <w:tab w:val="left" w:pos="3380"/>
+        </w:tabs>
+      </w:pPr>
+    </w:p>
+    <w:p>
+      <w:pPr>
+        <w:tabs>
+          <w:tab w:val="left" w:pos="3380"/>
+        </w:tabs>
+      </w:pPr>
+      <w:r>
+        <w:rPr>
+          <w:noProof/>
+        </w:rPr>
+        <w:drawing>
+          <wp:inline distT="0" distB="0" distL="0" distR="0" wp14:anchorId="68D39E6D" wp14:editId="60C7736C">
+            <wp:extent cx="5486400" cy="3086100"/>
+            <wp:effectExtent l="0" t="0" r="0" b="12700"/>
+            <wp:docPr id="15" name="Picture 15"/>
+            <wp:cNvGraphicFramePr>
+              <a:graphicFrameLocks xmlns:a="http://schemas.openxmlformats.org/drawingml/2006/main" noChangeAspect="1"/>
+            </wp:cNvGraphicFramePr>
+            <a:graphic xmlns:a="http://schemas.openxmlformats.org/drawingml/2006/main">
+              <a:graphicData uri="http://schemas.openxmlformats.org/drawingml/2006/picture">
+                <pic:pic xmlns:pic="http://schemas.openxmlformats.org/drawingml/2006/picture">
+                  <pic:nvPicPr>
+                    <pic:cNvPr id="0" name="Screenshot 2016-04-27 13.14.22.png"/>
+                    <pic:cNvPicPr/>
+                  </pic:nvPicPr>
+                  <pic:blipFill>
+                    <a:blip r:embed="rId18">
+                      <a:extLst>
+                        <a:ext uri="{28A0092B-C50C-407E-A947-70E740481C1C}">
+                          <a14:useLocalDpi xmlns:a14="http://schemas.microsoft.com/office/drawing/2010/main" val="0"/>
+                        </a:ext>
+                      </a:extLst>
+                    </a:blip>
+                    <a:stretch>
+                      <a:fillRect/>
+                    </a:stretch>
+                  </pic:blipFill>
+                  <pic:spPr>
+                    <a:xfrm>
+                      <a:off x="0" y="0"/>
+                      <a:ext cx="5486400" cy="3086100"/>
+                    </a:xfrm>
+                    <a:prstGeom prst="rect">
+                      <a:avLst/>
+                    </a:prstGeom>
+                  </pic:spPr>
+                </pic:pic>
+              </a:graphicData>
+            </a:graphic>
+          </wp:inline>
+        </w:drawing>
+      </w:r>
+    </w:p>
+    <w:p>
+      <w:pPr>
+        <w:tabs>
+          <w:tab w:val="left" w:pos="3380"/>
+        </w:tabs>
+      </w:pPr>
+    </w:p>
+    <w:p>
+      <w:pPr>
+        <w:tabs>
+          <w:tab w:val="left" w:pos="3380"/>
+        </w:tabs>
+      </w:pPr>
+      <w:r>
+        <w:t xml:space="preserve">Screenshot 1: Predicted values </w:t>
+      </w:r>
+      <w:proofErr w:type="spellStart"/>
+      <w:r>
+        <w:t>vs</w:t>
+      </w:r>
+      <w:proofErr w:type="spellEnd"/>
+      <w:r>
+        <w:t xml:space="preserve"> Actual values</w:t>
+      </w:r>
+      <w:bookmarkStart w:id="0" w:name="_GoBack"/>
+      <w:bookmarkEnd w:id="0"/>
+    </w:p>
+    <w:p>
+      <w:pPr>
+        <w:tabs>
+          <w:tab w:val="left" w:pos="3380"/>
+        </w:tabs>
+      </w:pPr>
+    </w:p>
+    <w:p>
+      <w:pPr>
+        <w:tabs>
+          <w:tab w:val="left" w:pos="3380"/>
+        </w:tabs>
+      </w:pPr>
+    </w:p>
+    <w:p>
+      <w:pPr>
+        <w:tabs>
+          <w:tab w:val="left" w:pos="3380"/>
+        </w:tabs>
+      </w:pPr>
+    </w:p>
+    <w:p>
+      <w:pPr>
+        <w:tabs>
+          <w:tab w:val="left" w:pos="3380"/>
+        </w:tabs>
+      </w:pPr>
+    </w:p>
+    <w:p>
+      <w:pPr>
+        <w:tabs>
+          <w:tab w:val="left" w:pos="3380"/>
+        </w:tabs>
+      </w:pPr>
+    </w:p>
+    <w:p>
+      <w:pPr>
+        <w:tabs>
+          <w:tab w:val="left" w:pos="3380"/>
+        </w:tabs>
+      </w:pPr>
+    </w:p>
+    <w:p>
+      <w:pPr>
+        <w:tabs>
+          <w:tab w:val="left" w:pos="3380"/>
+        </w:tabs>
+      </w:pPr>
+      <w:r>
+        <w:rPr>
+          <w:noProof/>
+        </w:rPr>
+        <w:drawing>
+          <wp:inline distT="0" distB="0" distL="0" distR="0" wp14:anchorId="34C7400E" wp14:editId="701DF661">
+            <wp:extent cx="5486400" cy="3086100"/>
+            <wp:effectExtent l="0" t="0" r="0" b="12700"/>
+            <wp:docPr id="16" name="Picture 16"/>
+            <wp:cNvGraphicFramePr>
+              <a:graphicFrameLocks xmlns:a="http://schemas.openxmlformats.org/drawingml/2006/main" noChangeAspect="1"/>
+            </wp:cNvGraphicFramePr>
+            <a:graphic xmlns:a="http://schemas.openxmlformats.org/drawingml/2006/main">
+              <a:graphicData uri="http://schemas.openxmlformats.org/drawingml/2006/picture">
+                <pic:pic xmlns:pic="http://schemas.openxmlformats.org/drawingml/2006/picture">
+                  <pic:nvPicPr>
+                    <pic:cNvPr id="0" name="Screenshot 2016-04-27 13.14.27.png"/>
+                    <pic:cNvPicPr/>
+                  </pic:nvPicPr>
+                  <pic:blipFill>
+                    <a:blip r:embed="rId19">
+                      <a:extLst>
+                        <a:ext uri="{28A0092B-C50C-407E-A947-70E740481C1C}">
+                          <a14:useLocalDpi xmlns:a14="http://schemas.microsoft.com/office/drawing/2010/main" val="0"/>
+                        </a:ext>
+                      </a:extLst>
+                    </a:blip>
+                    <a:stretch>
+                      <a:fillRect/>
+                    </a:stretch>
+                  </pic:blipFill>
+                  <pic:spPr>
+                    <a:xfrm>
+                      <a:off x="0" y="0"/>
+                      <a:ext cx="5486400" cy="3086100"/>
+                    </a:xfrm>
+                    <a:prstGeom prst="rect">
+                      <a:avLst/>
+                    </a:prstGeom>
+                  </pic:spPr>
+                </pic:pic>
+              </a:graphicData>
+            </a:graphic>
+          </wp:inline>
+        </w:drawing>
+      </w:r>
+    </w:p>
+    <w:p>
+      <w:pPr>
+        <w:tabs>
+          <w:tab w:val="left" w:pos="3380"/>
+        </w:tabs>
+      </w:pPr>
+    </w:p>
+    <w:p>
+      <w:pPr>
+        <w:tabs>
+          <w:tab w:val="left" w:pos="3380"/>
+        </w:tabs>
+      </w:pPr>
+      <w:r>
+        <w:t>Screenshot 2</w:t>
+      </w:r>
+      <w:r>
+        <w:t xml:space="preserve">: </w:t>
+      </w:r>
+      <w:r>
+        <w:t>Final Results for 7 factors</w:t>
+      </w:r>
+    </w:p>
+    <w:p>
+      <w:pPr>
+        <w:tabs>
+          <w:tab w:val="left" w:pos="3380"/>
+        </w:tabs>
+      </w:pPr>
+    </w:p>
+    <w:p>
+      <w:pPr>
+        <w:tabs>
+          <w:tab w:val="left" w:pos="3380"/>
+        </w:tabs>
+      </w:pPr>
+      <w:r>
+        <w:rPr>
+          <w:noProof/>
+        </w:rPr>
+        <w:drawing>
+          <wp:inline distT="0" distB="0" distL="0" distR="0" wp14:anchorId="4B4F41ED" wp14:editId="7EA323D5">
+            <wp:extent cx="5486400" cy="3086100"/>
+            <wp:effectExtent l="0" t="0" r="0" b="12700"/>
+            <wp:docPr id="17" name="Picture 17"/>
+            <wp:cNvGraphicFramePr>
+              <a:graphicFrameLocks xmlns:a="http://schemas.openxmlformats.org/drawingml/2006/main" noChangeAspect="1"/>
+            </wp:cNvGraphicFramePr>
+            <a:graphic xmlns:a="http://schemas.openxmlformats.org/drawingml/2006/main">
+              <a:graphicData uri="http://schemas.openxmlformats.org/drawingml/2006/picture">
+                <pic:pic xmlns:pic="http://schemas.openxmlformats.org/drawingml/2006/picture">
+                  <pic:nvPicPr>
+                    <pic:cNvPr id="0" name="Screenshot 2016-04-27 13.14.44.png"/>
+                    <pic:cNvPicPr/>
+                  </pic:nvPicPr>
+                  <pic:blipFill>
+                    <a:blip r:embed="rId20">
+                      <a:extLst>
+                        <a:ext uri="{28A0092B-C50C-407E-A947-70E740481C1C}">
+                          <a14:useLocalDpi xmlns:a14="http://schemas.microsoft.com/office/drawing/2010/main" val="0"/>
+                        </a:ext>
+                      </a:extLst>
+                    </a:blip>
+                    <a:stretch>
+                      <a:fillRect/>
+                    </a:stretch>
+                  </pic:blipFill>
+                  <pic:spPr>
+                    <a:xfrm>
+                      <a:off x="0" y="0"/>
+                      <a:ext cx="5486400" cy="3086100"/>
+                    </a:xfrm>
+                    <a:prstGeom prst="rect">
+                      <a:avLst/>
+                    </a:prstGeom>
+                  </pic:spPr>
+                </pic:pic>
+              </a:graphicData>
+            </a:graphic>
+          </wp:inline>
+        </w:drawing>
+      </w:r>
+    </w:p>
+    <w:p>
+      <w:pPr>
+        <w:tabs>
+          <w:tab w:val="left" w:pos="3380"/>
+        </w:tabs>
+      </w:pPr>
+    </w:p>
+    <w:p>
+      <w:pPr>
+        <w:tabs>
+          <w:tab w:val="left" w:pos="3380"/>
+        </w:tabs>
+      </w:pPr>
+    </w:p>
+    <w:p>
+      <w:pPr>
+        <w:tabs>
+          <w:tab w:val="left" w:pos="3380"/>
+        </w:tabs>
+      </w:pPr>
+    </w:p>
+    <w:p>
+      <w:pPr>
+        <w:tabs>
+          <w:tab w:val="left" w:pos="3380"/>
+        </w:tabs>
+      </w:pPr>
+      <w:r>
+        <w:t>Screenshot 3</w:t>
+      </w:r>
+      <w:r>
+        <w:t xml:space="preserve">: </w:t>
+      </w:r>
+      <w:r>
+        <w:t xml:space="preserve"> Final Results for 6 factors</w:t>
+      </w:r>
+    </w:p>
+    <w:p>
+      <w:pPr>
+        <w:tabs>
+          <w:tab w:val="left" w:pos="3380"/>
+        </w:tabs>
+      </w:pPr>
+    </w:p>
+    <w:p>
+      <w:pPr>
+        <w:tabs>
+          <w:tab w:val="left" w:pos="3380"/>
+        </w:tabs>
+      </w:pPr>
+    </w:p>
+    <w:p>
+      <w:pPr>
+        <w:tabs>
+          <w:tab w:val="left" w:pos="3380"/>
+        </w:tabs>
+      </w:pPr>
+    </w:p>
+    <w:p>
+      <w:pPr>
+        <w:tabs>
+          <w:tab w:val="left" w:pos="3380"/>
+        </w:tabs>
+      </w:pPr>
+    </w:p>
+    <w:p>
+      <w:pPr>
+        <w:tabs>
+          <w:tab w:val="left" w:pos="3380"/>
+        </w:tabs>
+      </w:pPr>
+      <w:r>
+        <w:rPr>
+          <w:noProof/>
+        </w:rPr>
+        <w:drawing>
+          <wp:inline distT="0" distB="0" distL="0" distR="0" wp14:anchorId="54174CED" wp14:editId="1E1412BD">
+            <wp:extent cx="5486400" cy="3086100"/>
+            <wp:effectExtent l="0" t="0" r="0" b="12700"/>
+            <wp:docPr id="19" name="Picture 19"/>
+            <wp:cNvGraphicFramePr>
+              <a:graphicFrameLocks xmlns:a="http://schemas.openxmlformats.org/drawingml/2006/main" noChangeAspect="1"/>
+            </wp:cNvGraphicFramePr>
+            <a:graphic xmlns:a="http://schemas.openxmlformats.org/drawingml/2006/main">
+              <a:graphicData uri="http://schemas.openxmlformats.org/drawingml/2006/picture">
+                <pic:pic xmlns:pic="http://schemas.openxmlformats.org/drawingml/2006/picture">
+                  <pic:nvPicPr>
+                    <pic:cNvPr id="0" name="Screenshot 2016-04-27 13.14.49.png"/>
+                    <pic:cNvPicPr/>
+                  </pic:nvPicPr>
+                  <pic:blipFill>
+                    <a:blip r:embed="rId21">
+                      <a:extLst>
+                        <a:ext uri="{28A0092B-C50C-407E-A947-70E740481C1C}">
+                          <a14:useLocalDpi xmlns:a14="http://schemas.microsoft.com/office/drawing/2010/main" val="0"/>
+                        </a:ext>
+                      </a:extLst>
+                    </a:blip>
+                    <a:stretch>
+                      <a:fillRect/>
+                    </a:stretch>
+                  </pic:blipFill>
+                  <pic:spPr>
+                    <a:xfrm>
+                      <a:off x="0" y="0"/>
+                      <a:ext cx="5486400" cy="3086100"/>
+                    </a:xfrm>
+                    <a:prstGeom prst="rect">
+                      <a:avLst/>
+                    </a:prstGeom>
+                  </pic:spPr>
+                </pic:pic>
+              </a:graphicData>
+            </a:graphic>
+          </wp:inline>
+        </w:drawing>
+      </w:r>
+    </w:p>
+    <w:p>
+      <w:pPr>
+        <w:tabs>
+          <w:tab w:val="left" w:pos="3380"/>
+        </w:tabs>
+      </w:pPr>
+    </w:p>
+    <w:p>
+      <w:pPr>
+        <w:tabs>
+          <w:tab w:val="left" w:pos="3380"/>
+        </w:tabs>
+      </w:pPr>
+    </w:p>
+    <w:p>
+      <w:pPr>
+        <w:tabs>
+          <w:tab w:val="left" w:pos="3380"/>
+        </w:tabs>
+      </w:pPr>
+      <w:r>
+        <w:t>Screenshot 4:  Final results for 5 factors</w:t>
+      </w:r>
+    </w:p>
+    <w:p>
+      <w:pPr>
+        <w:tabs>
+          <w:tab w:val="left" w:pos="3380"/>
+        </w:tabs>
+      </w:pPr>
+    </w:p>
+    <w:p>
+      <w:pPr>
+        <w:tabs>
+          <w:tab w:val="left" w:pos="3380"/>
+        </w:tabs>
+      </w:pPr>
+    </w:p>
+    <w:p>
+      <w:pPr>
+        <w:tabs>
+          <w:tab w:val="left" w:pos="3380"/>
+        </w:tabs>
+      </w:pPr>
+      <w:r>
+        <w:rPr>
+          <w:noProof/>
+        </w:rPr>
+        <w:drawing>
+          <wp:inline distT="0" distB="0" distL="0" distR="0" wp14:anchorId="7754BD90" wp14:editId="28CFEA82">
+            <wp:extent cx="5486400" cy="3467100"/>
+            <wp:effectExtent l="0" t="0" r="0" b="12700"/>
+            <wp:docPr id="20" name="Picture 20"/>
+            <wp:cNvGraphicFramePr>
+              <a:graphicFrameLocks xmlns:a="http://schemas.openxmlformats.org/drawingml/2006/main" noChangeAspect="1"/>
+            </wp:cNvGraphicFramePr>
+            <a:graphic xmlns:a="http://schemas.openxmlformats.org/drawingml/2006/main">
+              <a:graphicData uri="http://schemas.openxmlformats.org/drawingml/2006/picture">
+                <pic:pic xmlns:pic="http://schemas.openxmlformats.org/drawingml/2006/picture">
+                  <pic:nvPicPr>
+                    <pic:cNvPr id="0" name="Screenshot 2016-04-27 13.15.06.png"/>
+                    <pic:cNvPicPr/>
+                  </pic:nvPicPr>
+                  <pic:blipFill>
+                    <a:blip r:embed="rId22">
+                      <a:extLst>
+                        <a:ext uri="{28A0092B-C50C-407E-A947-70E740481C1C}">
+                          <a14:useLocalDpi xmlns:a14="http://schemas.microsoft.com/office/drawing/2010/main" val="0"/>
+                        </a:ext>
+                      </a:extLst>
+                    </a:blip>
+                    <a:stretch>
+                      <a:fillRect/>
+                    </a:stretch>
+                  </pic:blipFill>
+                  <pic:spPr>
+                    <a:xfrm>
+                      <a:off x="0" y="0"/>
+                      <a:ext cx="5486400" cy="3467100"/>
+                    </a:xfrm>
+                    <a:prstGeom prst="rect">
+                      <a:avLst/>
+                    </a:prstGeom>
+                  </pic:spPr>
+                </pic:pic>
+              </a:graphicData>
+            </a:graphic>
+          </wp:inline>
+        </w:drawing>
+      </w:r>
+    </w:p>
+    <w:p>
+      <w:pPr>
+        <w:tabs>
+          <w:tab w:val="left" w:pos="3380"/>
+        </w:tabs>
+      </w:pPr>
+    </w:p>
+    <w:p>
+      <w:pPr>
+        <w:tabs>
+          <w:tab w:val="left" w:pos="3380"/>
+        </w:tabs>
+      </w:pPr>
+      <w:r>
+        <w:t>Screenshot 5: Final Results for 4 Factors</w:t>
+      </w:r>
+    </w:p>
+    <w:p>
+      <w:pPr>
+        <w:tabs>
+          <w:tab w:val="left" w:pos="3380"/>
+        </w:tabs>
+      </w:pPr>
+    </w:p>
+    <w:p>
+      <w:pPr>
+        <w:tabs>
+          <w:tab w:val="left" w:pos="3380"/>
+        </w:tabs>
+      </w:pPr>
+    </w:p>
+    <w:p>
+      <w:pPr>
+        <w:tabs>
+          <w:tab w:val="left" w:pos="3380"/>
+        </w:tabs>
+      </w:pPr>
+      <w:r>
+        <w:rPr>
+          <w:noProof/>
+        </w:rPr>
+        <w:drawing>
+          <wp:inline distT="0" distB="0" distL="0" distR="0" wp14:anchorId="0744D95E" wp14:editId="3050A5E7">
+            <wp:extent cx="5486400" cy="3086100"/>
+            <wp:effectExtent l="0" t="0" r="0" b="12700"/>
+            <wp:docPr id="21" name="Picture 21"/>
+            <wp:cNvGraphicFramePr>
+              <a:graphicFrameLocks xmlns:a="http://schemas.openxmlformats.org/drawingml/2006/main" noChangeAspect="1"/>
+            </wp:cNvGraphicFramePr>
+            <a:graphic xmlns:a="http://schemas.openxmlformats.org/drawingml/2006/main">
+              <a:graphicData uri="http://schemas.openxmlformats.org/drawingml/2006/picture">
+                <pic:pic xmlns:pic="http://schemas.openxmlformats.org/drawingml/2006/picture">
+                  <pic:nvPicPr>
+                    <pic:cNvPr id="0" name="Screenshot 2016-04-27 13.15.10.png"/>
+                    <pic:cNvPicPr/>
+                  </pic:nvPicPr>
+                  <pic:blipFill>
+                    <a:blip r:embed="rId23">
+                      <a:extLst>
+                        <a:ext uri="{28A0092B-C50C-407E-A947-70E740481C1C}">
+                          <a14:useLocalDpi xmlns:a14="http://schemas.microsoft.com/office/drawing/2010/main" val="0"/>
+                        </a:ext>
+                      </a:extLst>
+                    </a:blip>
+                    <a:stretch>
+                      <a:fillRect/>
+                    </a:stretch>
+                  </pic:blipFill>
+                  <pic:spPr>
+                    <a:xfrm>
+                      <a:off x="0" y="0"/>
+                      <a:ext cx="5486400" cy="3086100"/>
+                    </a:xfrm>
+                    <a:prstGeom prst="rect">
+                      <a:avLst/>
+                    </a:prstGeom>
+                  </pic:spPr>
+                </pic:pic>
+              </a:graphicData>
+            </a:graphic>
+          </wp:inline>
+        </w:drawing>
+      </w:r>
+    </w:p>
+    <w:p>
+      <w:pPr>
+        <w:tabs>
+          <w:tab w:val="left" w:pos="3380"/>
+        </w:tabs>
+      </w:pPr>
+    </w:p>
+    <w:p>
+      <w:pPr>
+        <w:tabs>
+          <w:tab w:val="left" w:pos="3380"/>
+        </w:tabs>
+      </w:pPr>
+      <w:r>
+        <w:t>Screenshot 6: Final results for 3 Factors</w:t>
+      </w:r>
+    </w:p>
+    <w:p>
+      <w:pPr>
+        <w:tabs>
+          <w:tab w:val="left" w:pos="3380"/>
+        </w:tabs>
+      </w:pPr>
+    </w:p>
+    <w:p>
+      <w:pPr>
+        <w:tabs>
+          <w:tab w:val="left" w:pos="3380"/>
+        </w:tabs>
+      </w:pPr>
+    </w:p>
+    <w:p>
+      <w:pPr>
+        <w:tabs>
+          <w:tab w:val="left" w:pos="3380"/>
+        </w:tabs>
+      </w:pPr>
+    </w:p>
+    <w:p>
+      <w:pPr>
+        <w:tabs>
+          <w:tab w:val="left" w:pos="3380"/>
+        </w:tabs>
+      </w:pPr>
+      <w:r>
+        <w:rPr>
+          <w:noProof/>
+        </w:rPr>
+        <w:drawing>
+          <wp:inline distT="0" distB="0" distL="0" distR="0" wp14:anchorId="735FA5F1" wp14:editId="01456FE4">
+            <wp:extent cx="5486400" cy="3352800"/>
+            <wp:effectExtent l="0" t="0" r="0" b="0"/>
+            <wp:docPr id="23" name="Picture 23"/>
+            <wp:cNvGraphicFramePr>
+              <a:graphicFrameLocks xmlns:a="http://schemas.openxmlformats.org/drawingml/2006/main" noChangeAspect="1"/>
+            </wp:cNvGraphicFramePr>
+            <a:graphic xmlns:a="http://schemas.openxmlformats.org/drawingml/2006/main">
+              <a:graphicData uri="http://schemas.openxmlformats.org/drawingml/2006/picture">
+                <pic:pic xmlns:pic="http://schemas.openxmlformats.org/drawingml/2006/picture">
+                  <pic:nvPicPr>
+                    <pic:cNvPr id="0" name="Screenshot 2016-04-27 13.18.57.png"/>
+                    <pic:cNvPicPr/>
+                  </pic:nvPicPr>
+                  <pic:blipFill>
+                    <a:blip r:embed="rId24">
+                      <a:extLst>
+                        <a:ext uri="{28A0092B-C50C-407E-A947-70E740481C1C}">
+                          <a14:useLocalDpi xmlns:a14="http://schemas.microsoft.com/office/drawing/2010/main" val="0"/>
+                        </a:ext>
+                      </a:extLst>
+                    </a:blip>
+                    <a:stretch>
+                      <a:fillRect/>
+                    </a:stretch>
+                  </pic:blipFill>
+                  <pic:spPr>
+                    <a:xfrm>
+                      <a:off x="0" y="0"/>
+                      <a:ext cx="5486400" cy="3352800"/>
+                    </a:xfrm>
+                    <a:prstGeom prst="rect">
+                      <a:avLst/>
+                    </a:prstGeom>
+                  </pic:spPr>
+                </pic:pic>
+              </a:graphicData>
+            </a:graphic>
+          </wp:inline>
+        </w:drawing>
+      </w:r>
+    </w:p>
+    <w:p>
+      <w:pPr>
+        <w:tabs>
+          <w:tab w:val="left" w:pos="3380"/>
+        </w:tabs>
+      </w:pPr>
+    </w:p>
+    <w:p>
+      <w:pPr>
+        <w:tabs>
+          <w:tab w:val="left" w:pos="3380"/>
+        </w:tabs>
+      </w:pPr>
+    </w:p>
+    <w:p>
+      <w:pPr>
+        <w:tabs>
+          <w:tab w:val="left" w:pos="3380"/>
+        </w:tabs>
+      </w:pPr>
+      <w:r>
+        <w:t>Screenshot 7: Twitter Feed</w:t>
+      </w:r>
+    </w:p>
+    <w:p>
+      <w:pPr>
+        <w:tabs>
+          <w:tab w:val="left" w:pos="3380"/>
+        </w:tabs>
+      </w:pPr>
     </w:p>
     <w:p>
       <w:pPr>
@@ -1893,7 +3628,7 @@
                     <pic:cNvPicPr/>
                   </pic:nvPicPr>
                   <pic:blipFill>
-                    <a:blip r:embed="rId14">
+                    <a:blip r:embed="rId25">
                       <a:extLst>
                         <a:ext uri="{28A0092B-C50C-407E-A947-70E740481C1C}">
                           <a14:useLocalDpi xmlns:a14="http://schemas.microsoft.com/office/drawing/2010/main" val="0"/>
@@ -2031,6 +3766,69 @@
           <w:tab w:val="left" w:pos="3380"/>
         </w:tabs>
       </w:pPr>
+    </w:p>
+    <w:p>
+      <w:pPr>
+        <w:tabs>
+          <w:tab w:val="left" w:pos="3380"/>
+        </w:tabs>
+      </w:pPr>
+    </w:p>
+    <w:p>
+      <w:pPr>
+        <w:tabs>
+          <w:tab w:val="left" w:pos="3380"/>
+        </w:tabs>
+      </w:pPr>
+    </w:p>
+    <w:p>
+      <w:pPr>
+        <w:tabs>
+          <w:tab w:val="left" w:pos="3380"/>
+        </w:tabs>
+      </w:pPr>
+    </w:p>
+    <w:p>
+      <w:pPr>
+        <w:tabs>
+          <w:tab w:val="left" w:pos="3380"/>
+        </w:tabs>
+      </w:pPr>
+    </w:p>
+    <w:p>
+      <w:pPr>
+        <w:tabs>
+          <w:tab w:val="left" w:pos="3380"/>
+        </w:tabs>
+      </w:pPr>
+    </w:p>
+    <w:p>
+      <w:pPr>
+        <w:tabs>
+          <w:tab w:val="left" w:pos="3380"/>
+        </w:tabs>
+      </w:pPr>
+    </w:p>
+    <w:p>
+      <w:pPr>
+        <w:tabs>
+          <w:tab w:val="left" w:pos="3380"/>
+        </w:tabs>
+      </w:pPr>
+    </w:p>
+    <w:p>
+      <w:pPr>
+        <w:tabs>
+          <w:tab w:val="left" w:pos="3380"/>
+        </w:tabs>
+      </w:pPr>
+    </w:p>
+    <w:p>
+      <w:pPr>
+        <w:tabs>
+          <w:tab w:val="left" w:pos="3380"/>
+        </w:tabs>
+      </w:pPr>
       <w:r>
         <w:t xml:space="preserve">5. System Implementation </w:t>
       </w:r>
@@ -2453,34 +4251,6 @@
           <w:tab w:val="left" w:pos="3380"/>
         </w:tabs>
       </w:pPr>
-    </w:p>
-    <w:p>
-      <w:pPr>
-        <w:tabs>
-          <w:tab w:val="left" w:pos="3380"/>
-        </w:tabs>
-      </w:pPr>
-    </w:p>
-    <w:p>
-      <w:pPr>
-        <w:tabs>
-          <w:tab w:val="left" w:pos="3380"/>
-        </w:tabs>
-      </w:pPr>
-    </w:p>
-    <w:p>
-      <w:pPr>
-        <w:tabs>
-          <w:tab w:val="left" w:pos="3380"/>
-        </w:tabs>
-      </w:pPr>
-    </w:p>
-    <w:p>
-      <w:pPr>
-        <w:tabs>
-          <w:tab w:val="left" w:pos="3380"/>
-        </w:tabs>
-      </w:pPr>
       <w:r>
         <w:t xml:space="preserve">5.2. System implementation issues and resolutions: </w:t>
       </w:r>
@@ -2567,7 +4337,22 @@
         <w:t>Solution:</w:t>
       </w:r>
       <w:r>
-        <w:t xml:space="preserve"> We contacted various organizations [name the organizations]. Though we got a reply from them, but the datasets where not proper for </w:t>
+        <w:t xml:space="preserve"> We contacted various organizations </w:t>
+      </w:r>
+      <w:r>
+        <w:t xml:space="preserve">namely openhazards.com, National Oceanic and Atmospheric Administration, </w:t>
+      </w:r>
+      <w:r>
+        <w:rPr>
+          <w:bCs/>
+        </w:rPr>
+        <w:t>European-Mediterranean Seismological Centre</w:t>
+      </w:r>
+      <w:r>
+        <w:t xml:space="preserve">. </w:t>
+      </w:r>
+      <w:r>
+        <w:t xml:space="preserve">Though we got a reply from them, but the datasets where not proper for </w:t>
       </w:r>
       <w:r>
         <w:t xml:space="preserve">model building. So we did two things: </w:t>
@@ -2616,13 +4401,6 @@
           <w:tab w:val="left" w:pos="3380"/>
         </w:tabs>
       </w:pPr>
-    </w:p>
-    <w:p>
-      <w:pPr>
-        <w:tabs>
-          <w:tab w:val="left" w:pos="3380"/>
-        </w:tabs>
-      </w:pPr>
       <w:r>
         <w:t xml:space="preserve">      2) Algorithmic implementation: </w:t>
       </w:r>
@@ -2678,6 +4456,34 @@
       <w:r>
         <w:t xml:space="preserve"> for machine learning algorithm. We are trying to solve, classification problem in supervised learning. </w:t>
       </w:r>
+    </w:p>
+    <w:p>
+      <w:pPr>
+        <w:tabs>
+          <w:tab w:val="left" w:pos="3380"/>
+        </w:tabs>
+      </w:pPr>
+    </w:p>
+    <w:p>
+      <w:pPr>
+        <w:tabs>
+          <w:tab w:val="left" w:pos="3380"/>
+        </w:tabs>
+      </w:pPr>
+    </w:p>
+    <w:p>
+      <w:pPr>
+        <w:tabs>
+          <w:tab w:val="left" w:pos="3380"/>
+        </w:tabs>
+      </w:pPr>
+    </w:p>
+    <w:p>
+      <w:pPr>
+        <w:tabs>
+          <w:tab w:val="left" w:pos="3380"/>
+        </w:tabs>
+      </w:pPr>
     </w:p>
     <w:p>
       <w:pPr>
@@ -2869,8 +4675,21 @@
         <w:rPr>
           <w:b/>
         </w:rPr>
-        <w:t xml:space="preserve">Python </w:t>
-      </w:r>
+        <w:t xml:space="preserve">Python: </w:t>
+      </w:r>
+      <w:r>
+        <w:t xml:space="preserve">We used python as a language of choice, since it provides many packages for data mining and machine learning. We used python for data analysis and model building. </w:t>
+      </w:r>
+    </w:p>
+    <w:p>
+      <w:pPr>
+        <w:tabs>
+          <w:tab w:val="left" w:pos="3380"/>
+        </w:tabs>
+        <w:rPr>
+          <w:b/>
+        </w:rPr>
+      </w:pPr>
     </w:p>
     <w:p>
       <w:pPr>
@@ -2892,6 +4711,37 @@
         </w:rPr>
         <w:t>Apache Spark</w:t>
       </w:r>
+      <w:r>
+        <w:rPr>
+          <w:b/>
+        </w:rPr>
+        <w:t>:</w:t>
+      </w:r>
+      <w:r>
+        <w:rPr>
+          <w:b/>
+        </w:rPr>
+        <w:t xml:space="preserve"> </w:t>
+      </w:r>
+      <w:r>
+        <w:rPr>
+          <w:b/>
+        </w:rPr>
+        <w:t xml:space="preserve"> </w:t>
+      </w:r>
+      <w:r>
+        <w:t xml:space="preserve">Apache spark is an open source cluster-computing framework. We are using Apache spark for processing large data. </w:t>
+      </w:r>
+    </w:p>
+    <w:p>
+      <w:pPr>
+        <w:tabs>
+          <w:tab w:val="left" w:pos="3380"/>
+        </w:tabs>
+        <w:rPr>
+          <w:b/>
+        </w:rPr>
+      </w:pPr>
     </w:p>
     <w:p>
       <w:pPr>
@@ -2915,6 +4765,137 @@
         <w:t>Sklearn</w:t>
       </w:r>
       <w:proofErr w:type="spellEnd"/>
+      <w:r>
+        <w:rPr>
+          <w:b/>
+        </w:rPr>
+        <w:t xml:space="preserve">: </w:t>
+      </w:r>
+      <w:proofErr w:type="spellStart"/>
+      <w:r>
+        <w:t>Sklearn</w:t>
+      </w:r>
+      <w:proofErr w:type="spellEnd"/>
+      <w:r>
+        <w:t xml:space="preserve"> is a </w:t>
+      </w:r>
+      <w:proofErr w:type="gramStart"/>
+      <w:r>
+        <w:t>machine learning</w:t>
+      </w:r>
+      <w:proofErr w:type="gramEnd"/>
+      <w:r>
+        <w:t xml:space="preserve"> library in python which provides </w:t>
+      </w:r>
+      <w:r>
+        <w:t xml:space="preserve">functionalities to process and build the models. We used </w:t>
+      </w:r>
+      <w:proofErr w:type="spellStart"/>
+      <w:r>
+        <w:t>sklearn</w:t>
+      </w:r>
+      <w:proofErr w:type="spellEnd"/>
+      <w:r>
+        <w:t xml:space="preserve"> to implement 5 algorithms: </w:t>
+      </w:r>
+    </w:p>
+    <w:p>
+      <w:pPr>
+        <w:pStyle w:val="ListParagraph"/>
+        <w:numPr>
+          <w:ilvl w:val="0"/>
+          <w:numId w:val="17"/>
+        </w:numPr>
+        <w:tabs>
+          <w:tab w:val="left" w:pos="3380"/>
+        </w:tabs>
+      </w:pPr>
+      <w:r>
+        <w:t>Decision Tree classifier</w:t>
+      </w:r>
+    </w:p>
+    <w:p>
+      <w:pPr>
+        <w:pStyle w:val="ListParagraph"/>
+        <w:numPr>
+          <w:ilvl w:val="0"/>
+          <w:numId w:val="17"/>
+        </w:numPr>
+        <w:tabs>
+          <w:tab w:val="left" w:pos="3380"/>
+        </w:tabs>
+      </w:pPr>
+      <w:r>
+        <w:t>SVM</w:t>
+      </w:r>
+    </w:p>
+    <w:p>
+      <w:pPr>
+        <w:pStyle w:val="ListParagraph"/>
+        <w:numPr>
+          <w:ilvl w:val="0"/>
+          <w:numId w:val="17"/>
+        </w:numPr>
+        <w:tabs>
+          <w:tab w:val="left" w:pos="3380"/>
+        </w:tabs>
+      </w:pPr>
+      <w:proofErr w:type="spellStart"/>
+      <w:r>
+        <w:t>SVM.linearsvc</w:t>
+      </w:r>
+      <w:proofErr w:type="spellEnd"/>
+    </w:p>
+    <w:p>
+      <w:pPr>
+        <w:pStyle w:val="ListParagraph"/>
+        <w:numPr>
+          <w:ilvl w:val="0"/>
+          <w:numId w:val="17"/>
+        </w:numPr>
+        <w:tabs>
+          <w:tab w:val="left" w:pos="3380"/>
+        </w:tabs>
+      </w:pPr>
+      <w:r>
+        <w:t xml:space="preserve">Naïve </w:t>
+      </w:r>
+      <w:proofErr w:type="spellStart"/>
+      <w:r>
+        <w:t>bayes</w:t>
+      </w:r>
+      <w:proofErr w:type="spellEnd"/>
+    </w:p>
+    <w:p>
+      <w:pPr>
+        <w:pStyle w:val="ListParagraph"/>
+        <w:numPr>
+          <w:ilvl w:val="0"/>
+          <w:numId w:val="17"/>
+        </w:numPr>
+        <w:tabs>
+          <w:tab w:val="left" w:pos="3380"/>
+        </w:tabs>
+      </w:pPr>
+      <w:r>
+        <w:t>KNN</w:t>
+      </w:r>
+    </w:p>
+    <w:p>
+      <w:pPr>
+        <w:tabs>
+          <w:tab w:val="left" w:pos="3380"/>
+        </w:tabs>
+        <w:rPr>
+          <w:b/>
+        </w:rPr>
+      </w:pPr>
+      <w:r>
+        <w:rPr>
+          <w:b/>
+        </w:rPr>
+        <w:t xml:space="preserve">          </w:t>
+      </w:r>
     </w:p>
     <w:p>
       <w:pPr>
@@ -2934,8 +4915,33 @@
         <w:rPr>
           <w:b/>
         </w:rPr>
-        <w:t>D3.js</w:t>
-      </w:r>
+        <w:t>Google Charts</w:t>
+      </w:r>
+      <w:r>
+        <w:rPr>
+          <w:b/>
+        </w:rPr>
+        <w:t xml:space="preserve"> API</w:t>
+      </w:r>
+      <w:r>
+        <w:rPr>
+          <w:b/>
+        </w:rPr>
+        <w:t xml:space="preserve">: </w:t>
+      </w:r>
+      <w:r>
+        <w:t xml:space="preserve">Google charts API is a tool, which allows you to create charts from some data and embed it with a web page. </w:t>
+      </w:r>
+    </w:p>
+    <w:p>
+      <w:pPr>
+        <w:tabs>
+          <w:tab w:val="left" w:pos="3380"/>
+        </w:tabs>
+        <w:rPr>
+          <w:b/>
+        </w:rPr>
+      </w:pPr>
     </w:p>
     <w:p>
       <w:pPr>
@@ -2957,6 +4963,50 @@
         </w:rPr>
         <w:t>PHP</w:t>
       </w:r>
+      <w:r>
+        <w:rPr>
+          <w:b/>
+        </w:rPr>
+        <w:t xml:space="preserve">: </w:t>
+      </w:r>
+      <w:r>
+        <w:rPr>
+          <w:b/>
+        </w:rPr>
+        <w:t xml:space="preserve"> </w:t>
+      </w:r>
+      <w:r>
+        <w:t>PHP is server side scripting language used for web development</w:t>
+      </w:r>
+      <w:r>
+        <w:t xml:space="preserve">. We used it to fetch data and visualize it through </w:t>
+      </w:r>
+      <w:proofErr w:type="spellStart"/>
+      <w:r>
+        <w:t>angularjs</w:t>
+      </w:r>
+      <w:proofErr w:type="spellEnd"/>
+      <w:r>
+        <w:t xml:space="preserve"> and </w:t>
+      </w:r>
+      <w:proofErr w:type="spellStart"/>
+      <w:r>
+        <w:t>google</w:t>
+      </w:r>
+      <w:proofErr w:type="spellEnd"/>
+      <w:r>
+        <w:t xml:space="preserve"> charts.</w:t>
+      </w:r>
+    </w:p>
+    <w:p>
+      <w:pPr>
+        <w:tabs>
+          <w:tab w:val="left" w:pos="3380"/>
+        </w:tabs>
+        <w:rPr>
+          <w:b/>
+        </w:rPr>
+      </w:pPr>
     </w:p>
     <w:p>
       <w:pPr>
@@ -2978,6 +5028,42 @@
         </w:rPr>
         <w:t>MySQL</w:t>
       </w:r>
+      <w:r>
+        <w:rPr>
+          <w:b/>
+        </w:rPr>
+        <w:t xml:space="preserve">:  </w:t>
+      </w:r>
+      <w:r>
+        <w:t xml:space="preserve">MySQL is a </w:t>
+      </w:r>
+      <w:r>
+        <w:t xml:space="preserve">widely used relational database. We used MySQL to save the result of the algorithms and then visualize though </w:t>
+      </w:r>
+      <w:r>
+        <w:t xml:space="preserve">Angular.js and </w:t>
+      </w:r>
+      <w:proofErr w:type="spellStart"/>
+      <w:r>
+        <w:t>google</w:t>
+      </w:r>
+      <w:proofErr w:type="spellEnd"/>
+      <w:r>
+        <w:t xml:space="preserve"> charts</w:t>
+      </w:r>
+      <w:r>
+        <w:t xml:space="preserve">. </w:t>
+      </w:r>
+    </w:p>
+    <w:p>
+      <w:pPr>
+        <w:tabs>
+          <w:tab w:val="left" w:pos="3380"/>
+        </w:tabs>
+        <w:rPr>
+          <w:b/>
+        </w:rPr>
+      </w:pPr>
     </w:p>
     <w:p>
       <w:pPr>
@@ -2997,7 +5083,59 @@
         <w:rPr>
           <w:b/>
         </w:rPr>
-        <w:t xml:space="preserve">Pandas </w:t>
+        <w:t>Pandas</w:t>
+      </w:r>
+      <w:r>
+        <w:rPr>
+          <w:b/>
+        </w:rPr>
+        <w:t xml:space="preserve">: </w:t>
+      </w:r>
+      <w:r>
+        <w:t xml:space="preserve">We used python </w:t>
+      </w:r>
+      <w:proofErr w:type="gramStart"/>
+      <w:r>
+        <w:t>pandas</w:t>
+      </w:r>
+      <w:proofErr w:type="gramEnd"/>
+      <w:r>
+        <w:t xml:space="preserve"> library to load the data and analyze it. We can perform various operations like summarize, join, merge e</w:t>
+      </w:r>
+      <w:r>
+        <w:t xml:space="preserve">tc.  </w:t>
+      </w:r>
+      <w:proofErr w:type="gramStart"/>
+      <w:r>
+        <w:t>on</w:t>
+      </w:r>
+      <w:proofErr w:type="gramEnd"/>
+      <w:r>
+        <w:t xml:space="preserve"> </w:t>
+      </w:r>
+      <w:proofErr w:type="spellStart"/>
+      <w:r>
+        <w:t>dataframe</w:t>
+      </w:r>
+      <w:proofErr w:type="spellEnd"/>
+      <w:r>
+        <w:t xml:space="preserve">  easily. </w:t>
+      </w:r>
+    </w:p>
+    <w:p>
+      <w:pPr>
+        <w:tabs>
+          <w:tab w:val="left" w:pos="3380"/>
+        </w:tabs>
+        <w:rPr>
+          <w:b/>
+        </w:rPr>
+      </w:pPr>
+      <w:r>
+        <w:rPr>
+          <w:b/>
+        </w:rPr>
+        <w:t xml:space="preserve"> </w:t>
       </w:r>
     </w:p>
     <w:p>
@@ -3019,17 +5157,46 @@
         <w:rPr>
           <w:b/>
         </w:rPr>
+        <w:t>Nump</w:t>
+      </w:r>
+      <w:r>
+        <w:rPr>
+          <w:b/>
+        </w:rPr>
+        <w:t>y</w:t>
+      </w:r>
+      <w:proofErr w:type="spellEnd"/>
+      <w:r>
+        <w:rPr>
+          <w:b/>
+        </w:rPr>
+        <w:t xml:space="preserve">: </w:t>
+      </w:r>
+      <w:proofErr w:type="spellStart"/>
+      <w:r>
         <w:t>Numpy</w:t>
       </w:r>
       <w:proofErr w:type="spellEnd"/>
-    </w:p>
-    <w:p>
-      <w:pPr>
-        <w:pStyle w:val="ListParagraph"/>
-        <w:numPr>
-          <w:ilvl w:val="0"/>
-          <w:numId w:val="14"/>
-        </w:numPr>
+      <w:r>
+        <w:t xml:space="preserve"> is python </w:t>
+      </w:r>
+      <w:r>
+        <w:t>library, which</w:t>
+      </w:r>
+      <w:r>
+        <w:t xml:space="preserve"> can be used for summary stats in a simple way. We used </w:t>
+      </w:r>
+      <w:proofErr w:type="spellStart"/>
+      <w:r>
+        <w:t>numpy</w:t>
+      </w:r>
+      <w:proofErr w:type="spellEnd"/>
+      <w:r>
+        <w:t xml:space="preserve"> for performing some summary stats. </w:t>
+      </w:r>
+    </w:p>
+    <w:p>
+      <w:pPr>
         <w:tabs>
           <w:tab w:val="left" w:pos="3380"/>
         </w:tabs>
@@ -3037,8 +5204,16 @@
           <w:b/>
         </w:rPr>
       </w:pPr>
-      <w:bookmarkStart w:id="0" w:name="_GoBack"/>
-      <w:bookmarkEnd w:id="0"/>
+    </w:p>
+    <w:p>
+      <w:pPr>
+        <w:tabs>
+          <w:tab w:val="left" w:pos="3380"/>
+        </w:tabs>
+        <w:rPr>
+          <w:b/>
+        </w:rPr>
+      </w:pPr>
     </w:p>
     <w:p>
       <w:pPr>
@@ -3710,6 +5885,95 @@
     </w:lvl>
   </w:abstractNum>
   <w:abstractNum w:abstractNumId="6">
+    <w:nsid w:val="209D5974"/>
+    <w:multiLevelType w:val="hybridMultilevel"/>
+    <w:tmpl w:val="27D694E6"/>
+    <w:lvl w:ilvl="0" w:tplc="690A1A8E">
+      <w:start w:val="1"/>
+      <w:numFmt w:val="decimal"/>
+      <w:lvlText w:val="%1)"/>
+      <w:lvlJc w:val="left"/>
+      <w:pPr>
+        <w:ind w:left="1100" w:hanging="360"/>
+      </w:pPr>
+      <w:rPr>
+        <w:rFonts w:hint="default"/>
+      </w:rPr>
+    </w:lvl>
+    <w:lvl w:ilvl="1" w:tplc="04090019" w:tentative="1">
+      <w:start w:val="1"/>
+      <w:numFmt w:val="lowerLetter"/>
+      <w:lvlText w:val="%2."/>
+      <w:lvlJc w:val="left"/>
+      <w:pPr>
+        <w:ind w:left="1820" w:hanging="360"/>
+      </w:pPr>
+    </w:lvl>
+    <w:lvl w:ilvl="2" w:tplc="0409001B" w:tentative="1">
+      <w:start w:val="1"/>
+      <w:numFmt w:val="lowerRoman"/>
+      <w:lvlText w:val="%3."/>
+      <w:lvlJc w:val="right"/>
+      <w:pPr>
+        <w:ind w:left="2540" w:hanging="180"/>
+      </w:pPr>
+    </w:lvl>
+    <w:lvl w:ilvl="3" w:tplc="0409000F" w:tentative="1">
+      <w:start w:val="1"/>
+      <w:numFmt w:val="decimal"/>
+      <w:lvlText w:val="%4."/>
+      <w:lvlJc w:val="left"/>
+      <w:pPr>
+        <w:ind w:left="3260" w:hanging="360"/>
+      </w:pPr>
+    </w:lvl>
+    <w:lvl w:ilvl="4" w:tplc="04090019" w:tentative="1">
+      <w:start w:val="1"/>
+      <w:numFmt w:val="lowerLetter"/>
+      <w:lvlText w:val="%5."/>
+      <w:lvlJc w:val="left"/>
+      <w:pPr>
+        <w:ind w:left="3980" w:hanging="360"/>
+      </w:pPr>
+    </w:lvl>
+    <w:lvl w:ilvl="5" w:tplc="0409001B" w:tentative="1">
+      <w:start w:val="1"/>
+      <w:numFmt w:val="lowerRoman"/>
+      <w:lvlText w:val="%6."/>
+      <w:lvlJc w:val="right"/>
+      <w:pPr>
+        <w:ind w:left="4700" w:hanging="180"/>
+      </w:pPr>
+    </w:lvl>
+    <w:lvl w:ilvl="6" w:tplc="0409000F" w:tentative="1">
+      <w:start w:val="1"/>
+      <w:numFmt w:val="decimal"/>
+      <w:lvlText w:val="%7."/>
+      <w:lvlJc w:val="left"/>
+      <w:pPr>
+        <w:ind w:left="5420" w:hanging="360"/>
+      </w:pPr>
+    </w:lvl>
+    <w:lvl w:ilvl="7" w:tplc="04090019" w:tentative="1">
+      <w:start w:val="1"/>
+      <w:numFmt w:val="lowerLetter"/>
+      <w:lvlText w:val="%8."/>
+      <w:lvlJc w:val="left"/>
+      <w:pPr>
+        <w:ind w:left="6140" w:hanging="360"/>
+      </w:pPr>
+    </w:lvl>
+    <w:lvl w:ilvl="8" w:tplc="0409001B" w:tentative="1">
+      <w:start w:val="1"/>
+      <w:numFmt w:val="lowerRoman"/>
+      <w:lvlText w:val="%9."/>
+      <w:lvlJc w:val="right"/>
+      <w:pPr>
+        <w:ind w:left="6860" w:hanging="180"/>
+      </w:pPr>
+    </w:lvl>
+  </w:abstractNum>
+  <w:abstractNum w:abstractNumId="7">
     <w:nsid w:val="27EB2AD3"/>
     <w:multiLevelType w:val="hybridMultilevel"/>
     <w:tmpl w:val="D52C6F88"/>
@@ -3798,7 +6062,7 @@
       </w:pPr>
     </w:lvl>
   </w:abstractNum>
-  <w:abstractNum w:abstractNumId="7">
+  <w:abstractNum w:abstractNumId="8">
     <w:nsid w:val="2DB369DE"/>
     <w:multiLevelType w:val="hybridMultilevel"/>
     <w:tmpl w:val="30021758"/>
@@ -3911,7 +6175,7 @@
       </w:rPr>
     </w:lvl>
   </w:abstractNum>
-  <w:abstractNum w:abstractNumId="8">
+  <w:abstractNum w:abstractNumId="9">
     <w:nsid w:val="2DEF6643"/>
     <w:multiLevelType w:val="hybridMultilevel"/>
     <w:tmpl w:val="5A5C10EC"/>
@@ -4000,7 +6264,7 @@
       </w:pPr>
     </w:lvl>
   </w:abstractNum>
-  <w:abstractNum w:abstractNumId="9">
+  <w:abstractNum w:abstractNumId="10">
     <w:nsid w:val="3E754C03"/>
     <w:multiLevelType w:val="hybridMultilevel"/>
     <w:tmpl w:val="FC14178C"/>
@@ -4113,7 +6377,7 @@
       </w:rPr>
     </w:lvl>
   </w:abstractNum>
-  <w:abstractNum w:abstractNumId="10">
+  <w:abstractNum w:abstractNumId="11">
     <w:nsid w:val="3F096EC6"/>
     <w:multiLevelType w:val="hybridMultilevel"/>
     <w:tmpl w:val="052E379C"/>
@@ -4226,7 +6490,7 @@
       </w:rPr>
     </w:lvl>
   </w:abstractNum>
-  <w:abstractNum w:abstractNumId="11">
+  <w:abstractNum w:abstractNumId="12">
     <w:nsid w:val="42D17D82"/>
     <w:multiLevelType w:val="hybridMultilevel"/>
     <w:tmpl w:val="1FBA9DC0"/>
@@ -4315,7 +6579,96 @@
       </w:pPr>
     </w:lvl>
   </w:abstractNum>
-  <w:abstractNum w:abstractNumId="12">
+  <w:abstractNum w:abstractNumId="13">
+    <w:nsid w:val="43AB2A82"/>
+    <w:multiLevelType w:val="hybridMultilevel"/>
+    <w:tmpl w:val="AC1AF99A"/>
+    <w:lvl w:ilvl="0" w:tplc="04090011">
+      <w:start w:val="1"/>
+      <w:numFmt w:val="decimal"/>
+      <w:lvlText w:val="%1)"/>
+      <w:lvlJc w:val="left"/>
+      <w:pPr>
+        <w:ind w:left="720" w:hanging="360"/>
+      </w:pPr>
+      <w:rPr>
+        <w:rFonts w:hint="default"/>
+      </w:rPr>
+    </w:lvl>
+    <w:lvl w:ilvl="1" w:tplc="04090019" w:tentative="1">
+      <w:start w:val="1"/>
+      <w:numFmt w:val="lowerLetter"/>
+      <w:lvlText w:val="%2."/>
+      <w:lvlJc w:val="left"/>
+      <w:pPr>
+        <w:ind w:left="1440" w:hanging="360"/>
+      </w:pPr>
+    </w:lvl>
+    <w:lvl w:ilvl="2" w:tplc="0409001B" w:tentative="1">
+      <w:start w:val="1"/>
+      <w:numFmt w:val="lowerRoman"/>
+      <w:lvlText w:val="%3."/>
+      <w:lvlJc w:val="right"/>
+      <w:pPr>
+        <w:ind w:left="2160" w:hanging="180"/>
+      </w:pPr>
+    </w:lvl>
+    <w:lvl w:ilvl="3" w:tplc="0409000F" w:tentative="1">
+      <w:start w:val="1"/>
+      <w:numFmt w:val="decimal"/>
+      <w:lvlText w:val="%4."/>
+      <w:lvlJc w:val="left"/>
+      <w:pPr>
+        <w:ind w:left="2880" w:hanging="360"/>
+      </w:pPr>
+    </w:lvl>
+    <w:lvl w:ilvl="4" w:tplc="04090019" w:tentative="1">
+      <w:start w:val="1"/>
+      <w:numFmt w:val="lowerLetter"/>
+      <w:lvlText w:val="%5."/>
+      <w:lvlJc w:val="left"/>
+      <w:pPr>
+        <w:ind w:left="3600" w:hanging="360"/>
+      </w:pPr>
+    </w:lvl>
+    <w:lvl w:ilvl="5" w:tplc="0409001B" w:tentative="1">
+      <w:start w:val="1"/>
+      <w:numFmt w:val="lowerRoman"/>
+      <w:lvlText w:val="%6."/>
+      <w:lvlJc w:val="right"/>
+      <w:pPr>
+        <w:ind w:left="4320" w:hanging="180"/>
+      </w:pPr>
+    </w:lvl>
+    <w:lvl w:ilvl="6" w:tplc="0409000F" w:tentative="1">
+      <w:start w:val="1"/>
+      <w:numFmt w:val="decimal"/>
+      <w:lvlText w:val="%7."/>
+      <w:lvlJc w:val="left"/>
+      <w:pPr>
+        <w:ind w:left="5040" w:hanging="360"/>
+      </w:pPr>
+    </w:lvl>
+    <w:lvl w:ilvl="7" w:tplc="04090019" w:tentative="1">
+      <w:start w:val="1"/>
+      <w:numFmt w:val="lowerLetter"/>
+      <w:lvlText w:val="%8."/>
+      <w:lvlJc w:val="left"/>
+      <w:pPr>
+        <w:ind w:left="5760" w:hanging="360"/>
+      </w:pPr>
+    </w:lvl>
+    <w:lvl w:ilvl="8" w:tplc="0409001B" w:tentative="1">
+      <w:start w:val="1"/>
+      <w:numFmt w:val="lowerRoman"/>
+      <w:lvlText w:val="%9."/>
+      <w:lvlJc w:val="right"/>
+      <w:pPr>
+        <w:ind w:left="6480" w:hanging="180"/>
+      </w:pPr>
+    </w:lvl>
+  </w:abstractNum>
+  <w:abstractNum w:abstractNumId="14">
     <w:nsid w:val="4E500F7A"/>
     <w:multiLevelType w:val="hybridMultilevel"/>
     <w:tmpl w:val="CDCA68F8"/>
@@ -4428,7 +6781,96 @@
       </w:rPr>
     </w:lvl>
   </w:abstractNum>
-  <w:abstractNum w:abstractNumId="13">
+  <w:abstractNum w:abstractNumId="15">
+    <w:nsid w:val="6F381309"/>
+    <w:multiLevelType w:val="hybridMultilevel"/>
+    <w:tmpl w:val="29DEAD62"/>
+    <w:lvl w:ilvl="0" w:tplc="04090011">
+      <w:start w:val="1"/>
+      <w:numFmt w:val="decimal"/>
+      <w:lvlText w:val="%1)"/>
+      <w:lvlJc w:val="left"/>
+      <w:pPr>
+        <w:ind w:left="720" w:hanging="360"/>
+      </w:pPr>
+      <w:rPr>
+        <w:rFonts w:hint="default"/>
+      </w:rPr>
+    </w:lvl>
+    <w:lvl w:ilvl="1" w:tplc="04090019" w:tentative="1">
+      <w:start w:val="1"/>
+      <w:numFmt w:val="lowerLetter"/>
+      <w:lvlText w:val="%2."/>
+      <w:lvlJc w:val="left"/>
+      <w:pPr>
+        <w:ind w:left="1440" w:hanging="360"/>
+      </w:pPr>
+    </w:lvl>
+    <w:lvl w:ilvl="2" w:tplc="0409001B" w:tentative="1">
+      <w:start w:val="1"/>
+      <w:numFmt w:val="lowerRoman"/>
+      <w:lvlText w:val="%3."/>
+      <w:lvlJc w:val="right"/>
+      <w:pPr>
+        <w:ind w:left="2160" w:hanging="180"/>
+      </w:pPr>
+    </w:lvl>
+    <w:lvl w:ilvl="3" w:tplc="0409000F" w:tentative="1">
+      <w:start w:val="1"/>
+      <w:numFmt w:val="decimal"/>
+      <w:lvlText w:val="%4."/>
+      <w:lvlJc w:val="left"/>
+      <w:pPr>
+        <w:ind w:left="2880" w:hanging="360"/>
+      </w:pPr>
+    </w:lvl>
+    <w:lvl w:ilvl="4" w:tplc="04090019" w:tentative="1">
+      <w:start w:val="1"/>
+      <w:numFmt w:val="lowerLetter"/>
+      <w:lvlText w:val="%5."/>
+      <w:lvlJc w:val="left"/>
+      <w:pPr>
+        <w:ind w:left="3600" w:hanging="360"/>
+      </w:pPr>
+    </w:lvl>
+    <w:lvl w:ilvl="5" w:tplc="0409001B" w:tentative="1">
+      <w:start w:val="1"/>
+      <w:numFmt w:val="lowerRoman"/>
+      <w:lvlText w:val="%6."/>
+      <w:lvlJc w:val="right"/>
+      <w:pPr>
+        <w:ind w:left="4320" w:hanging="180"/>
+      </w:pPr>
+    </w:lvl>
+    <w:lvl w:ilvl="6" w:tplc="0409000F" w:tentative="1">
+      <w:start w:val="1"/>
+      <w:numFmt w:val="decimal"/>
+      <w:lvlText w:val="%7."/>
+      <w:lvlJc w:val="left"/>
+      <w:pPr>
+        <w:ind w:left="5040" w:hanging="360"/>
+      </w:pPr>
+    </w:lvl>
+    <w:lvl w:ilvl="7" w:tplc="04090019" w:tentative="1">
+      <w:start w:val="1"/>
+      <w:numFmt w:val="lowerLetter"/>
+      <w:lvlText w:val="%8."/>
+      <w:lvlJc w:val="left"/>
+      <w:pPr>
+        <w:ind w:left="5760" w:hanging="360"/>
+      </w:pPr>
+    </w:lvl>
+    <w:lvl w:ilvl="8" w:tplc="0409001B" w:tentative="1">
+      <w:start w:val="1"/>
+      <w:numFmt w:val="lowerRoman"/>
+      <w:lvlText w:val="%9."/>
+      <w:lvlJc w:val="right"/>
+      <w:pPr>
+        <w:ind w:left="6480" w:hanging="180"/>
+      </w:pPr>
+    </w:lvl>
+  </w:abstractNum>
+  <w:abstractNum w:abstractNumId="16">
     <w:nsid w:val="7524498F"/>
     <w:multiLevelType w:val="hybridMultilevel"/>
     <w:tmpl w:val="09A8DB48"/>
@@ -4518,25 +6960,25 @@
     </w:lvl>
   </w:abstractNum>
   <w:num w:numId="1">
-    <w:abstractNumId w:val="7"/>
+    <w:abstractNumId w:val="8"/>
   </w:num>
   <w:num w:numId="2">
-    <w:abstractNumId w:val="10"/>
+    <w:abstractNumId w:val="11"/>
   </w:num>
   <w:num w:numId="3">
-    <w:abstractNumId w:val="9"/>
+    <w:abstractNumId w:val="10"/>
   </w:num>
   <w:num w:numId="4">
     <w:abstractNumId w:val="3"/>
   </w:num>
   <w:num w:numId="5">
-    <w:abstractNumId w:val="13"/>
+    <w:abstractNumId w:val="16"/>
   </w:num>
   <w:num w:numId="6">
-    <w:abstractNumId w:val="6"/>
+    <w:abstractNumId w:val="7"/>
   </w:num>
   <w:num w:numId="7">
-    <w:abstractNumId w:val="8"/>
+    <w:abstractNumId w:val="9"/>
   </w:num>
   <w:num w:numId="8">
     <w:abstractNumId w:val="0"/>
@@ -4551,13 +6993,22 @@
     <w:abstractNumId w:val="1"/>
   </w:num>
   <w:num w:numId="12">
-    <w:abstractNumId w:val="12"/>
+    <w:abstractNumId w:val="14"/>
   </w:num>
   <w:num w:numId="13">
     <w:abstractNumId w:val="4"/>
   </w:num>
   <w:num w:numId="14">
-    <w:abstractNumId w:val="11"/>
+    <w:abstractNumId w:val="12"/>
+  </w:num>
+  <w:num w:numId="15">
+    <w:abstractNumId w:val="13"/>
+  </w:num>
+  <w:num w:numId="16">
+    <w:abstractNumId w:val="15"/>
+  </w:num>
+  <w:num w:numId="17">
+    <w:abstractNumId w:val="6"/>
   </w:num>
 </w:numbering>
 </file>

</xml_diff>